<commit_message>
Basic Angriff hinzugefügt + Collision mit Objekten
</commit_message>
<xml_diff>
--- a/diagramme/Requirements.docx
+++ b/diagramme/Requirements.docx
@@ -305,7 +305,43 @@
           <w:lang w:eastAsia="de-DE"/>
           <w14:ligatures w14:val="none"/>
         </w:rPr>
-        <w:t>Der Benutzer muss Spieloptionen(Sound, Steuerung, Grafik) ändern können.</w:t>
+        <w:t>Der Benutzer muss Spieloptionen</w:t>
+      </w:r>
+      <w:r>
+        <w:rPr>
+          <w:rFonts w:eastAsia="Times New Roman" w:cstheme="minorHAnsi"/>
+          <w:kern w:val="0"/>
+          <w:lang w:eastAsia="de-DE"/>
+          <w14:ligatures w14:val="none"/>
+        </w:rPr>
+        <w:t>[</w:t>
+      </w:r>
+      <w:r>
+        <w:rPr>
+          <w:rFonts w:eastAsia="Times New Roman" w:cstheme="minorHAnsi"/>
+          <w:kern w:val="0"/>
+          <w:lang w:eastAsia="de-DE"/>
+          <w14:ligatures w14:val="none"/>
+        </w:rPr>
+        <w:t>Sound, Steuerung, Grafik</w:t>
+      </w:r>
+      <w:r>
+        <w:rPr>
+          <w:rFonts w:eastAsia="Times New Roman" w:cstheme="minorHAnsi"/>
+          <w:kern w:val="0"/>
+          <w:lang w:eastAsia="de-DE"/>
+          <w14:ligatures w14:val="none"/>
+        </w:rPr>
+        <w:t>]</w:t>
+      </w:r>
+      <w:r>
+        <w:rPr>
+          <w:rFonts w:eastAsia="Times New Roman" w:cstheme="minorHAnsi"/>
+          <w:kern w:val="0"/>
+          <w:lang w:eastAsia="de-DE"/>
+          <w14:ligatures w14:val="none"/>
+        </w:rPr>
+        <w:t xml:space="preserve"> ändern können.</w:t>
       </w:r>
     </w:p>
     <w:p>
@@ -366,7 +402,45 @@
           <w:lang w:eastAsia="de-DE"/>
           <w14:ligatures w14:val="none"/>
         </w:rPr>
-        <w:t>Der Benutzer muss den Spieler im Spiel bewegen können.</w:t>
+        <w:t>Der Benutzer muss den Spieler im Spiel bewegen</w:t>
+      </w:r>
+      <w:r>
+        <w:rPr>
+          <w:rFonts w:eastAsia="Times New Roman" w:cstheme="minorHAnsi"/>
+          <w:kern w:val="0"/>
+          <w:lang w:eastAsia="de-DE"/>
+          <w14:ligatures w14:val="none"/>
+        </w:rPr>
+        <w:t xml:space="preserve">[Springen, </w:t>
+      </w:r>
+      <w:proofErr w:type="spellStart"/>
+      <w:r>
+        <w:rPr>
+          <w:rFonts w:eastAsia="Times New Roman" w:cstheme="minorHAnsi"/>
+          <w:kern w:val="0"/>
+          <w:lang w:eastAsia="de-DE"/>
+          <w14:ligatures w14:val="none"/>
+        </w:rPr>
+        <w:t>Dashen</w:t>
+      </w:r>
+      <w:proofErr w:type="spellEnd"/>
+      <w:r>
+        <w:rPr>
+          <w:rFonts w:eastAsia="Times New Roman" w:cstheme="minorHAnsi"/>
+          <w:kern w:val="0"/>
+          <w:lang w:eastAsia="de-DE"/>
+          <w14:ligatures w14:val="none"/>
+        </w:rPr>
+        <w:t>, Doppelspringen, Rechts/Links-Bewegung]</w:t>
+      </w:r>
+      <w:r>
+        <w:rPr>
+          <w:rFonts w:eastAsia="Times New Roman" w:cstheme="minorHAnsi"/>
+          <w:kern w:val="0"/>
+          <w:lang w:eastAsia="de-DE"/>
+          <w14:ligatures w14:val="none"/>
+        </w:rPr>
+        <w:t xml:space="preserve"> können.</w:t>
       </w:r>
     </w:p>
     <w:p>
@@ -426,6 +500,15 @@
           <w:lang w:eastAsia="de-DE"/>
           <w14:ligatures w14:val="none"/>
         </w:rPr>
+        <w:t xml:space="preserve"> [Leichte und schwere Attacke]</w:t>
+      </w:r>
+      <w:r>
+        <w:rPr>
+          <w:rFonts w:eastAsia="Times New Roman" w:cstheme="minorHAnsi"/>
+          <w:kern w:val="0"/>
+          <w:lang w:eastAsia="de-DE"/>
+          <w14:ligatures w14:val="none"/>
+        </w:rPr>
         <w:t>.</w:t>
       </w:r>
     </w:p>
@@ -450,30 +533,6 @@
           <w:lang w:eastAsia="de-DE"/>
           <w14:ligatures w14:val="none"/>
         </w:rPr>
-        <w:t>Der Benutzer muss mit verschiedenen Umgebungsobjekten interagieren können.</w:t>
-      </w:r>
-    </w:p>
-    <w:p>
-      <w:pPr>
-        <w:numPr>
-          <w:ilvl w:val="1"/>
-          <w:numId w:val="1"/>
-        </w:numPr>
-        <w:spacing w:before="100" w:beforeAutospacing="1" w:after="100" w:afterAutospacing="1" w:line="240" w:lineRule="auto"/>
-        <w:rPr>
-          <w:rFonts w:eastAsia="Times New Roman" w:cstheme="minorHAnsi"/>
-          <w:kern w:val="0"/>
-          <w:lang w:eastAsia="de-DE"/>
-          <w14:ligatures w14:val="none"/>
-        </w:rPr>
-      </w:pPr>
-      <w:r>
-        <w:rPr>
-          <w:rFonts w:eastAsia="Times New Roman" w:cstheme="minorHAnsi"/>
-          <w:kern w:val="0"/>
-          <w:lang w:eastAsia="de-DE"/>
-          <w14:ligatures w14:val="none"/>
-        </w:rPr>
         <w:t>Der Benutzer muss sich heilen können.</w:t>
       </w:r>
     </w:p>
@@ -664,43 +723,117 @@
           <w:lang w:eastAsia="de-DE"/>
           <w14:ligatures w14:val="none"/>
         </w:rPr>
-        <w:t>Gegner</w:t>
-      </w:r>
-      <w:r>
-        <w:rPr>
-          <w:rFonts w:eastAsia="Times New Roman" w:cstheme="minorHAnsi"/>
-          <w:b/>
-          <w:bCs/>
-          <w:kern w:val="0"/>
-          <w:lang w:eastAsia="de-DE"/>
-          <w14:ligatures w14:val="none"/>
-        </w:rPr>
-        <w:t xml:space="preserve">interaktionen </w:t>
-      </w:r>
-    </w:p>
-    <w:p>
-      <w:pPr>
-        <w:numPr>
-          <w:ilvl w:val="1"/>
-          <w:numId w:val="1"/>
-        </w:numPr>
-        <w:spacing w:before="100" w:beforeAutospacing="1" w:after="100" w:afterAutospacing="1" w:line="240" w:lineRule="auto"/>
-        <w:rPr>
-          <w:rFonts w:eastAsia="Times New Roman" w:cstheme="minorHAnsi"/>
-          <w:kern w:val="0"/>
-          <w:lang w:eastAsia="de-DE"/>
-          <w14:ligatures w14:val="none"/>
-        </w:rPr>
-      </w:pPr>
-      <w:r>
-        <w:rPr>
-          <w:rFonts w:eastAsia="Times New Roman" w:cstheme="minorHAnsi"/>
-          <w:bCs/>
-          <w:kern w:val="0"/>
-          <w:lang w:eastAsia="de-DE"/>
-          <w14:ligatures w14:val="none"/>
-        </w:rPr>
-        <w:t>Ein Gegner muss in der Lage sein sich frei zu bewegen.</w:t>
+        <w:t xml:space="preserve">Gegnerinteraktionen </w:t>
+      </w:r>
+    </w:p>
+    <w:p>
+      <w:pPr>
+        <w:numPr>
+          <w:ilvl w:val="1"/>
+          <w:numId w:val="1"/>
+        </w:numPr>
+        <w:spacing w:before="100" w:beforeAutospacing="1" w:after="100" w:afterAutospacing="1" w:line="240" w:lineRule="auto"/>
+        <w:rPr>
+          <w:rFonts w:eastAsia="Times New Roman" w:cstheme="minorHAnsi"/>
+          <w:kern w:val="0"/>
+          <w:lang w:eastAsia="de-DE"/>
+          <w14:ligatures w14:val="none"/>
+        </w:rPr>
+      </w:pPr>
+      <w:r>
+        <w:rPr>
+          <w:rFonts w:eastAsia="Times New Roman" w:cstheme="minorHAnsi"/>
+          <w:bCs/>
+          <w:kern w:val="0"/>
+          <w:lang w:eastAsia="de-DE"/>
+          <w14:ligatures w14:val="none"/>
+        </w:rPr>
+        <w:t>Ein Gegner muss in der Lage sein</w:t>
+      </w:r>
+      <w:r>
+        <w:rPr>
+          <w:rFonts w:eastAsia="Times New Roman" w:cstheme="minorHAnsi"/>
+          <w:bCs/>
+          <w:kern w:val="0"/>
+          <w:lang w:eastAsia="de-DE"/>
+          <w14:ligatures w14:val="none"/>
+        </w:rPr>
+        <w:t xml:space="preserve"> </w:t>
+      </w:r>
+      <w:r>
+        <w:rPr>
+          <w:rFonts w:eastAsia="Times New Roman" w:cstheme="minorHAnsi"/>
+          <w:bCs/>
+          <w:kern w:val="0"/>
+          <w:lang w:eastAsia="de-DE"/>
+          <w14:ligatures w14:val="none"/>
+        </w:rPr>
+        <w:t>sich</w:t>
+      </w:r>
+      <w:r>
+        <w:rPr>
+          <w:rFonts w:eastAsia="Times New Roman" w:cstheme="minorHAnsi"/>
+          <w:bCs/>
+          <w:kern w:val="0"/>
+          <w:lang w:eastAsia="de-DE"/>
+          <w14:ligatures w14:val="none"/>
+        </w:rPr>
+        <w:t xml:space="preserve"> in</w:t>
+      </w:r>
+      <w:r>
+        <w:rPr>
+          <w:rFonts w:eastAsia="Times New Roman" w:cstheme="minorHAnsi"/>
+          <w:bCs/>
+          <w:kern w:val="0"/>
+          <w:lang w:eastAsia="de-DE"/>
+          <w14:ligatures w14:val="none"/>
+        </w:rPr>
+        <w:t xml:space="preserve"> </w:t>
+      </w:r>
+      <w:r>
+        <w:rPr>
+          <w:rFonts w:eastAsia="Times New Roman" w:cstheme="minorHAnsi"/>
+          <w:bCs/>
+          <w:kern w:val="0"/>
+          <w:lang w:eastAsia="de-DE"/>
+          <w14:ligatures w14:val="none"/>
+        </w:rPr>
+        <w:t xml:space="preserve">seinem Raum </w:t>
+      </w:r>
+      <w:r>
+        <w:rPr>
+          <w:rFonts w:eastAsia="Times New Roman" w:cstheme="minorHAnsi"/>
+          <w:bCs/>
+          <w:kern w:val="0"/>
+          <w:lang w:eastAsia="de-DE"/>
+          <w14:ligatures w14:val="none"/>
+        </w:rPr>
+        <w:t>frei zu bewegen.</w:t>
+      </w:r>
+    </w:p>
+    <w:p>
+      <w:pPr>
+        <w:numPr>
+          <w:ilvl w:val="1"/>
+          <w:numId w:val="1"/>
+        </w:numPr>
+        <w:spacing w:before="100" w:beforeAutospacing="1" w:after="100" w:afterAutospacing="1" w:line="240" w:lineRule="auto"/>
+        <w:rPr>
+          <w:rFonts w:eastAsia="Times New Roman" w:cstheme="minorHAnsi"/>
+          <w:kern w:val="0"/>
+          <w:lang w:eastAsia="de-DE"/>
+          <w14:ligatures w14:val="none"/>
+        </w:rPr>
+      </w:pPr>
+      <w:r>
+        <w:rPr>
+          <w:rFonts w:eastAsia="Times New Roman" w:cstheme="minorHAnsi"/>
+          <w:bCs/>
+          <w:kern w:val="0"/>
+          <w:lang w:eastAsia="de-DE"/>
+          <w14:ligatures w14:val="none"/>
+        </w:rPr>
+        <w:t>Ein Gegner muss den Spieler verfolgen können.</w:t>
       </w:r>
     </w:p>
     <w:p>
@@ -749,7 +882,49 @@
           <w:lang w:eastAsia="de-DE"/>
           <w14:ligatures w14:val="none"/>
         </w:rPr>
-        <w:t xml:space="preserve">Ein Gegner muss Sünden </w:t>
+        <w:t>Ein Gegner muss Sünden drop</w:t>
+      </w:r>
+      <w:r>
+        <w:rPr>
+          <w:rFonts w:eastAsia="Times New Roman" w:cstheme="minorHAnsi"/>
+          <w:kern w:val="0"/>
+          <w:lang w:eastAsia="de-DE"/>
+          <w14:ligatures w14:val="none"/>
+        </w:rPr>
+        <w:t>p</w:t>
+      </w:r>
+      <w:r>
+        <w:rPr>
+          <w:rFonts w:eastAsia="Times New Roman" w:cstheme="minorHAnsi"/>
+          <w:kern w:val="0"/>
+          <w:lang w:eastAsia="de-DE"/>
+          <w14:ligatures w14:val="none"/>
+        </w:rPr>
+        <w:t>en.</w:t>
+      </w:r>
+    </w:p>
+    <w:p>
+      <w:pPr>
+        <w:numPr>
+          <w:ilvl w:val="1"/>
+          <w:numId w:val="1"/>
+        </w:numPr>
+        <w:spacing w:before="100" w:beforeAutospacing="1" w:after="100" w:afterAutospacing="1" w:line="240" w:lineRule="auto"/>
+        <w:rPr>
+          <w:rFonts w:eastAsia="Times New Roman" w:cstheme="minorHAnsi"/>
+          <w:kern w:val="0"/>
+          <w:lang w:eastAsia="de-DE"/>
+          <w14:ligatures w14:val="none"/>
+        </w:rPr>
+      </w:pPr>
+      <w:r>
+        <w:rPr>
+          <w:rFonts w:eastAsia="Times New Roman" w:cstheme="minorHAnsi"/>
+          <w:kern w:val="0"/>
+          <w:lang w:eastAsia="de-DE"/>
+          <w14:ligatures w14:val="none"/>
+        </w:rPr>
+        <w:t xml:space="preserve">Ein Gegner muss </w:t>
       </w:r>
       <w:proofErr w:type="spellStart"/>
       <w:r>
@@ -759,7 +934,7 @@
           <w:lang w:eastAsia="de-DE"/>
           <w14:ligatures w14:val="none"/>
         </w:rPr>
-        <w:t>dropen</w:t>
+        <w:t>respawnen</w:t>
       </w:r>
       <w:proofErr w:type="spellEnd"/>
       <w:r>
@@ -769,57 +944,30 @@
           <w:lang w:eastAsia="de-DE"/>
           <w14:ligatures w14:val="none"/>
         </w:rPr>
+        <w:t xml:space="preserve"> </w:t>
+      </w:r>
+      <w:r>
+        <w:rPr>
+          <w:rFonts w:eastAsia="Times New Roman" w:cstheme="minorHAnsi"/>
+          <w:kern w:val="0"/>
+          <w:lang w:eastAsia="de-DE"/>
+          <w14:ligatures w14:val="none"/>
+        </w:rPr>
+        <w:t>wenn die Szene neugeladen wird</w:t>
+      </w:r>
+      <w:r>
+        <w:rPr>
+          <w:rFonts w:eastAsia="Times New Roman" w:cstheme="minorHAnsi"/>
+          <w:kern w:val="0"/>
+          <w:lang w:eastAsia="de-DE"/>
+          <w14:ligatures w14:val="none"/>
+        </w:rPr>
         <w:t>.</w:t>
       </w:r>
     </w:p>
     <w:p>
       <w:pPr>
-        <w:numPr>
-          <w:ilvl w:val="1"/>
-          <w:numId w:val="1"/>
-        </w:numPr>
-        <w:spacing w:before="100" w:beforeAutospacing="1" w:after="100" w:afterAutospacing="1" w:line="240" w:lineRule="auto"/>
-        <w:rPr>
-          <w:rFonts w:eastAsia="Times New Roman" w:cstheme="minorHAnsi"/>
-          <w:kern w:val="0"/>
-          <w:lang w:eastAsia="de-DE"/>
-          <w14:ligatures w14:val="none"/>
-        </w:rPr>
-      </w:pPr>
-      <w:r>
-        <w:rPr>
-          <w:rFonts w:eastAsia="Times New Roman" w:cstheme="minorHAnsi"/>
-          <w:kern w:val="0"/>
-          <w:lang w:eastAsia="de-DE"/>
-          <w14:ligatures w14:val="none"/>
-        </w:rPr>
-        <w:t xml:space="preserve">Ein Gegner muss </w:t>
-      </w:r>
-      <w:proofErr w:type="spellStart"/>
-      <w:r>
-        <w:rPr>
-          <w:rFonts w:eastAsia="Times New Roman" w:cstheme="minorHAnsi"/>
-          <w:kern w:val="0"/>
-          <w:lang w:eastAsia="de-DE"/>
-          <w14:ligatures w14:val="none"/>
-        </w:rPr>
-        <w:t>respawnen</w:t>
-      </w:r>
-      <w:proofErr w:type="spellEnd"/>
-      <w:r>
-        <w:rPr>
-          <w:rFonts w:eastAsia="Times New Roman" w:cstheme="minorHAnsi"/>
-          <w:kern w:val="0"/>
-          <w:lang w:eastAsia="de-DE"/>
-          <w14:ligatures w14:val="none"/>
-        </w:rPr>
-        <w:t xml:space="preserve"> können.</w:t>
-      </w:r>
-    </w:p>
-    <w:p>
-      <w:pPr>
-        <w:spacing w:before="100" w:beforeAutospacing="1" w:after="100" w:afterAutospacing="1" w:line="240" w:lineRule="auto"/>
-        <w:ind w:left="1440"/>
+        <w:spacing w:before="100" w:beforeAutospacing="1" w:after="100" w:afterAutospacing="1" w:line="240" w:lineRule="auto"/>
         <w:rPr>
           <w:rFonts w:eastAsia="Times New Roman" w:cstheme="minorHAnsi"/>
           <w:kern w:val="0"/>
@@ -909,7 +1057,64 @@
           <w:lang w:eastAsia="de-DE"/>
           <w14:ligatures w14:val="none"/>
         </w:rPr>
-        <w:t>Das Spiel muss flüssig laufen, ohne merkliche Verzögerungen oder Abstürze.</w:t>
+        <w:t>Das Spiel muss flüssig laufen</w:t>
+      </w:r>
+      <w:r>
+        <w:rPr>
+          <w:rFonts w:eastAsia="Times New Roman" w:cstheme="minorHAnsi"/>
+          <w:bCs/>
+          <w:kern w:val="0"/>
+          <w:lang w:eastAsia="de-DE"/>
+          <w14:ligatures w14:val="none"/>
+        </w:rPr>
+        <w:t xml:space="preserve"> </w:t>
+      </w:r>
+      <w:r>
+        <w:rPr>
+          <w:rFonts w:eastAsia="Times New Roman" w:cstheme="minorHAnsi"/>
+          <w:bCs/>
+          <w:kern w:val="0"/>
+          <w:lang w:eastAsia="de-DE"/>
+          <w14:ligatures w14:val="none"/>
+        </w:rPr>
+        <w:t xml:space="preserve">mit </w:t>
+      </w:r>
+      <w:r>
+        <w:rPr>
+          <w:rFonts w:eastAsia="Times New Roman" w:cstheme="minorHAnsi"/>
+          <w:bCs/>
+          <w:kern w:val="0"/>
+          <w:lang w:eastAsia="de-DE"/>
+          <w14:ligatures w14:val="none"/>
+        </w:rPr>
+        <w:t>mindestens 30FPS.</w:t>
+      </w:r>
+    </w:p>
+    <w:p>
+      <w:pPr>
+        <w:numPr>
+          <w:ilvl w:val="1"/>
+          <w:numId w:val="1"/>
+        </w:numPr>
+        <w:spacing w:before="100" w:beforeAutospacing="1" w:after="100" w:afterAutospacing="1" w:line="240" w:lineRule="auto"/>
+        <w:rPr>
+          <w:rFonts w:ascii="Times New Roman" w:eastAsia="Times New Roman" w:hAnsi="Times New Roman" w:cs="Times New Roman"/>
+          <w:kern w:val="0"/>
+          <w:sz w:val="24"/>
+          <w:szCs w:val="24"/>
+          <w:lang w:eastAsia="de-DE"/>
+          <w14:ligatures w14:val="none"/>
+        </w:rPr>
+      </w:pPr>
+      <w:r>
+        <w:rPr>
+          <w:rFonts w:eastAsia="Times New Roman" w:cstheme="minorHAnsi"/>
+          <w:bCs/>
+          <w:kern w:val="0"/>
+          <w:lang w:eastAsia="de-DE"/>
+          <w14:ligatures w14:val="none"/>
+        </w:rPr>
+        <w:t>Das Spiel muss Absturzfrei laufen.</w:t>
       </w:r>
     </w:p>
     <w:p>

</xml_diff>

<commit_message>
Heavy attack hinzugefuegt + DMG effecte
</commit_message>
<xml_diff>
--- a/diagramme/Requirements.docx
+++ b/diagramme/Requirements.docx
@@ -431,7 +431,25 @@
           <w:lang w:eastAsia="de-DE"/>
           <w14:ligatures w14:val="none"/>
         </w:rPr>
-        <w:t>, Doppelspringen, Rechts/Links-Bewegung]</w:t>
+        <w:t>, Doppelspr</w:t>
+      </w:r>
+      <w:r>
+        <w:rPr>
+          <w:rFonts w:eastAsia="Times New Roman" w:cstheme="minorHAnsi"/>
+          <w:kern w:val="0"/>
+          <w:lang w:eastAsia="de-DE"/>
+          <w14:ligatures w14:val="none"/>
+        </w:rPr>
+        <w:t>u</w:t>
+      </w:r>
+      <w:r>
+        <w:rPr>
+          <w:rFonts w:eastAsia="Times New Roman" w:cstheme="minorHAnsi"/>
+          <w:kern w:val="0"/>
+          <w:lang w:eastAsia="de-DE"/>
+          <w14:ligatures w14:val="none"/>
+        </w:rPr>
+        <w:t>ng, Rechts/Links-Bewegung]</w:t>
       </w:r>
       <w:r>
         <w:rPr>
@@ -703,6 +721,132 @@
     <w:p>
       <w:pPr>
         <w:numPr>
+          <w:ilvl w:val="1"/>
+          <w:numId w:val="1"/>
+        </w:numPr>
+        <w:spacing w:before="100" w:beforeAutospacing="1" w:after="100" w:afterAutospacing="1" w:line="240" w:lineRule="auto"/>
+        <w:rPr>
+          <w:rFonts w:eastAsia="Times New Roman" w:cstheme="minorHAnsi"/>
+          <w:kern w:val="0"/>
+          <w:lang w:eastAsia="de-DE"/>
+          <w14:ligatures w14:val="none"/>
+        </w:rPr>
+      </w:pPr>
+      <w:r>
+        <w:rPr>
+          <w:rFonts w:eastAsia="Times New Roman" w:cstheme="minorHAnsi"/>
+          <w:kern w:val="0"/>
+          <w:lang w:eastAsia="de-DE"/>
+          <w14:ligatures w14:val="none"/>
+        </w:rPr>
+        <w:t>Der Benutzer muss seine Healthbar sehen können.</w:t>
+      </w:r>
+    </w:p>
+    <w:p>
+      <w:pPr>
+        <w:numPr>
+          <w:ilvl w:val="1"/>
+          <w:numId w:val="1"/>
+        </w:numPr>
+        <w:spacing w:before="100" w:beforeAutospacing="1" w:after="100" w:afterAutospacing="1" w:line="240" w:lineRule="auto"/>
+        <w:rPr>
+          <w:rFonts w:eastAsia="Times New Roman" w:cstheme="minorHAnsi"/>
+          <w:kern w:val="0"/>
+          <w:lang w:eastAsia="de-DE"/>
+          <w14:ligatures w14:val="none"/>
+        </w:rPr>
+      </w:pPr>
+      <w:r>
+        <w:rPr>
+          <w:rFonts w:eastAsia="Times New Roman" w:cstheme="minorHAnsi"/>
+          <w:kern w:val="0"/>
+          <w:lang w:eastAsia="de-DE"/>
+          <w14:ligatures w14:val="none"/>
+        </w:rPr>
+        <w:t xml:space="preserve">Der Benutzer muss seine </w:t>
+      </w:r>
+      <w:r>
+        <w:rPr>
+          <w:rFonts w:eastAsia="Times New Roman" w:cstheme="minorHAnsi"/>
+          <w:kern w:val="0"/>
+          <w:lang w:eastAsia="de-DE"/>
+          <w14:ligatures w14:val="none"/>
+        </w:rPr>
+        <w:t>Stamina</w:t>
+      </w:r>
+      <w:r>
+        <w:rPr>
+          <w:rFonts w:eastAsia="Times New Roman" w:cstheme="minorHAnsi"/>
+          <w:kern w:val="0"/>
+          <w:lang w:eastAsia="de-DE"/>
+          <w14:ligatures w14:val="none"/>
+        </w:rPr>
+        <w:t xml:space="preserve"> sehen können</w:t>
+      </w:r>
+      <w:r>
+        <w:rPr>
+          <w:rFonts w:eastAsia="Times New Roman" w:cstheme="minorHAnsi"/>
+          <w:kern w:val="0"/>
+          <w:lang w:eastAsia="de-DE"/>
+          <w14:ligatures w14:val="none"/>
+        </w:rPr>
+        <w:t>.</w:t>
+      </w:r>
+    </w:p>
+    <w:p>
+      <w:pPr>
+        <w:numPr>
+          <w:ilvl w:val="1"/>
+          <w:numId w:val="1"/>
+        </w:numPr>
+        <w:spacing w:before="100" w:beforeAutospacing="1" w:after="100" w:afterAutospacing="1" w:line="240" w:lineRule="auto"/>
+        <w:rPr>
+          <w:rFonts w:eastAsia="Times New Roman" w:cstheme="minorHAnsi"/>
+          <w:kern w:val="0"/>
+          <w:lang w:eastAsia="de-DE"/>
+          <w14:ligatures w14:val="none"/>
+        </w:rPr>
+      </w:pPr>
+      <w:r>
+        <w:rPr>
+          <w:rFonts w:eastAsia="Times New Roman" w:cstheme="minorHAnsi"/>
+          <w:kern w:val="0"/>
+          <w:lang w:eastAsia="de-DE"/>
+          <w14:ligatures w14:val="none"/>
+        </w:rPr>
+        <w:t xml:space="preserve">Der Benutzer muss seine </w:t>
+      </w:r>
+      <w:r>
+        <w:rPr>
+          <w:rFonts w:eastAsia="Times New Roman" w:cstheme="minorHAnsi"/>
+          <w:kern w:val="0"/>
+          <w:lang w:eastAsia="de-DE"/>
+          <w14:ligatures w14:val="none"/>
+        </w:rPr>
+        <w:t>Sünden</w:t>
+      </w:r>
+      <w:r>
+        <w:rPr>
+          <w:rFonts w:eastAsia="Times New Roman" w:cstheme="minorHAnsi"/>
+          <w:kern w:val="0"/>
+          <w:lang w:eastAsia="de-DE"/>
+          <w14:ligatures w14:val="none"/>
+        </w:rPr>
+        <w:t xml:space="preserve"> sehen können</w:t>
+      </w:r>
+      <w:r>
+        <w:rPr>
+          <w:rFonts w:eastAsia="Times New Roman" w:cstheme="minorHAnsi"/>
+          <w:kern w:val="0"/>
+          <w:lang w:eastAsia="de-DE"/>
+          <w14:ligatures w14:val="none"/>
+        </w:rPr>
+        <w:t>.</w:t>
+      </w:r>
+    </w:p>
+    <w:p>
+      <w:pPr>
+        <w:numPr>
           <w:ilvl w:val="0"/>
           <w:numId w:val="1"/>
         </w:numPr>
@@ -953,7 +1097,7 @@
           <w:lang w:eastAsia="de-DE"/>
           <w14:ligatures w14:val="none"/>
         </w:rPr>
-        <w:t>wenn die Szene neugeladen wird</w:t>
+        <w:t>können</w:t>
       </w:r>
       <w:r>
         <w:rPr>
@@ -967,7 +1111,32 @@
     </w:p>
     <w:p>
       <w:pPr>
-        <w:spacing w:before="100" w:beforeAutospacing="1" w:after="100" w:afterAutospacing="1" w:line="240" w:lineRule="auto"/>
+        <w:numPr>
+          <w:ilvl w:val="1"/>
+          <w:numId w:val="1"/>
+        </w:numPr>
+        <w:spacing w:before="100" w:beforeAutospacing="1" w:after="100" w:afterAutospacing="1" w:line="240" w:lineRule="auto"/>
+        <w:rPr>
+          <w:rFonts w:eastAsia="Times New Roman" w:cstheme="minorHAnsi"/>
+          <w:kern w:val="0"/>
+          <w:lang w:eastAsia="de-DE"/>
+          <w14:ligatures w14:val="none"/>
+        </w:rPr>
+      </w:pPr>
+      <w:r>
+        <w:rPr>
+          <w:rFonts w:eastAsia="Times New Roman" w:cstheme="minorHAnsi"/>
+          <w:kern w:val="0"/>
+          <w:lang w:eastAsia="de-DE"/>
+          <w14:ligatures w14:val="none"/>
+        </w:rPr>
+        <w:t>Der Gegner muss eine Healthbar haben.</w:t>
+      </w:r>
+    </w:p>
+    <w:p>
+      <w:pPr>
+        <w:spacing w:before="100" w:beforeAutospacing="1" w:after="100" w:afterAutospacing="1" w:line="240" w:lineRule="auto"/>
+        <w:ind w:left="1440"/>
         <w:rPr>
           <w:rFonts w:eastAsia="Times New Roman" w:cstheme="minorHAnsi"/>
           <w:kern w:val="0"/>
@@ -1067,27 +1236,7 @@
           <w:lang w:eastAsia="de-DE"/>
           <w14:ligatures w14:val="none"/>
         </w:rPr>
-        <w:t xml:space="preserve"> </w:t>
-      </w:r>
-      <w:r>
-        <w:rPr>
-          <w:rFonts w:eastAsia="Times New Roman" w:cstheme="minorHAnsi"/>
-          <w:bCs/>
-          <w:kern w:val="0"/>
-          <w:lang w:eastAsia="de-DE"/>
-          <w14:ligatures w14:val="none"/>
-        </w:rPr>
-        <w:t xml:space="preserve">mit </w:t>
-      </w:r>
-      <w:r>
-        <w:rPr>
-          <w:rFonts w:eastAsia="Times New Roman" w:cstheme="minorHAnsi"/>
-          <w:bCs/>
-          <w:kern w:val="0"/>
-          <w:lang w:eastAsia="de-DE"/>
-          <w14:ligatures w14:val="none"/>
-        </w:rPr>
-        <w:t>mindestens 30FPS.</w:t>
+        <w:t xml:space="preserve"> mit mindestens 30FPS.</w:t>
       </w:r>
     </w:p>
     <w:p>
@@ -1169,6 +1318,16 @@
           <w14:ligatures w14:val="none"/>
         </w:rPr>
         <w:t>Die Benutzeroberfläche muss intuitiv und einfach zu bedienen sein.</w:t>
+      </w:r>
+      <w:r>
+        <w:rPr>
+          <w:rFonts w:eastAsia="Times New Roman" w:cstheme="minorHAnsi"/>
+          <w:bCs/>
+          <w:kern w:val="0"/>
+          <w:lang w:eastAsia="de-DE"/>
+          <w14:ligatures w14:val="none"/>
+        </w:rPr>
+        <w:t xml:space="preserve"> </w:t>
       </w:r>
     </w:p>
     <w:p>
@@ -2099,6 +2258,17 @@
       <w:bCs/>
     </w:rPr>
   </w:style>
+  <w:style w:type="paragraph" w:styleId="Listenabsatz">
+    <w:name w:val="List Paragraph"/>
+    <w:basedOn w:val="Standard"/>
+    <w:uiPriority w:val="34"/>
+    <w:qFormat/>
+    <w:rsid w:val="00710F1D"/>
+    <w:pPr>
+      <w:ind w:left="720"/>
+      <w:contextualSpacing/>
+    </w:pPr>
+  </w:style>
 </w:styles>
 </file>
 

</xml_diff>

<commit_message>
Stamina Implementierung + Doxygen Kommentare
</commit_message>
<xml_diff>
--- a/diagramme/Requirements.docx
+++ b/diagramme/Requirements.docx
@@ -153,13 +153,8 @@
         <w:t xml:space="preserve">. Der Spieler muss </w:t>
       </w:r>
       <w:r>
-        <w:t xml:space="preserve">in die Bewegungsrichtung </w:t>
-      </w:r>
-      <w:proofErr w:type="spellStart"/>
-      <w:r>
-        <w:t>dashen</w:t>
-      </w:r>
-      <w:proofErr w:type="spellEnd"/>
+        <w:t>in die Bewegungsrichtung dashen</w:t>
+      </w:r>
       <w:r>
         <w:t xml:space="preserve"> können</w:t>
       </w:r>
@@ -304,15 +299,7 @@
         <w:ind w:firstLine="708"/>
       </w:pPr>
       <w:r>
-        <w:t xml:space="preserve">4. Der Spieler muss sich mit einem Blood </w:t>
-      </w:r>
-      <w:proofErr w:type="spellStart"/>
-      <w:r>
-        <w:t>Vial</w:t>
-      </w:r>
-      <w:proofErr w:type="spellEnd"/>
-      <w:r>
-        <w:t xml:space="preserve"> heilen können [Taste „E“]</w:t>
+        <w:t>4. Der Spieler muss sich mit einem Blood Vial heilen können [Taste „E“]</w:t>
       </w:r>
     </w:p>
     <w:p>
@@ -357,7 +344,13 @@
     <w:p>
       <w:r>
         <w:tab/>
-        <w:t>3. Doppelsprung [-15 Stamina]</w:t>
+        <w:t>3.</w:t>
+      </w:r>
+      <w:r>
+        <w:t xml:space="preserve"> Sprung/</w:t>
+      </w:r>
+      <w:r>
+        <w:t>Doppelsprung [-5 Stamina]</w:t>
       </w:r>
     </w:p>
     <w:p>
@@ -434,15 +427,7 @@
     <w:p>
       <w:r>
         <w:tab/>
-        <w:t xml:space="preserve">2. Der Spieler heilt sich wenn er ein Blood </w:t>
-      </w:r>
-      <w:proofErr w:type="spellStart"/>
-      <w:r>
-        <w:t>Vial</w:t>
-      </w:r>
-      <w:proofErr w:type="spellEnd"/>
-      <w:r>
-        <w:t xml:space="preserve"> trinkt [20 TP]</w:t>
+        <w:t>2. Der Spieler heilt sich wenn er ein Blood Vial trinkt [20 TP]</w:t>
       </w:r>
     </w:p>
     <w:p>
@@ -481,23 +466,7 @@
           <w:b/>
           <w:bCs/>
         </w:rPr>
-        <w:t xml:space="preserve">5 </w:t>
-      </w:r>
-      <w:proofErr w:type="spellStart"/>
-      <w:r>
-        <w:rPr>
-          <w:b/>
-          <w:bCs/>
-        </w:rPr>
-        <w:t>Leveling</w:t>
-      </w:r>
-      <w:proofErr w:type="spellEnd"/>
-      <w:r>
-        <w:rPr>
-          <w:b/>
-          <w:bCs/>
-        </w:rPr>
-        <w:t xml:space="preserve"> &amp; Sünden – </w:t>
+        <w:t xml:space="preserve">5 Leveling &amp; Sünden – </w:t>
       </w:r>
       <w:r>
         <w:rPr>
@@ -522,18 +491,26 @@
       <w:pPr>
         <w:rPr>
           <w:bCs/>
-        </w:rPr>
-      </w:pPr>
-      <w:r>
-        <w:rPr>
-          <w:bCs/>
-        </w:rPr>
-        <w:tab/>
+          <w:lang w:val="en-US"/>
+        </w:rPr>
+      </w:pPr>
+      <w:r>
+        <w:rPr>
+          <w:bCs/>
+        </w:rPr>
+        <w:tab/>
+      </w:r>
+      <w:r>
+        <w:rPr>
+          <w:bCs/>
+          <w:lang w:val="en-US"/>
+        </w:rPr>
         <w:t xml:space="preserve">1. MAX_HEALTH </w:t>
       </w:r>
       <w:r>
         <w:rPr>
           <w:bCs/>
+          <w:lang w:val="en-US"/>
         </w:rPr>
         <w:t>+ 25TP [100 Sünden]</w:t>
       </w:r>
@@ -543,11 +520,13 @@
         <w:ind w:firstLine="708"/>
         <w:rPr>
           <w:bCs/>
-        </w:rPr>
-      </w:pPr>
-      <w:r>
-        <w:rPr>
-          <w:bCs/>
+          <w:lang w:val="en-US"/>
+        </w:rPr>
+      </w:pPr>
+      <w:r>
+        <w:rPr>
+          <w:bCs/>
+          <w:lang w:val="en-US"/>
         </w:rPr>
         <w:t>2. STAMINA_HEALTH + 25 Stamina [100 Sünden]</w:t>
       </w:r>
@@ -577,49 +556,21 @@
         <w:rPr>
           <w:bCs/>
         </w:rPr>
-        <w:t xml:space="preserve">4. Blood </w:t>
-      </w:r>
-      <w:proofErr w:type="spellStart"/>
-      <w:r>
-        <w:rPr>
-          <w:bCs/>
-        </w:rPr>
-        <w:t>Vials</w:t>
-      </w:r>
-      <w:proofErr w:type="spellEnd"/>
-      <w:r>
-        <w:rPr>
-          <w:bCs/>
-        </w:rPr>
-        <w:t>: Heilkraft +5 TP [100 Sünden]</w:t>
-      </w:r>
-    </w:p>
-    <w:p>
-      <w:pPr>
-        <w:rPr>
-          <w:bCs/>
-        </w:rPr>
-      </w:pPr>
-      <w:r>
-        <w:rPr>
-          <w:bCs/>
-        </w:rPr>
-        <w:tab/>
-        <w:t xml:space="preserve">Glasscherben können verwendet werden, um ein extra Blood </w:t>
-      </w:r>
-      <w:proofErr w:type="spellStart"/>
-      <w:r>
-        <w:rPr>
-          <w:bCs/>
-        </w:rPr>
-        <w:t>Vial</w:t>
-      </w:r>
-      <w:proofErr w:type="spellEnd"/>
-      <w:r>
-        <w:rPr>
-          <w:bCs/>
-        </w:rPr>
-        <w:t xml:space="preserve"> zu erlangen</w:t>
+        <w:t>4. Blood Vials: Heilkraft +5 TP [100 Sünden]</w:t>
+      </w:r>
+    </w:p>
+    <w:p>
+      <w:pPr>
+        <w:rPr>
+          <w:bCs/>
+        </w:rPr>
+      </w:pPr>
+      <w:r>
+        <w:rPr>
+          <w:bCs/>
+        </w:rPr>
+        <w:tab/>
+        <w:t>Glasscherben können verwendet werden, um ein extra Blood Vial zu erlangen</w:t>
       </w:r>
     </w:p>
     <w:p>
@@ -790,86 +741,22 @@
           <w:b/>
           <w:bCs/>
         </w:rPr>
-        <w:t xml:space="preserve">2.2.2.2 </w:t>
-      </w:r>
-      <w:proofErr w:type="spellStart"/>
-      <w:r>
-        <w:rPr>
-          <w:b/>
-          <w:bCs/>
-        </w:rPr>
-        <w:t>Staminabar</w:t>
-      </w:r>
-      <w:proofErr w:type="spellEnd"/>
-      <w:r>
-        <w:rPr>
-          <w:b/>
-          <w:bCs/>
-        </w:rPr>
-        <w:t xml:space="preserve"> – </w:t>
-      </w:r>
-      <w:r>
-        <w:t xml:space="preserve">Im Display muss die </w:t>
-      </w:r>
-      <w:proofErr w:type="spellStart"/>
-      <w:r>
-        <w:t>Staminabar</w:t>
-      </w:r>
-      <w:proofErr w:type="spellEnd"/>
-      <w:r>
-        <w:t xml:space="preserve"> oben links unter der Healthbar angezeigt werden. Diese muss die momentane Stamina des Spielers abbilden.</w:t>
-      </w:r>
-    </w:p>
-    <w:p>
-      <w:r>
-        <w:rPr>
-          <w:b/>
-          <w:bCs/>
-        </w:rPr>
-        <w:t xml:space="preserve">2.2.2.3 </w:t>
-      </w:r>
-      <w:proofErr w:type="spellStart"/>
-      <w:r>
-        <w:rPr>
-          <w:b/>
-          <w:bCs/>
-        </w:rPr>
-        <w:t>Bloodvials</w:t>
-      </w:r>
-      <w:proofErr w:type="spellEnd"/>
-      <w:r>
-        <w:rPr>
-          <w:b/>
-          <w:bCs/>
-        </w:rPr>
-        <w:t xml:space="preserve"> – </w:t>
-      </w:r>
-      <w:r>
-        <w:t xml:space="preserve">Im Display muss die Anzahl der Blood </w:t>
-      </w:r>
-      <w:proofErr w:type="spellStart"/>
-      <w:r>
-        <w:t>Vials</w:t>
-      </w:r>
-      <w:proofErr w:type="spellEnd"/>
-      <w:r>
-        <w:t xml:space="preserve"> unter der </w:t>
-      </w:r>
-      <w:proofErr w:type="spellStart"/>
-      <w:r>
-        <w:t>Staminabar</w:t>
-      </w:r>
-      <w:proofErr w:type="spellEnd"/>
-      <w:r>
-        <w:t xml:space="preserve"> angezeigt werden. Diese muss die momentane Anzahl der Blood </w:t>
-      </w:r>
-      <w:proofErr w:type="spellStart"/>
-      <w:r>
-        <w:t>Vials</w:t>
-      </w:r>
-      <w:proofErr w:type="spellEnd"/>
-      <w:r>
-        <w:t xml:space="preserve"> abbilden. </w:t>
+        <w:t xml:space="preserve">2.2.2.2 Staminabar – </w:t>
+      </w:r>
+      <w:r>
+        <w:t>Im Display muss die Staminabar oben links unter der Healthbar angezeigt werden. Diese muss die momentane Stamina des Spielers abbilden.</w:t>
+      </w:r>
+    </w:p>
+    <w:p>
+      <w:r>
+        <w:rPr>
+          <w:b/>
+          <w:bCs/>
+        </w:rPr>
+        <w:t xml:space="preserve">2.2.2.3 Bloodvials – </w:t>
+      </w:r>
+      <w:r>
+        <w:t xml:space="preserve">Im Display muss die Anzahl der Blood Vials unter der Staminabar angezeigt werden. Diese muss die momentane Anzahl der Blood Vials abbilden. </w:t>
       </w:r>
     </w:p>
     <w:p>
@@ -938,15 +825,7 @@
       </w:pPr>
       <w:r>
         <w:lastRenderedPageBreak/>
-        <w:t xml:space="preserve">1. Der Gegner muss den Spieler anfangen zu verfolgen, wenn dieser sich in seinem  </w:t>
-      </w:r>
-      <w:proofErr w:type="spellStart"/>
-      <w:r>
-        <w:t>Detectionbereich</w:t>
-      </w:r>
-      <w:proofErr w:type="spellEnd"/>
-      <w:r>
-        <w:t xml:space="preserve"> befindet.</w:t>
+        <w:t>1. Der Gegner muss den Spieler anfangen zu verfolgen, wenn dieser sich in seinem  Detectionbereich befindet.</w:t>
       </w:r>
     </w:p>
     <w:p>
@@ -954,15 +833,7 @@
         <w:ind w:left="708"/>
       </w:pPr>
       <w:r>
-        <w:t xml:space="preserve">2. Der Gegner muss aufhören den Spieler zu verfolgen, wenn dieser den </w:t>
-      </w:r>
-      <w:proofErr w:type="spellStart"/>
-      <w:r>
-        <w:t>Pursuingbereich</w:t>
-      </w:r>
-      <w:proofErr w:type="spellEnd"/>
-      <w:r>
-        <w:t xml:space="preserve"> verlässt.</w:t>
+        <w:t>2. Der Gegner muss aufhören den Spieler zu verfolgen, wenn dieser den Pursuingbereich verlässt.</w:t>
       </w:r>
     </w:p>
     <w:p>
@@ -974,23 +845,7 @@
     <w:p>
       <w:r>
         <w:tab/>
-        <w:t>4. Der Gegner hat eine Startposition [</w:t>
-      </w:r>
-      <w:proofErr w:type="spellStart"/>
-      <w:r>
-        <w:t>x,y</w:t>
-      </w:r>
-      <w:proofErr w:type="spellEnd"/>
-      <w:r>
-        <w:t xml:space="preserve"> – </w:t>
-      </w:r>
-      <w:proofErr w:type="spellStart"/>
-      <w:r>
-        <w:t>koordinate</w:t>
-      </w:r>
-      <w:proofErr w:type="spellEnd"/>
-      <w:r>
-        <w:t>]</w:t>
+        <w:t>4. Der Gegner hat eine Startposition [x,y – koordinate]</w:t>
       </w:r>
     </w:p>
     <w:p>
@@ -1287,15 +1142,7 @@
     <w:p>
       <w:r>
         <w:tab/>
-        <w:t xml:space="preserve">1.Alle Blood </w:t>
-      </w:r>
-      <w:proofErr w:type="spellStart"/>
-      <w:r>
-        <w:t>Vials</w:t>
-      </w:r>
-      <w:proofErr w:type="spellEnd"/>
-      <w:r>
-        <w:t xml:space="preserve"> werden aufgefüllt</w:t>
+        <w:t>1.Alle Blood Vials werden aufgefüllt</w:t>
       </w:r>
     </w:p>
     <w:p>
@@ -1307,23 +1154,7 @@
     <w:p>
       <w:r>
         <w:tab/>
-        <w:t xml:space="preserve">3. Alle toten Gegner die </w:t>
-      </w:r>
-      <w:proofErr w:type="spellStart"/>
-      <w:r>
-        <w:t>Respawnable</w:t>
-      </w:r>
-      <w:proofErr w:type="spellEnd"/>
-      <w:r>
-        <w:t xml:space="preserve"> sind, </w:t>
-      </w:r>
-      <w:proofErr w:type="spellStart"/>
-      <w:r>
-        <w:t>respawnen</w:t>
-      </w:r>
-      <w:proofErr w:type="spellEnd"/>
-      <w:r>
-        <w:t xml:space="preserve"> an der Startposition</w:t>
+        <w:t>3. Alle toten Gegner die Respawnable sind, respawnen an der Startposition</w:t>
       </w:r>
     </w:p>
     <w:p>
@@ -1374,155 +1205,145 @@
           <w:szCs w:val="24"/>
           <w:u w:val="single"/>
         </w:rPr>
-        <w:t xml:space="preserve">2.2.5 </w:t>
-      </w:r>
-      <w:proofErr w:type="spellStart"/>
-      <w:r>
-        <w:rPr>
-          <w:b/>
+        <w:t>2.2.5 Spielmanagment</w:t>
+      </w:r>
+    </w:p>
+    <w:p>
+      <w:r>
+        <w:rPr>
+          <w:b/>
+        </w:rPr>
+        <w:t>2.2.5.1</w:t>
+      </w:r>
+      <w:r>
+        <w:rPr>
+          <w:b/>
+        </w:rPr>
+        <w:t xml:space="preserve"> – </w:t>
+      </w:r>
+      <w:r>
+        <w:t>Der Benutzer muss das Spiel im Menu, durch ein Knopfdruck, starten und verlassen können</w:t>
+      </w:r>
+    </w:p>
+    <w:p>
+      <w:pPr>
+        <w:rPr>
+          <w:b/>
+        </w:rPr>
+      </w:pPr>
+      <w:r>
+        <w:rPr>
+          <w:b/>
+        </w:rPr>
+        <w:t>2.2.5.2 Spielstand:</w:t>
+      </w:r>
+    </w:p>
+    <w:p>
+      <w:pPr>
+        <w:ind w:firstLine="708"/>
+      </w:pPr>
+      <w:r>
+        <w:rPr>
+          <w:bCs/>
+        </w:rPr>
+        <w:t>1</w:t>
+      </w:r>
+      <w:r>
+        <w:rPr>
+          <w:b/>
+        </w:rPr>
+        <w:t xml:space="preserve">. </w:t>
+      </w:r>
+      <w:r>
+        <w:t>Der Benutzer muss in der Lage sein, den Spielstand zu speichern [JSON-Datei]</w:t>
+      </w:r>
+    </w:p>
+    <w:p>
+      <w:pPr>
+        <w:ind w:firstLine="708"/>
+      </w:pPr>
+      <w:r>
+        <w:lastRenderedPageBreak/>
+        <w:t>2. Der Benutzer muss in der Lage sein, den Spielstand zu löschen</w:t>
+      </w:r>
+    </w:p>
+    <w:p>
+      <w:pPr>
+        <w:ind w:firstLine="708"/>
+      </w:pPr>
+      <w:r>
+        <w:t>3. Der Benutzer muss in der Lage sein, den Spielstand laden zu können.</w:t>
+      </w:r>
+    </w:p>
+    <w:p>
+      <w:r>
+        <w:rPr>
+          <w:b/>
+        </w:rPr>
+        <w:t xml:space="preserve">2.2.5.3 Optionen – </w:t>
+      </w:r>
+      <w:r>
+        <w:t>Diese Optionen dienen für die Konfiguration des Spiels.</w:t>
+      </w:r>
+    </w:p>
+    <w:p>
+      <w:r>
+        <w:tab/>
+        <w:t xml:space="preserve">1. Der Benutzer muss die Steuerung beliebig </w:t>
+      </w:r>
+      <w:r>
+        <w:t>ändern können [Tastebelegung]</w:t>
+      </w:r>
+    </w:p>
+    <w:p>
+      <w:r>
+        <w:tab/>
+        <w:t>2. Der Benutzer muss die Grafik ändern können [Auflösung]</w:t>
+      </w:r>
+    </w:p>
+    <w:p>
+      <w:r>
+        <w:tab/>
+        <w:t>3. Der Benutzer muss die Sounds ändern können, zwischen 0 – 100% [Lautstärke]</w:t>
+      </w:r>
+    </w:p>
+    <w:p>
+      <w:r>
+        <w:t xml:space="preserve"> </w:t>
+      </w:r>
+    </w:p>
+    <w:p>
+      <w:pPr>
+        <w:rPr>
+          <w:b/>
+          <w:bCs/>
+          <w:sz w:val="28"/>
+          <w:szCs w:val="28"/>
+          <w:u w:val="single"/>
+        </w:rPr>
+      </w:pPr>
+      <w:r>
+        <w:rPr>
+          <w:b/>
+          <w:bCs/>
+          <w:sz w:val="28"/>
+          <w:szCs w:val="28"/>
+          <w:u w:val="single"/>
+        </w:rPr>
+        <w:t>2.3 Nicht Funktionale Anforderungen</w:t>
+      </w:r>
+    </w:p>
+    <w:p>
+      <w:pPr>
+        <w:rPr>
+          <w:b/>
+          <w:bCs/>
           <w:sz w:val="24"/>
           <w:szCs w:val="24"/>
           <w:u w:val="single"/>
         </w:rPr>
-        <w:t>Spielmanagment</w:t>
-      </w:r>
-      <w:proofErr w:type="spellEnd"/>
-    </w:p>
-    <w:p>
-      <w:r>
-        <w:rPr>
-          <w:b/>
-        </w:rPr>
-        <w:t>2.2.5.1</w:t>
-      </w:r>
-      <w:r>
-        <w:rPr>
-          <w:b/>
-        </w:rPr>
-        <w:t xml:space="preserve"> – </w:t>
-      </w:r>
-      <w:r>
-        <w:t>Der Benutzer muss das Spiel im Menu, durch ein Knopfdruck, starten und verlassen können</w:t>
-      </w:r>
-    </w:p>
-    <w:p>
-      <w:pPr>
-        <w:rPr>
-          <w:b/>
-        </w:rPr>
-      </w:pPr>
-      <w:r>
-        <w:rPr>
-          <w:b/>
-        </w:rPr>
-        <w:t>2.2.5.2 Spielstand:</w:t>
-      </w:r>
-    </w:p>
-    <w:p>
-      <w:pPr>
-        <w:ind w:firstLine="708"/>
-      </w:pPr>
-      <w:r>
-        <w:rPr>
-          <w:bCs/>
-        </w:rPr>
-        <w:t>1</w:t>
-      </w:r>
-      <w:r>
-        <w:rPr>
-          <w:b/>
-        </w:rPr>
-        <w:t xml:space="preserve">. </w:t>
-      </w:r>
-      <w:r>
-        <w:t>Der Benutzer muss in der Lage sein, den Spielstand zu speichern [JSON-Datei]</w:t>
-      </w:r>
-    </w:p>
-    <w:p>
-      <w:pPr>
-        <w:ind w:firstLine="708"/>
-      </w:pPr>
-      <w:r>
-        <w:lastRenderedPageBreak/>
-        <w:t>2. Der Benutzer muss in der Lage sein, den Spielstand zu löschen</w:t>
-      </w:r>
-    </w:p>
-    <w:p>
-      <w:pPr>
-        <w:ind w:firstLine="708"/>
-      </w:pPr>
-      <w:r>
-        <w:t>3. Der Benutzer muss in der Lage sein, den Spielstand laden zu können.</w:t>
-      </w:r>
-    </w:p>
-    <w:p>
-      <w:r>
-        <w:rPr>
-          <w:b/>
-        </w:rPr>
-        <w:t xml:space="preserve">2.2.5.3 Optionen – </w:t>
-      </w:r>
-      <w:r>
-        <w:t>Diese Optionen dienen für die Konfiguration des Spiels.</w:t>
-      </w:r>
-    </w:p>
-    <w:p>
-      <w:r>
-        <w:tab/>
-        <w:t xml:space="preserve">1. Der Benutzer muss die Steuerung beliebig </w:t>
-      </w:r>
-      <w:r>
-        <w:t>ändern können [</w:t>
-      </w:r>
-      <w:proofErr w:type="spellStart"/>
-      <w:r>
-        <w:t>Tastebelegung</w:t>
-      </w:r>
-      <w:proofErr w:type="spellEnd"/>
-      <w:r>
-        <w:t>]</w:t>
-      </w:r>
-    </w:p>
-    <w:p>
-      <w:r>
-        <w:tab/>
-        <w:t>2. Der Benutzer muss die Grafik ändern können [Auflösung]</w:t>
-      </w:r>
-    </w:p>
-    <w:p>
-      <w:r>
-        <w:tab/>
-        <w:t>3. Der Benutzer muss die Sounds ändern können, zwischen 0 – 100% [Lautstärke]</w:t>
-      </w:r>
-    </w:p>
-    <w:p>
-      <w:r>
-        <w:t xml:space="preserve"> </w:t>
-      </w:r>
-    </w:p>
-    <w:p>
-      <w:pPr>
-        <w:rPr>
-          <w:b/>
-          <w:bCs/>
-          <w:sz w:val="28"/>
-          <w:szCs w:val="28"/>
-          <w:u w:val="single"/>
-        </w:rPr>
-      </w:pPr>
-      <w:r>
-        <w:rPr>
-          <w:b/>
-          <w:bCs/>
-          <w:sz w:val="28"/>
-          <w:szCs w:val="28"/>
-          <w:u w:val="single"/>
-        </w:rPr>
-        <w:t>2.3 Nicht Funktionale Anforderungen</w:t>
-      </w:r>
-    </w:p>
-    <w:p>
-      <w:pPr>
+      </w:pPr>
+      <w:r>
         <w:rPr>
           <w:b/>
           <w:bCs/>
@@ -1530,139 +1351,122 @@
           <w:szCs w:val="24"/>
           <w:u w:val="single"/>
         </w:rPr>
-      </w:pPr>
-      <w:r>
-        <w:rPr>
-          <w:b/>
-          <w:bCs/>
+        <w:t>2.3.1 Coding Style:</w:t>
+      </w:r>
+    </w:p>
+    <w:p>
+      <w:pPr>
+        <w:rPr>
+          <w:bCs/>
+        </w:rPr>
+      </w:pPr>
+      <w:r>
+        <w:rPr>
+          <w:bCs/>
+        </w:rPr>
+        <w:tab/>
+        <w:t xml:space="preserve">1. </w:t>
+      </w:r>
+      <w:r>
+        <w:rPr>
+          <w:bCs/>
+        </w:rPr>
+        <w:t xml:space="preserve">PascalCase für Klassennamen: Klassennamen wie </w:t>
+      </w:r>
+      <w:r>
+        <w:rPr>
+          <w:bCs/>
+        </w:rPr>
+        <w:t>„</w:t>
+      </w:r>
+      <w:r>
+        <w:rPr>
+          <w:bCs/>
+        </w:rPr>
+        <w:t>Player</w:t>
+      </w:r>
+      <w:r>
+        <w:rPr>
+          <w:bCs/>
+        </w:rPr>
+        <w:t>“</w:t>
+      </w:r>
+      <w:r>
+        <w:rPr>
+          <w:bCs/>
+        </w:rPr>
+        <w:t xml:space="preserve"> verwenden den PascalCase-Stil</w:t>
+      </w:r>
+      <w:r>
+        <w:rPr>
+          <w:bCs/>
+        </w:rPr>
+        <w:t>.</w:t>
+      </w:r>
+    </w:p>
+    <w:p>
+      <w:pPr>
+        <w:rPr>
+          <w:bCs/>
+          <w:lang w:val="en-US"/>
+        </w:rPr>
+      </w:pPr>
+      <w:r>
+        <w:rPr>
+          <w:bCs/>
+        </w:rPr>
+        <w:tab/>
+        <w:t xml:space="preserve">2. </w:t>
+      </w:r>
+      <w:r>
+        <w:rPr>
+          <w:bCs/>
+        </w:rPr>
+        <w:t xml:space="preserve">Konstante Variablen </w:t>
+      </w:r>
+      <w:r>
+        <w:rPr>
+          <w:bCs/>
+        </w:rPr>
+        <w:t xml:space="preserve">werden groß geschrieben. </w:t>
+      </w:r>
+      <w:r>
+        <w:rPr>
+          <w:bCs/>
+          <w:lang w:val="en-US"/>
+        </w:rPr>
+        <w:t>Bsp.: SPEED, JUMP_VELOCITY</w:t>
+      </w:r>
+    </w:p>
+    <w:p>
+      <w:pPr>
+        <w:rPr>
+          <w:b/>
           <w:sz w:val="24"/>
           <w:szCs w:val="24"/>
           <w:u w:val="single"/>
-        </w:rPr>
-        <w:t>2.3.1 Coding Style:</w:t>
-      </w:r>
-    </w:p>
-    <w:p>
-      <w:pPr>
-        <w:rPr>
-          <w:bCs/>
-        </w:rPr>
-      </w:pPr>
-      <w:r>
-        <w:rPr>
-          <w:bCs/>
-        </w:rPr>
-        <w:tab/>
-        <w:t xml:space="preserve">1. </w:t>
-      </w:r>
-      <w:proofErr w:type="spellStart"/>
-      <w:r>
-        <w:rPr>
-          <w:bCs/>
-        </w:rPr>
-        <w:t>PascalCase</w:t>
-      </w:r>
-      <w:proofErr w:type="spellEnd"/>
-      <w:r>
-        <w:rPr>
-          <w:bCs/>
-        </w:rPr>
-        <w:t xml:space="preserve"> für Klassennamen: Klassennamen wie </w:t>
-      </w:r>
-      <w:r>
-        <w:rPr>
-          <w:bCs/>
-        </w:rPr>
-        <w:t>„</w:t>
-      </w:r>
-      <w:r>
-        <w:rPr>
-          <w:bCs/>
-        </w:rPr>
-        <w:t>Player</w:t>
-      </w:r>
-      <w:r>
-        <w:rPr>
-          <w:bCs/>
-        </w:rPr>
-        <w:t>“</w:t>
-      </w:r>
-      <w:r>
-        <w:rPr>
-          <w:bCs/>
-        </w:rPr>
-        <w:t xml:space="preserve"> verwenden den </w:t>
-      </w:r>
-      <w:proofErr w:type="spellStart"/>
-      <w:r>
-        <w:rPr>
-          <w:bCs/>
-        </w:rPr>
-        <w:t>PascalCase</w:t>
-      </w:r>
-      <w:proofErr w:type="spellEnd"/>
-      <w:r>
-        <w:rPr>
-          <w:bCs/>
-        </w:rPr>
-        <w:t>-Stil</w:t>
-      </w:r>
-      <w:r>
-        <w:rPr>
-          <w:bCs/>
-        </w:rPr>
-        <w:t>.</w:t>
-      </w:r>
-    </w:p>
-    <w:p>
-      <w:pPr>
-        <w:rPr>
-          <w:bCs/>
-        </w:rPr>
-      </w:pPr>
-      <w:r>
-        <w:rPr>
-          <w:bCs/>
-        </w:rPr>
-        <w:tab/>
-        <w:t xml:space="preserve">2. </w:t>
-      </w:r>
-      <w:r>
-        <w:rPr>
-          <w:bCs/>
-        </w:rPr>
-        <w:t xml:space="preserve">Konstante Variablen </w:t>
-      </w:r>
-      <w:r>
-        <w:rPr>
-          <w:bCs/>
-        </w:rPr>
-        <w:t>werden groß geschrieben. Bsp.:</w:t>
-      </w:r>
-      <w:r>
-        <w:rPr>
-          <w:bCs/>
-        </w:rPr>
-        <w:t xml:space="preserve"> SPEED, JUMP_VELOCITY</w:t>
-      </w:r>
-    </w:p>
-    <w:p>
-      <w:pPr>
+          <w:lang w:val="en-US"/>
+        </w:rPr>
+      </w:pPr>
+      <w:r>
         <w:rPr>
           <w:b/>
           <w:sz w:val="24"/>
           <w:szCs w:val="24"/>
           <w:u w:val="single"/>
-        </w:rPr>
-      </w:pPr>
+          <w:lang w:val="en-US"/>
+        </w:rPr>
+        <w:t>2.3.</w:t>
+      </w:r>
       <w:r>
         <w:rPr>
           <w:b/>
           <w:sz w:val="24"/>
           <w:szCs w:val="24"/>
           <w:u w:val="single"/>
-        </w:rPr>
-        <w:t>2.3.</w:t>
+          <w:lang w:val="en-US"/>
+        </w:rPr>
+        <w:t>2</w:t>
       </w:r>
       <w:r>
         <w:rPr>
@@ -1670,15 +1474,7 @@
           <w:sz w:val="24"/>
           <w:szCs w:val="24"/>
           <w:u w:val="single"/>
-        </w:rPr>
-        <w:t>2</w:t>
-      </w:r>
-      <w:r>
-        <w:rPr>
-          <w:b/>
-          <w:sz w:val="24"/>
-          <w:szCs w:val="24"/>
-          <w:u w:val="single"/>
+          <w:lang w:val="en-US"/>
         </w:rPr>
         <w:t xml:space="preserve"> Wartbarkeit:</w:t>
       </w:r>
@@ -1692,8 +1488,14 @@
       <w:r>
         <w:rPr>
           <w:bCs/>
-        </w:rPr>
-        <w:tab/>
+          <w:lang w:val="en-US"/>
+        </w:rPr>
+        <w:tab/>
+      </w:r>
+      <w:r>
+        <w:rPr>
+          <w:bCs/>
+        </w:rPr>
         <w:t>1. Das Spiel muss so entwickelt werden, damit es in der Zukunft nachvollziehbar und weiterentwickelbar ist.</w:t>
       </w:r>
     </w:p>
@@ -1714,21 +1516,7 @@
         <w:rPr>
           <w:bCs/>
         </w:rPr>
-        <w:t xml:space="preserve">Der Code muss mit </w:t>
-      </w:r>
-      <w:proofErr w:type="spellStart"/>
-      <w:r>
-        <w:rPr>
-          <w:bCs/>
-        </w:rPr>
-        <w:t>Doxygen</w:t>
-      </w:r>
-      <w:proofErr w:type="spellEnd"/>
-      <w:r>
-        <w:rPr>
-          <w:bCs/>
-        </w:rPr>
-        <w:t xml:space="preserve"> dokumentiert werden.</w:t>
+        <w:t>Der Code muss mit Doxygen dokumentiert werden.</w:t>
       </w:r>
     </w:p>
     <w:p>

</xml_diff>

<commit_message>
Spielertests fertig gemacht + Requirements angepasst
</commit_message>
<xml_diff>
--- a/diagramme/Requirements.docx
+++ b/diagramme/Requirements.docx
@@ -1,6 +1,6 @@
 
 <file path=word/document.xml><?xml version="1.0" encoding="utf-8"?>
-<w:document xmlns:wpc="http://schemas.microsoft.com/office/word/2010/wordprocessingCanvas" xmlns:cx="http://schemas.microsoft.com/office/drawing/2014/chartex" xmlns:cx1="http://schemas.microsoft.com/office/drawing/2015/9/8/chartex" xmlns:cx2="http://schemas.microsoft.com/office/drawing/2015/10/21/chartex" xmlns:cx3="http://schemas.microsoft.com/office/drawing/2016/5/9/chartex" xmlns:cx4="http://schemas.microsoft.com/office/drawing/2016/5/10/chartex" xmlns:cx5="http://schemas.microsoft.com/office/drawing/2016/5/11/chartex" xmlns:cx6="http://schemas.microsoft.com/office/drawing/2016/5/12/chartex" xmlns:cx7="http://schemas.microsoft.com/office/drawing/2016/5/13/chartex" xmlns:cx8="http://schemas.microsoft.com/office/drawing/2016/5/14/chartex" xmlns:mc="http://schemas.openxmlformats.org/markup-compatibility/2006" xmlns:aink="http://schemas.microsoft.com/office/drawing/2016/ink" xmlns:am3d="http://schemas.microsoft.com/office/drawing/2017/model3d" xmlns:o="urn:schemas-microsoft-com:office:office" xmlns:oel="http://schemas.microsoft.com/office/2019/extlst" xmlns:r="http://schemas.openxmlformats.org/officeDocument/2006/relationships" xmlns:m="http://schemas.openxmlformats.org/officeDocument/2006/math" xmlns:v="urn:schemas-microsoft-com:vml" xmlns:wp14="http://schemas.microsoft.com/office/word/2010/wordprocessingDrawing" xmlns:wp="http://schemas.openxmlformats.org/drawingml/2006/wordprocessingDrawing" xmlns:w10="urn:schemas-microsoft-com:office:word" xmlns:w="http://schemas.openxmlformats.org/wordprocessingml/2006/main" xmlns:w14="http://schemas.microsoft.com/office/word/2010/wordml" xmlns:w15="http://schemas.microsoft.com/office/word/2012/wordml" xmlns:w16cex="http://schemas.microsoft.com/office/word/2018/wordml/cex" xmlns:w16cid="http://schemas.microsoft.com/office/word/2016/wordml/cid" xmlns:w16="http://schemas.microsoft.com/office/word/2018/wordml" xmlns:w16du="http://schemas.microsoft.com/office/word/2023/wordml/word16du" xmlns:w16sdtdh="http://schemas.microsoft.com/office/word/2020/wordml/sdtdatahash" xmlns:w16se="http://schemas.microsoft.com/office/word/2015/wordml/symex" xmlns:wpg="http://schemas.microsoft.com/office/word/2010/wordprocessingGroup" xmlns:wpi="http://schemas.microsoft.com/office/word/2010/wordprocessingInk" xmlns:wne="http://schemas.microsoft.com/office/word/2006/wordml" xmlns:wps="http://schemas.microsoft.com/office/word/2010/wordprocessingShape" mc:Ignorable="w14 w15 w16se w16cid w16 w16cex w16sdtdh w16du wp14">
+<w:document xmlns:wpc="http://schemas.microsoft.com/office/word/2010/wordprocessingCanvas" xmlns:cx="http://schemas.microsoft.com/office/drawing/2014/chartex" xmlns:cx1="http://schemas.microsoft.com/office/drawing/2015/9/8/chartex" xmlns:cx2="http://schemas.microsoft.com/office/drawing/2015/10/21/chartex" xmlns:cx3="http://schemas.microsoft.com/office/drawing/2016/5/9/chartex" xmlns:cx4="http://schemas.microsoft.com/office/drawing/2016/5/10/chartex" xmlns:cx5="http://schemas.microsoft.com/office/drawing/2016/5/11/chartex" xmlns:cx6="http://schemas.microsoft.com/office/drawing/2016/5/12/chartex" xmlns:cx7="http://schemas.microsoft.com/office/drawing/2016/5/13/chartex" xmlns:cx8="http://schemas.microsoft.com/office/drawing/2016/5/14/chartex" xmlns:mc="http://schemas.openxmlformats.org/markup-compatibility/2006" xmlns:aink="http://schemas.microsoft.com/office/drawing/2016/ink" xmlns:am3d="http://schemas.microsoft.com/office/drawing/2017/model3d" xmlns:o="urn:schemas-microsoft-com:office:office" xmlns:oel="http://schemas.microsoft.com/office/2019/extlst" xmlns:r="http://schemas.openxmlformats.org/officeDocument/2006/relationships" xmlns:m="http://schemas.openxmlformats.org/officeDocument/2006/math" xmlns:v="urn:schemas-microsoft-com:vml" xmlns:wp14="http://schemas.microsoft.com/office/word/2010/wordprocessingDrawing" xmlns:wp="http://schemas.openxmlformats.org/drawingml/2006/wordprocessingDrawing" xmlns:w10="urn:schemas-microsoft-com:office:word" xmlns:w="http://schemas.openxmlformats.org/wordprocessingml/2006/main" xmlns:w14="http://schemas.microsoft.com/office/word/2010/wordml" xmlns:w15="http://schemas.microsoft.com/office/word/2012/wordml" xmlns:w16cex="http://schemas.microsoft.com/office/word/2018/wordml/cex" xmlns:w16cid="http://schemas.microsoft.com/office/word/2016/wordml/cid" xmlns:w16="http://schemas.microsoft.com/office/word/2018/wordml" xmlns:w16du="http://schemas.microsoft.com/office/word/2023/wordml/word16du" xmlns:w16sdtdh="http://schemas.microsoft.com/office/word/2020/wordml/sdtdatahash" xmlns:w16sdtfl="http://schemas.microsoft.com/office/word/2024/wordml/sdtformatlock" xmlns:w16se="http://schemas.microsoft.com/office/word/2015/wordml/symex" xmlns:wpg="http://schemas.microsoft.com/office/word/2010/wordprocessingGroup" xmlns:wpi="http://schemas.microsoft.com/office/word/2010/wordprocessingInk" xmlns:wne="http://schemas.microsoft.com/office/word/2006/wordml" xmlns:wps="http://schemas.microsoft.com/office/word/2010/wordprocessingShape" mc:Ignorable="w14 w15 w16se w16cid w16 w16cex w16sdtdh w16sdtfl w16du wp14">
   <w:body>
     <w:p>
       <w:pPr>
@@ -153,8 +153,13 @@
         <w:t xml:space="preserve">. Der Spieler muss </w:t>
       </w:r>
       <w:r>
-        <w:t>in die Bewegungsrichtung dashen</w:t>
-      </w:r>
+        <w:t xml:space="preserve">in die Bewegungsrichtung </w:t>
+      </w:r>
+      <w:proofErr w:type="spellStart"/>
+      <w:r>
+        <w:t>dashen</w:t>
+      </w:r>
+      <w:proofErr w:type="spellEnd"/>
       <w:r>
         <w:t xml:space="preserve"> können</w:t>
       </w:r>
@@ -299,7 +304,21 @@
         <w:ind w:firstLine="708"/>
       </w:pPr>
       <w:r>
-        <w:t>4. Der Spieler muss sich mit einem Blood Vial heilen können [Taste „E“]</w:t>
+        <w:t xml:space="preserve">4. Der Spieler muss sich mit einem Blood </w:t>
+      </w:r>
+      <w:proofErr w:type="spellStart"/>
+      <w:r>
+        <w:t>Vial</w:t>
+      </w:r>
+      <w:proofErr w:type="spellEnd"/>
+      <w:r>
+        <w:t xml:space="preserve"> heilen können [Taste „</w:t>
+      </w:r>
+      <w:r>
+        <w:t>Q</w:t>
+      </w:r>
+      <w:r>
+        <w:t>“]</w:t>
       </w:r>
     </w:p>
     <w:p>
@@ -347,10 +366,16 @@
         <w:t>3.</w:t>
       </w:r>
       <w:r>
-        <w:t xml:space="preserve"> Sprung/</w:t>
-      </w:r>
-      <w:r>
-        <w:t>Doppelsprung [-5 Stamina]</w:t>
+        <w:t xml:space="preserve"> </w:t>
+      </w:r>
+      <w:r>
+        <w:t>Doppelsprung [-</w:t>
+      </w:r>
+      <w:r>
+        <w:t>15</w:t>
+      </w:r>
+      <w:r>
+        <w:t xml:space="preserve"> Stamina]</w:t>
       </w:r>
     </w:p>
     <w:p>
@@ -427,7 +452,21 @@
     <w:p>
       <w:r>
         <w:tab/>
-        <w:t>2. Der Spieler heilt sich wenn er ein Blood Vial trinkt [20 TP]</w:t>
+        <w:t xml:space="preserve">2. Der Spieler heilt sich wenn er ein Blood </w:t>
+      </w:r>
+      <w:proofErr w:type="spellStart"/>
+      <w:r>
+        <w:t>Vial</w:t>
+      </w:r>
+      <w:proofErr w:type="spellEnd"/>
+      <w:r>
+        <w:t xml:space="preserve"> trinkt [2</w:t>
+      </w:r>
+      <w:r>
+        <w:t>5</w:t>
+      </w:r>
+      <w:r>
+        <w:t xml:space="preserve"> TP]</w:t>
       </w:r>
     </w:p>
     <w:p>
@@ -466,7 +505,23 @@
           <w:b/>
           <w:bCs/>
         </w:rPr>
-        <w:t xml:space="preserve">5 Leveling &amp; Sünden – </w:t>
+        <w:t xml:space="preserve">5 </w:t>
+      </w:r>
+      <w:proofErr w:type="spellStart"/>
+      <w:r>
+        <w:rPr>
+          <w:b/>
+          <w:bCs/>
+        </w:rPr>
+        <w:t>Leveling</w:t>
+      </w:r>
+      <w:proofErr w:type="spellEnd"/>
+      <w:r>
+        <w:rPr>
+          <w:b/>
+          <w:bCs/>
+        </w:rPr>
+        <w:t xml:space="preserve"> &amp; Sünden – </w:t>
       </w:r>
       <w:r>
         <w:rPr>
@@ -512,7 +567,23 @@
           <w:bCs/>
           <w:lang w:val="en-US"/>
         </w:rPr>
-        <w:t>+ 25TP [100 Sünden]</w:t>
+        <w:t xml:space="preserve">+ 25TP [100 </w:t>
+      </w:r>
+      <w:proofErr w:type="spellStart"/>
+      <w:r>
+        <w:rPr>
+          <w:bCs/>
+          <w:lang w:val="en-US"/>
+        </w:rPr>
+        <w:t>Sünden</w:t>
+      </w:r>
+      <w:proofErr w:type="spellEnd"/>
+      <w:r>
+        <w:rPr>
+          <w:bCs/>
+          <w:lang w:val="en-US"/>
+        </w:rPr>
+        <w:t>]</w:t>
       </w:r>
     </w:p>
     <w:p>
@@ -528,7 +599,23 @@
           <w:bCs/>
           <w:lang w:val="en-US"/>
         </w:rPr>
-        <w:t>2. STAMINA_HEALTH + 25 Stamina [100 Sünden]</w:t>
+        <w:t xml:space="preserve">2. STAMINA_HEALTH + 25 Stamina [100 </w:t>
+      </w:r>
+      <w:proofErr w:type="spellStart"/>
+      <w:r>
+        <w:rPr>
+          <w:bCs/>
+          <w:lang w:val="en-US"/>
+        </w:rPr>
+        <w:t>Sünden</w:t>
+      </w:r>
+      <w:proofErr w:type="spellEnd"/>
+      <w:r>
+        <w:rPr>
+          <w:bCs/>
+          <w:lang w:val="en-US"/>
+        </w:rPr>
+        <w:t>]</w:t>
       </w:r>
     </w:p>
     <w:p>
@@ -556,21 +643,49 @@
         <w:rPr>
           <w:bCs/>
         </w:rPr>
-        <w:t>4. Blood Vials: Heilkraft +5 TP [100 Sünden]</w:t>
-      </w:r>
-    </w:p>
-    <w:p>
-      <w:pPr>
-        <w:rPr>
-          <w:bCs/>
-        </w:rPr>
-      </w:pPr>
-      <w:r>
-        <w:rPr>
-          <w:bCs/>
-        </w:rPr>
-        <w:tab/>
-        <w:t>Glasscherben können verwendet werden, um ein extra Blood Vial zu erlangen</w:t>
+        <w:t xml:space="preserve">4. Blood </w:t>
+      </w:r>
+      <w:proofErr w:type="spellStart"/>
+      <w:r>
+        <w:rPr>
+          <w:bCs/>
+        </w:rPr>
+        <w:t>Vials</w:t>
+      </w:r>
+      <w:proofErr w:type="spellEnd"/>
+      <w:r>
+        <w:rPr>
+          <w:bCs/>
+        </w:rPr>
+        <w:t>: Heilkraft +5 TP [100 Sünden]</w:t>
+      </w:r>
+    </w:p>
+    <w:p>
+      <w:pPr>
+        <w:rPr>
+          <w:bCs/>
+        </w:rPr>
+      </w:pPr>
+      <w:r>
+        <w:rPr>
+          <w:bCs/>
+        </w:rPr>
+        <w:tab/>
+        <w:t xml:space="preserve">Glasscherben können verwendet werden, um ein extra Blood </w:t>
+      </w:r>
+      <w:proofErr w:type="spellStart"/>
+      <w:r>
+        <w:rPr>
+          <w:bCs/>
+        </w:rPr>
+        <w:t>Vial</w:t>
+      </w:r>
+      <w:proofErr w:type="spellEnd"/>
+      <w:r>
+        <w:rPr>
+          <w:bCs/>
+        </w:rPr>
+        <w:t xml:space="preserve"> zu erlangen</w:t>
       </w:r>
     </w:p>
     <w:p>
@@ -741,22 +856,86 @@
           <w:b/>
           <w:bCs/>
         </w:rPr>
-        <w:t xml:space="preserve">2.2.2.2 Staminabar – </w:t>
-      </w:r>
-      <w:r>
-        <w:t>Im Display muss die Staminabar oben links unter der Healthbar angezeigt werden. Diese muss die momentane Stamina des Spielers abbilden.</w:t>
-      </w:r>
-    </w:p>
-    <w:p>
-      <w:r>
-        <w:rPr>
-          <w:b/>
-          <w:bCs/>
-        </w:rPr>
-        <w:t xml:space="preserve">2.2.2.3 Bloodvials – </w:t>
-      </w:r>
-      <w:r>
-        <w:t xml:space="preserve">Im Display muss die Anzahl der Blood Vials unter der Staminabar angezeigt werden. Diese muss die momentane Anzahl der Blood Vials abbilden. </w:t>
+        <w:t xml:space="preserve">2.2.2.2 </w:t>
+      </w:r>
+      <w:proofErr w:type="spellStart"/>
+      <w:r>
+        <w:rPr>
+          <w:b/>
+          <w:bCs/>
+        </w:rPr>
+        <w:t>Staminabar</w:t>
+      </w:r>
+      <w:proofErr w:type="spellEnd"/>
+      <w:r>
+        <w:rPr>
+          <w:b/>
+          <w:bCs/>
+        </w:rPr>
+        <w:t xml:space="preserve"> – </w:t>
+      </w:r>
+      <w:r>
+        <w:t xml:space="preserve">Im Display muss die </w:t>
+      </w:r>
+      <w:proofErr w:type="spellStart"/>
+      <w:r>
+        <w:t>Staminabar</w:t>
+      </w:r>
+      <w:proofErr w:type="spellEnd"/>
+      <w:r>
+        <w:t xml:space="preserve"> oben links unter der Healthbar angezeigt werden. Diese muss die momentane Stamina des Spielers abbilden.</w:t>
+      </w:r>
+    </w:p>
+    <w:p>
+      <w:r>
+        <w:rPr>
+          <w:b/>
+          <w:bCs/>
+        </w:rPr>
+        <w:t xml:space="preserve">2.2.2.3 </w:t>
+      </w:r>
+      <w:proofErr w:type="spellStart"/>
+      <w:r>
+        <w:rPr>
+          <w:b/>
+          <w:bCs/>
+        </w:rPr>
+        <w:t>Bloodvials</w:t>
+      </w:r>
+      <w:proofErr w:type="spellEnd"/>
+      <w:r>
+        <w:rPr>
+          <w:b/>
+          <w:bCs/>
+        </w:rPr>
+        <w:t xml:space="preserve"> – </w:t>
+      </w:r>
+      <w:r>
+        <w:t xml:space="preserve">Im Display muss die Anzahl der Blood </w:t>
+      </w:r>
+      <w:proofErr w:type="spellStart"/>
+      <w:r>
+        <w:t>Vials</w:t>
+      </w:r>
+      <w:proofErr w:type="spellEnd"/>
+      <w:r>
+        <w:t xml:space="preserve"> unter der </w:t>
+      </w:r>
+      <w:proofErr w:type="spellStart"/>
+      <w:r>
+        <w:t>Staminabar</w:t>
+      </w:r>
+      <w:proofErr w:type="spellEnd"/>
+      <w:r>
+        <w:t xml:space="preserve"> angezeigt werden. Diese muss die momentane Anzahl der Blood </w:t>
+      </w:r>
+      <w:proofErr w:type="spellStart"/>
+      <w:r>
+        <w:t>Vials</w:t>
+      </w:r>
+      <w:proofErr w:type="spellEnd"/>
+      <w:r>
+        <w:t xml:space="preserve"> abbilden. </w:t>
       </w:r>
     </w:p>
     <w:p>
@@ -825,7 +1004,15 @@
       </w:pPr>
       <w:r>
         <w:lastRenderedPageBreak/>
-        <w:t>1. Der Gegner muss den Spieler anfangen zu verfolgen, wenn dieser sich in seinem  Detectionbereich befindet.</w:t>
+        <w:t xml:space="preserve">1. Der Gegner muss den Spieler anfangen zu verfolgen, wenn dieser sich in seinem  </w:t>
+      </w:r>
+      <w:proofErr w:type="spellStart"/>
+      <w:r>
+        <w:t>Detectionbereich</w:t>
+      </w:r>
+      <w:proofErr w:type="spellEnd"/>
+      <w:r>
+        <w:t xml:space="preserve"> befindet.</w:t>
       </w:r>
     </w:p>
     <w:p>
@@ -833,7 +1020,15 @@
         <w:ind w:left="708"/>
       </w:pPr>
       <w:r>
-        <w:t>2. Der Gegner muss aufhören den Spieler zu verfolgen, wenn dieser den Pursuingbereich verlässt.</w:t>
+        <w:t xml:space="preserve">2. Der Gegner muss aufhören den Spieler zu verfolgen, wenn dieser den </w:t>
+      </w:r>
+      <w:proofErr w:type="spellStart"/>
+      <w:r>
+        <w:t>Pursuingbereich</w:t>
+      </w:r>
+      <w:proofErr w:type="spellEnd"/>
+      <w:r>
+        <w:t xml:space="preserve"> verlässt.</w:t>
       </w:r>
     </w:p>
     <w:p>
@@ -845,7 +1040,23 @@
     <w:p>
       <w:r>
         <w:tab/>
-        <w:t>4. Der Gegner hat eine Startposition [x,y – koordinate]</w:t>
+        <w:t>4. Der Gegner hat eine Startposition [</w:t>
+      </w:r>
+      <w:proofErr w:type="spellStart"/>
+      <w:r>
+        <w:t>x,y</w:t>
+      </w:r>
+      <w:proofErr w:type="spellEnd"/>
+      <w:r>
+        <w:t xml:space="preserve"> – </w:t>
+      </w:r>
+      <w:proofErr w:type="spellStart"/>
+      <w:r>
+        <w:t>koordinate</w:t>
+      </w:r>
+      <w:proofErr w:type="spellEnd"/>
+      <w:r>
+        <w:t>]</w:t>
       </w:r>
     </w:p>
     <w:p>
@@ -1142,7 +1353,15 @@
     <w:p>
       <w:r>
         <w:tab/>
-        <w:t>1.Alle Blood Vials werden aufgefüllt</w:t>
+        <w:t xml:space="preserve">1.Alle Blood </w:t>
+      </w:r>
+      <w:proofErr w:type="spellStart"/>
+      <w:r>
+        <w:t>Vials</w:t>
+      </w:r>
+      <w:proofErr w:type="spellEnd"/>
+      <w:r>
+        <w:t xml:space="preserve"> werden aufgefüllt</w:t>
       </w:r>
     </w:p>
     <w:p>
@@ -1154,7 +1373,23 @@
     <w:p>
       <w:r>
         <w:tab/>
-        <w:t>3. Alle toten Gegner die Respawnable sind, respawnen an der Startposition</w:t>
+        <w:t xml:space="preserve">3. Alle toten Gegner die </w:t>
+      </w:r>
+      <w:proofErr w:type="spellStart"/>
+      <w:r>
+        <w:t>Respawnable</w:t>
+      </w:r>
+      <w:proofErr w:type="spellEnd"/>
+      <w:r>
+        <w:t xml:space="preserve"> sind, </w:t>
+      </w:r>
+      <w:proofErr w:type="spellStart"/>
+      <w:r>
+        <w:t>respawnen</w:t>
+      </w:r>
+      <w:proofErr w:type="spellEnd"/>
+      <w:r>
+        <w:t xml:space="preserve"> an der Startposition</w:t>
       </w:r>
     </w:p>
     <w:p>
@@ -1205,8 +1440,19 @@
           <w:szCs w:val="24"/>
           <w:u w:val="single"/>
         </w:rPr>
-        <w:t>2.2.5 Spielmanagment</w:t>
-      </w:r>
+        <w:t xml:space="preserve">2.2.5 </w:t>
+      </w:r>
+      <w:proofErr w:type="spellStart"/>
+      <w:r>
+        <w:rPr>
+          <w:b/>
+          <w:sz w:val="24"/>
+          <w:szCs w:val="24"/>
+          <w:u w:val="single"/>
+        </w:rPr>
+        <w:t>Spielmanagment</w:t>
+      </w:r>
+      <w:proofErr w:type="spellEnd"/>
     </w:p>
     <w:p>
       <w:r>
@@ -1292,7 +1538,15 @@
         <w:t xml:space="preserve">1. Der Benutzer muss die Steuerung beliebig </w:t>
       </w:r>
       <w:r>
-        <w:t>ändern können [Tastebelegung]</w:t>
+        <w:t>ändern können [</w:t>
+      </w:r>
+      <w:proofErr w:type="spellStart"/>
+      <w:r>
+        <w:t>Tastebelegung</w:t>
+      </w:r>
+      <w:proofErr w:type="spellEnd"/>
+      <w:r>
+        <w:t>]</w:t>
       </w:r>
     </w:p>
     <w:p>
@@ -1367,11 +1621,19 @@
         <w:tab/>
         <w:t xml:space="preserve">1. </w:t>
       </w:r>
-      <w:r>
-        <w:rPr>
-          <w:bCs/>
-        </w:rPr>
-        <w:t xml:space="preserve">PascalCase für Klassennamen: Klassennamen wie </w:t>
+      <w:proofErr w:type="spellStart"/>
+      <w:r>
+        <w:rPr>
+          <w:bCs/>
+        </w:rPr>
+        <w:t>PascalCase</w:t>
+      </w:r>
+      <w:proofErr w:type="spellEnd"/>
+      <w:r>
+        <w:rPr>
+          <w:bCs/>
+        </w:rPr>
+        <w:t xml:space="preserve"> für Klassennamen: Klassennamen wie </w:t>
       </w:r>
       <w:r>
         <w:rPr>
@@ -1395,7 +1657,21 @@
         <w:rPr>
           <w:bCs/>
         </w:rPr>
-        <w:t xml:space="preserve"> verwenden den PascalCase-Stil</w:t>
+        <w:t xml:space="preserve"> verwenden den </w:t>
+      </w:r>
+      <w:proofErr w:type="spellStart"/>
+      <w:r>
+        <w:rPr>
+          <w:bCs/>
+        </w:rPr>
+        <w:t>PascalCase</w:t>
+      </w:r>
+      <w:proofErr w:type="spellEnd"/>
+      <w:r>
+        <w:rPr>
+          <w:bCs/>
+        </w:rPr>
+        <w:t>-Stil</w:t>
       </w:r>
       <w:r>
         <w:rPr>
@@ -1430,12 +1706,21 @@
         </w:rPr>
         <w:t xml:space="preserve">werden groß geschrieben. </w:t>
       </w:r>
+      <w:proofErr w:type="spellStart"/>
       <w:r>
         <w:rPr>
           <w:bCs/>
           <w:lang w:val="en-US"/>
         </w:rPr>
-        <w:t>Bsp.: SPEED, JUMP_VELOCITY</w:t>
+        <w:t>Bsp</w:t>
+      </w:r>
+      <w:proofErr w:type="spellEnd"/>
+      <w:r>
+        <w:rPr>
+          <w:bCs/>
+          <w:lang w:val="en-US"/>
+        </w:rPr>
+        <w:t>.: SPEED, JUMP_VELOCITY</w:t>
       </w:r>
     </w:p>
     <w:p>
@@ -1476,20 +1761,42 @@
           <w:u w:val="single"/>
           <w:lang w:val="en-US"/>
         </w:rPr>
-        <w:t xml:space="preserve"> Wartbarkeit:</w:t>
-      </w:r>
-    </w:p>
-    <w:p>
-      <w:pPr>
-        <w:rPr>
-          <w:bCs/>
-        </w:rPr>
-      </w:pPr>
-      <w:r>
-        <w:rPr>
-          <w:bCs/>
+        <w:t xml:space="preserve"> </w:t>
+      </w:r>
+      <w:proofErr w:type="spellStart"/>
+      <w:r>
+        <w:rPr>
+          <w:b/>
+          <w:sz w:val="24"/>
+          <w:szCs w:val="24"/>
+          <w:u w:val="single"/>
           <w:lang w:val="en-US"/>
         </w:rPr>
+        <w:t>Wartbarkeit</w:t>
+      </w:r>
+      <w:proofErr w:type="spellEnd"/>
+      <w:r>
+        <w:rPr>
+          <w:b/>
+          <w:sz w:val="24"/>
+          <w:szCs w:val="24"/>
+          <w:u w:val="single"/>
+          <w:lang w:val="en-US"/>
+        </w:rPr>
+        <w:t>:</w:t>
+      </w:r>
+    </w:p>
+    <w:p>
+      <w:pPr>
+        <w:rPr>
+          <w:bCs/>
+        </w:rPr>
+      </w:pPr>
+      <w:r>
+        <w:rPr>
+          <w:bCs/>
+          <w:lang w:val="en-US"/>
+        </w:rPr>
         <w:tab/>
       </w:r>
       <w:r>
@@ -1516,7 +1823,21 @@
         <w:rPr>
           <w:bCs/>
         </w:rPr>
-        <w:t>Der Code muss mit Doxygen dokumentiert werden.</w:t>
+        <w:t xml:space="preserve">Der Code muss mit </w:t>
+      </w:r>
+      <w:proofErr w:type="spellStart"/>
+      <w:r>
+        <w:rPr>
+          <w:bCs/>
+        </w:rPr>
+        <w:t>Doxygen</w:t>
+      </w:r>
+      <w:proofErr w:type="spellEnd"/>
+      <w:r>
+        <w:rPr>
+          <w:bCs/>
+        </w:rPr>
+        <w:t xml:space="preserve"> dokumentiert werden.</w:t>
       </w:r>
     </w:p>
     <w:p>
@@ -1649,7 +1970,7 @@
 </file>
 
 <file path=word/endnotes.xml><?xml version="1.0" encoding="utf-8"?>
-<w:endnotes xmlns:wpc="http://schemas.microsoft.com/office/word/2010/wordprocessingCanvas" xmlns:cx="http://schemas.microsoft.com/office/drawing/2014/chartex" xmlns:cx1="http://schemas.microsoft.com/office/drawing/2015/9/8/chartex" xmlns:cx2="http://schemas.microsoft.com/office/drawing/2015/10/21/chartex" xmlns:cx3="http://schemas.microsoft.com/office/drawing/2016/5/9/chartex" xmlns:cx4="http://schemas.microsoft.com/office/drawing/2016/5/10/chartex" xmlns:cx5="http://schemas.microsoft.com/office/drawing/2016/5/11/chartex" xmlns:cx6="http://schemas.microsoft.com/office/drawing/2016/5/12/chartex" xmlns:cx7="http://schemas.microsoft.com/office/drawing/2016/5/13/chartex" xmlns:cx8="http://schemas.microsoft.com/office/drawing/2016/5/14/chartex" xmlns:mc="http://schemas.openxmlformats.org/markup-compatibility/2006" xmlns:aink="http://schemas.microsoft.com/office/drawing/2016/ink" xmlns:am3d="http://schemas.microsoft.com/office/drawing/2017/model3d" xmlns:o="urn:schemas-microsoft-com:office:office" xmlns:oel="http://schemas.microsoft.com/office/2019/extlst" xmlns:r="http://schemas.openxmlformats.org/officeDocument/2006/relationships" xmlns:m="http://schemas.openxmlformats.org/officeDocument/2006/math" xmlns:v="urn:schemas-microsoft-com:vml" xmlns:wp14="http://schemas.microsoft.com/office/word/2010/wordprocessingDrawing" xmlns:wp="http://schemas.openxmlformats.org/drawingml/2006/wordprocessingDrawing" xmlns:w10="urn:schemas-microsoft-com:office:word" xmlns:w="http://schemas.openxmlformats.org/wordprocessingml/2006/main" xmlns:w14="http://schemas.microsoft.com/office/word/2010/wordml" xmlns:w15="http://schemas.microsoft.com/office/word/2012/wordml" xmlns:w16cex="http://schemas.microsoft.com/office/word/2018/wordml/cex" xmlns:w16cid="http://schemas.microsoft.com/office/word/2016/wordml/cid" xmlns:w16="http://schemas.microsoft.com/office/word/2018/wordml" xmlns:w16du="http://schemas.microsoft.com/office/word/2023/wordml/word16du" xmlns:w16sdtdh="http://schemas.microsoft.com/office/word/2020/wordml/sdtdatahash" xmlns:w16se="http://schemas.microsoft.com/office/word/2015/wordml/symex" xmlns:wpg="http://schemas.microsoft.com/office/word/2010/wordprocessingGroup" xmlns:wpi="http://schemas.microsoft.com/office/word/2010/wordprocessingInk" xmlns:wne="http://schemas.microsoft.com/office/word/2006/wordml" xmlns:wps="http://schemas.microsoft.com/office/word/2010/wordprocessingShape" mc:Ignorable="w14 w15 w16se w16cid w16 w16cex w16sdtdh w16du wp14">
+<w:endnotes xmlns:wpc="http://schemas.microsoft.com/office/word/2010/wordprocessingCanvas" xmlns:cx="http://schemas.microsoft.com/office/drawing/2014/chartex" xmlns:cx1="http://schemas.microsoft.com/office/drawing/2015/9/8/chartex" xmlns:cx2="http://schemas.microsoft.com/office/drawing/2015/10/21/chartex" xmlns:cx3="http://schemas.microsoft.com/office/drawing/2016/5/9/chartex" xmlns:cx4="http://schemas.microsoft.com/office/drawing/2016/5/10/chartex" xmlns:cx5="http://schemas.microsoft.com/office/drawing/2016/5/11/chartex" xmlns:cx6="http://schemas.microsoft.com/office/drawing/2016/5/12/chartex" xmlns:cx7="http://schemas.microsoft.com/office/drawing/2016/5/13/chartex" xmlns:cx8="http://schemas.microsoft.com/office/drawing/2016/5/14/chartex" xmlns:mc="http://schemas.openxmlformats.org/markup-compatibility/2006" xmlns:aink="http://schemas.microsoft.com/office/drawing/2016/ink" xmlns:am3d="http://schemas.microsoft.com/office/drawing/2017/model3d" xmlns:o="urn:schemas-microsoft-com:office:office" xmlns:oel="http://schemas.microsoft.com/office/2019/extlst" xmlns:r="http://schemas.openxmlformats.org/officeDocument/2006/relationships" xmlns:m="http://schemas.openxmlformats.org/officeDocument/2006/math" xmlns:v="urn:schemas-microsoft-com:vml" xmlns:wp14="http://schemas.microsoft.com/office/word/2010/wordprocessingDrawing" xmlns:wp="http://schemas.openxmlformats.org/drawingml/2006/wordprocessingDrawing" xmlns:w10="urn:schemas-microsoft-com:office:word" xmlns:w="http://schemas.openxmlformats.org/wordprocessingml/2006/main" xmlns:w14="http://schemas.microsoft.com/office/word/2010/wordml" xmlns:w15="http://schemas.microsoft.com/office/word/2012/wordml" xmlns:w16cex="http://schemas.microsoft.com/office/word/2018/wordml/cex" xmlns:w16cid="http://schemas.microsoft.com/office/word/2016/wordml/cid" xmlns:w16="http://schemas.microsoft.com/office/word/2018/wordml" xmlns:w16du="http://schemas.microsoft.com/office/word/2023/wordml/word16du" xmlns:w16sdtdh="http://schemas.microsoft.com/office/word/2020/wordml/sdtdatahash" xmlns:w16sdtfl="http://schemas.microsoft.com/office/word/2024/wordml/sdtformatlock" xmlns:w16se="http://schemas.microsoft.com/office/word/2015/wordml/symex" xmlns:wpg="http://schemas.microsoft.com/office/word/2010/wordprocessingGroup" xmlns:wpi="http://schemas.microsoft.com/office/word/2010/wordprocessingInk" xmlns:wne="http://schemas.microsoft.com/office/word/2006/wordml" xmlns:wps="http://schemas.microsoft.com/office/word/2010/wordprocessingShape" mc:Ignorable="w14 w15 w16se w16cid w16 w16cex w16sdtdh w16sdtfl w16du wp14">
   <w:endnote w:type="separator" w:id="-1">
     <w:p>
       <w:pPr>
@@ -1674,7 +1995,7 @@
 </file>
 
 <file path=word/footnotes.xml><?xml version="1.0" encoding="utf-8"?>
-<w:footnotes xmlns:wpc="http://schemas.microsoft.com/office/word/2010/wordprocessingCanvas" xmlns:cx="http://schemas.microsoft.com/office/drawing/2014/chartex" xmlns:cx1="http://schemas.microsoft.com/office/drawing/2015/9/8/chartex" xmlns:cx2="http://schemas.microsoft.com/office/drawing/2015/10/21/chartex" xmlns:cx3="http://schemas.microsoft.com/office/drawing/2016/5/9/chartex" xmlns:cx4="http://schemas.microsoft.com/office/drawing/2016/5/10/chartex" xmlns:cx5="http://schemas.microsoft.com/office/drawing/2016/5/11/chartex" xmlns:cx6="http://schemas.microsoft.com/office/drawing/2016/5/12/chartex" xmlns:cx7="http://schemas.microsoft.com/office/drawing/2016/5/13/chartex" xmlns:cx8="http://schemas.microsoft.com/office/drawing/2016/5/14/chartex" xmlns:mc="http://schemas.openxmlformats.org/markup-compatibility/2006" xmlns:aink="http://schemas.microsoft.com/office/drawing/2016/ink" xmlns:am3d="http://schemas.microsoft.com/office/drawing/2017/model3d" xmlns:o="urn:schemas-microsoft-com:office:office" xmlns:oel="http://schemas.microsoft.com/office/2019/extlst" xmlns:r="http://schemas.openxmlformats.org/officeDocument/2006/relationships" xmlns:m="http://schemas.openxmlformats.org/officeDocument/2006/math" xmlns:v="urn:schemas-microsoft-com:vml" xmlns:wp14="http://schemas.microsoft.com/office/word/2010/wordprocessingDrawing" xmlns:wp="http://schemas.openxmlformats.org/drawingml/2006/wordprocessingDrawing" xmlns:w10="urn:schemas-microsoft-com:office:word" xmlns:w="http://schemas.openxmlformats.org/wordprocessingml/2006/main" xmlns:w14="http://schemas.microsoft.com/office/word/2010/wordml" xmlns:w15="http://schemas.microsoft.com/office/word/2012/wordml" xmlns:w16cex="http://schemas.microsoft.com/office/word/2018/wordml/cex" xmlns:w16cid="http://schemas.microsoft.com/office/word/2016/wordml/cid" xmlns:w16="http://schemas.microsoft.com/office/word/2018/wordml" xmlns:w16du="http://schemas.microsoft.com/office/word/2023/wordml/word16du" xmlns:w16sdtdh="http://schemas.microsoft.com/office/word/2020/wordml/sdtdatahash" xmlns:w16se="http://schemas.microsoft.com/office/word/2015/wordml/symex" xmlns:wpg="http://schemas.microsoft.com/office/word/2010/wordprocessingGroup" xmlns:wpi="http://schemas.microsoft.com/office/word/2010/wordprocessingInk" xmlns:wne="http://schemas.microsoft.com/office/word/2006/wordml" xmlns:wps="http://schemas.microsoft.com/office/word/2010/wordprocessingShape" mc:Ignorable="w14 w15 w16se w16cid w16 w16cex w16sdtdh w16du wp14">
+<w:footnotes xmlns:wpc="http://schemas.microsoft.com/office/word/2010/wordprocessingCanvas" xmlns:cx="http://schemas.microsoft.com/office/drawing/2014/chartex" xmlns:cx1="http://schemas.microsoft.com/office/drawing/2015/9/8/chartex" xmlns:cx2="http://schemas.microsoft.com/office/drawing/2015/10/21/chartex" xmlns:cx3="http://schemas.microsoft.com/office/drawing/2016/5/9/chartex" xmlns:cx4="http://schemas.microsoft.com/office/drawing/2016/5/10/chartex" xmlns:cx5="http://schemas.microsoft.com/office/drawing/2016/5/11/chartex" xmlns:cx6="http://schemas.microsoft.com/office/drawing/2016/5/12/chartex" xmlns:cx7="http://schemas.microsoft.com/office/drawing/2016/5/13/chartex" xmlns:cx8="http://schemas.microsoft.com/office/drawing/2016/5/14/chartex" xmlns:mc="http://schemas.openxmlformats.org/markup-compatibility/2006" xmlns:aink="http://schemas.microsoft.com/office/drawing/2016/ink" xmlns:am3d="http://schemas.microsoft.com/office/drawing/2017/model3d" xmlns:o="urn:schemas-microsoft-com:office:office" xmlns:oel="http://schemas.microsoft.com/office/2019/extlst" xmlns:r="http://schemas.openxmlformats.org/officeDocument/2006/relationships" xmlns:m="http://schemas.openxmlformats.org/officeDocument/2006/math" xmlns:v="urn:schemas-microsoft-com:vml" xmlns:wp14="http://schemas.microsoft.com/office/word/2010/wordprocessingDrawing" xmlns:wp="http://schemas.openxmlformats.org/drawingml/2006/wordprocessingDrawing" xmlns:w10="urn:schemas-microsoft-com:office:word" xmlns:w="http://schemas.openxmlformats.org/wordprocessingml/2006/main" xmlns:w14="http://schemas.microsoft.com/office/word/2010/wordml" xmlns:w15="http://schemas.microsoft.com/office/word/2012/wordml" xmlns:w16cex="http://schemas.microsoft.com/office/word/2018/wordml/cex" xmlns:w16cid="http://schemas.microsoft.com/office/word/2016/wordml/cid" xmlns:w16="http://schemas.microsoft.com/office/word/2018/wordml" xmlns:w16du="http://schemas.microsoft.com/office/word/2023/wordml/word16du" xmlns:w16sdtdh="http://schemas.microsoft.com/office/word/2020/wordml/sdtdatahash" xmlns:w16sdtfl="http://schemas.microsoft.com/office/word/2024/wordml/sdtformatlock" xmlns:w16se="http://schemas.microsoft.com/office/word/2015/wordml/symex" xmlns:wpg="http://schemas.microsoft.com/office/word/2010/wordprocessingGroup" xmlns:wpi="http://schemas.microsoft.com/office/word/2010/wordprocessingInk" xmlns:wne="http://schemas.microsoft.com/office/word/2006/wordml" xmlns:wps="http://schemas.microsoft.com/office/word/2010/wordprocessingShape" mc:Ignorable="w14 w15 w16se w16cid w16 w16cex w16sdtdh w16sdtfl w16du wp14">
   <w:footnote w:type="separator" w:id="-1">
     <w:p>
       <w:pPr>
@@ -1699,7 +2020,7 @@
 </file>
 
 <file path=word/numbering.xml><?xml version="1.0" encoding="utf-8"?>
-<w:numbering xmlns:wpc="http://schemas.microsoft.com/office/word/2010/wordprocessingCanvas" xmlns:cx="http://schemas.microsoft.com/office/drawing/2014/chartex" xmlns:cx1="http://schemas.microsoft.com/office/drawing/2015/9/8/chartex" xmlns:cx2="http://schemas.microsoft.com/office/drawing/2015/10/21/chartex" xmlns:cx3="http://schemas.microsoft.com/office/drawing/2016/5/9/chartex" xmlns:cx4="http://schemas.microsoft.com/office/drawing/2016/5/10/chartex" xmlns:cx5="http://schemas.microsoft.com/office/drawing/2016/5/11/chartex" xmlns:cx6="http://schemas.microsoft.com/office/drawing/2016/5/12/chartex" xmlns:cx7="http://schemas.microsoft.com/office/drawing/2016/5/13/chartex" xmlns:cx8="http://schemas.microsoft.com/office/drawing/2016/5/14/chartex" xmlns:mc="http://schemas.openxmlformats.org/markup-compatibility/2006" xmlns:aink="http://schemas.microsoft.com/office/drawing/2016/ink" xmlns:am3d="http://schemas.microsoft.com/office/drawing/2017/model3d" xmlns:o="urn:schemas-microsoft-com:office:office" xmlns:oel="http://schemas.microsoft.com/office/2019/extlst" xmlns:r="http://schemas.openxmlformats.org/officeDocument/2006/relationships" xmlns:m="http://schemas.openxmlformats.org/officeDocument/2006/math" xmlns:v="urn:schemas-microsoft-com:vml" xmlns:wp14="http://schemas.microsoft.com/office/word/2010/wordprocessingDrawing" xmlns:wp="http://schemas.openxmlformats.org/drawingml/2006/wordprocessingDrawing" xmlns:w10="urn:schemas-microsoft-com:office:word" xmlns:w="http://schemas.openxmlformats.org/wordprocessingml/2006/main" xmlns:w14="http://schemas.microsoft.com/office/word/2010/wordml" xmlns:w15="http://schemas.microsoft.com/office/word/2012/wordml" xmlns:w16cex="http://schemas.microsoft.com/office/word/2018/wordml/cex" xmlns:w16cid="http://schemas.microsoft.com/office/word/2016/wordml/cid" xmlns:w16="http://schemas.microsoft.com/office/word/2018/wordml" xmlns:w16du="http://schemas.microsoft.com/office/word/2023/wordml/word16du" xmlns:w16sdtdh="http://schemas.microsoft.com/office/word/2020/wordml/sdtdatahash" xmlns:w16se="http://schemas.microsoft.com/office/word/2015/wordml/symex" xmlns:wpg="http://schemas.microsoft.com/office/word/2010/wordprocessingGroup" xmlns:wpi="http://schemas.microsoft.com/office/word/2010/wordprocessingInk" xmlns:wne="http://schemas.microsoft.com/office/word/2006/wordml" xmlns:wps="http://schemas.microsoft.com/office/word/2010/wordprocessingShape" mc:Ignorable="w14 w15 w16se w16cid w16 w16cex w16sdtdh w16du wp14">
+<w:numbering xmlns:wpc="http://schemas.microsoft.com/office/word/2010/wordprocessingCanvas" xmlns:cx="http://schemas.microsoft.com/office/drawing/2014/chartex" xmlns:cx1="http://schemas.microsoft.com/office/drawing/2015/9/8/chartex" xmlns:cx2="http://schemas.microsoft.com/office/drawing/2015/10/21/chartex" xmlns:cx3="http://schemas.microsoft.com/office/drawing/2016/5/9/chartex" xmlns:cx4="http://schemas.microsoft.com/office/drawing/2016/5/10/chartex" xmlns:cx5="http://schemas.microsoft.com/office/drawing/2016/5/11/chartex" xmlns:cx6="http://schemas.microsoft.com/office/drawing/2016/5/12/chartex" xmlns:cx7="http://schemas.microsoft.com/office/drawing/2016/5/13/chartex" xmlns:cx8="http://schemas.microsoft.com/office/drawing/2016/5/14/chartex" xmlns:mc="http://schemas.openxmlformats.org/markup-compatibility/2006" xmlns:aink="http://schemas.microsoft.com/office/drawing/2016/ink" xmlns:am3d="http://schemas.microsoft.com/office/drawing/2017/model3d" xmlns:o="urn:schemas-microsoft-com:office:office" xmlns:oel="http://schemas.microsoft.com/office/2019/extlst" xmlns:r="http://schemas.openxmlformats.org/officeDocument/2006/relationships" xmlns:m="http://schemas.openxmlformats.org/officeDocument/2006/math" xmlns:v="urn:schemas-microsoft-com:vml" xmlns:wp14="http://schemas.microsoft.com/office/word/2010/wordprocessingDrawing" xmlns:wp="http://schemas.openxmlformats.org/drawingml/2006/wordprocessingDrawing" xmlns:w10="urn:schemas-microsoft-com:office:word" xmlns:w="http://schemas.openxmlformats.org/wordprocessingml/2006/main" xmlns:w14="http://schemas.microsoft.com/office/word/2010/wordml" xmlns:w15="http://schemas.microsoft.com/office/word/2012/wordml" xmlns:w16cex="http://schemas.microsoft.com/office/word/2018/wordml/cex" xmlns:w16cid="http://schemas.microsoft.com/office/word/2016/wordml/cid" xmlns:w16="http://schemas.microsoft.com/office/word/2018/wordml" xmlns:w16du="http://schemas.microsoft.com/office/word/2023/wordml/word16du" xmlns:w16sdtdh="http://schemas.microsoft.com/office/word/2020/wordml/sdtdatahash" xmlns:w16sdtfl="http://schemas.microsoft.com/office/word/2024/wordml/sdtformatlock" xmlns:w16se="http://schemas.microsoft.com/office/word/2015/wordml/symex" xmlns:wpg="http://schemas.microsoft.com/office/word/2010/wordprocessingGroup" xmlns:wpi="http://schemas.microsoft.com/office/word/2010/wordprocessingInk" xmlns:wne="http://schemas.microsoft.com/office/word/2006/wordml" xmlns:wps="http://schemas.microsoft.com/office/word/2010/wordprocessingShape" mc:Ignorable="w14 w15 w16se w16cid w16 w16cex w16sdtdh w16sdtfl w16du wp14">
   <w:abstractNum w:abstractNumId="0" w15:restartNumberingAfterBreak="0">
     <w:nsid w:val="6E19143B"/>
     <w:multiLevelType w:val="multilevel"/>
@@ -1856,7 +2177,7 @@
 </file>
 
 <file path=word/styles.xml><?xml version="1.0" encoding="utf-8"?>
-<w:styles xmlns:mc="http://schemas.openxmlformats.org/markup-compatibility/2006" xmlns:r="http://schemas.openxmlformats.org/officeDocument/2006/relationships" xmlns:w="http://schemas.openxmlformats.org/wordprocessingml/2006/main" xmlns:w14="http://schemas.microsoft.com/office/word/2010/wordml" xmlns:w15="http://schemas.microsoft.com/office/word/2012/wordml" xmlns:w16cex="http://schemas.microsoft.com/office/word/2018/wordml/cex" xmlns:w16cid="http://schemas.microsoft.com/office/word/2016/wordml/cid" xmlns:w16="http://schemas.microsoft.com/office/word/2018/wordml" xmlns:w16du="http://schemas.microsoft.com/office/word/2023/wordml/word16du" xmlns:w16sdtdh="http://schemas.microsoft.com/office/word/2020/wordml/sdtdatahash" xmlns:w16se="http://schemas.microsoft.com/office/word/2015/wordml/symex" mc:Ignorable="w14 w15 w16se w16cid w16 w16cex w16sdtdh w16du">
+<w:styles xmlns:mc="http://schemas.openxmlformats.org/markup-compatibility/2006" xmlns:r="http://schemas.openxmlformats.org/officeDocument/2006/relationships" xmlns:w="http://schemas.openxmlformats.org/wordprocessingml/2006/main" xmlns:w14="http://schemas.microsoft.com/office/word/2010/wordml" xmlns:w15="http://schemas.microsoft.com/office/word/2012/wordml" xmlns:w16cex="http://schemas.microsoft.com/office/word/2018/wordml/cex" xmlns:w16cid="http://schemas.microsoft.com/office/word/2016/wordml/cid" xmlns:w16="http://schemas.microsoft.com/office/word/2018/wordml" xmlns:w16du="http://schemas.microsoft.com/office/word/2023/wordml/word16du" xmlns:w16sdtdh="http://schemas.microsoft.com/office/word/2020/wordml/sdtdatahash" xmlns:w16sdtfl="http://schemas.microsoft.com/office/word/2024/wordml/sdtformatlock" xmlns:w16se="http://schemas.microsoft.com/office/word/2015/wordml/symex" mc:Ignorable="w14 w15 w16se w16cid w16 w16cex w16sdtdh w16sdtfl w16du">
   <w:docDefaults>
     <w:rPrDefault>
       <w:rPr>

</xml_diff>

<commit_message>
UML.V3 gemacht + Boss1 angepasst zum UML-Diagramm
</commit_message>
<xml_diff>
--- a/diagramme/Requirements.docx
+++ b/diagramme/Requirements.docx
@@ -153,13 +153,8 @@
         <w:t xml:space="preserve">. Der Spieler muss </w:t>
       </w:r>
       <w:r>
-        <w:t xml:space="preserve">in die Bewegungsrichtung </w:t>
-      </w:r>
-      <w:proofErr w:type="spellStart"/>
-      <w:r>
-        <w:t>dashen</w:t>
-      </w:r>
-      <w:proofErr w:type="spellEnd"/>
+        <w:t>in die Bewegungsrichtung dashen</w:t>
+      </w:r>
       <w:r>
         <w:t xml:space="preserve"> können</w:t>
       </w:r>
@@ -304,15 +299,7 @@
         <w:ind w:firstLine="708"/>
       </w:pPr>
       <w:r>
-        <w:t xml:space="preserve">4. Der Spieler muss sich mit einem Blood </w:t>
-      </w:r>
-      <w:proofErr w:type="spellStart"/>
-      <w:r>
-        <w:t>Vial</w:t>
-      </w:r>
-      <w:proofErr w:type="spellEnd"/>
-      <w:r>
-        <w:t xml:space="preserve"> heilen können [Taste „</w:t>
+        <w:t>4. Der Spieler muss sich mit einem Blood Vial heilen können [Taste „</w:t>
       </w:r>
       <w:r>
         <w:t>Q</w:t>
@@ -452,15 +439,7 @@
     <w:p>
       <w:r>
         <w:tab/>
-        <w:t xml:space="preserve">2. Der Spieler heilt sich wenn er ein Blood </w:t>
-      </w:r>
-      <w:proofErr w:type="spellStart"/>
-      <w:r>
-        <w:t>Vial</w:t>
-      </w:r>
-      <w:proofErr w:type="spellEnd"/>
-      <w:r>
-        <w:t xml:space="preserve"> trinkt [2</w:t>
+        <w:t>2. Der Spieler heilt sich wenn er ein Blood Vial trinkt [2</w:t>
       </w:r>
       <w:r>
         <w:t>5</w:t>
@@ -505,23 +484,7 @@
           <w:b/>
           <w:bCs/>
         </w:rPr>
-        <w:t xml:space="preserve">5 </w:t>
-      </w:r>
-      <w:proofErr w:type="spellStart"/>
-      <w:r>
-        <w:rPr>
-          <w:b/>
-          <w:bCs/>
-        </w:rPr>
-        <w:t>Leveling</w:t>
-      </w:r>
-      <w:proofErr w:type="spellEnd"/>
-      <w:r>
-        <w:rPr>
-          <w:b/>
-          <w:bCs/>
-        </w:rPr>
-        <w:t xml:space="preserve"> &amp; Sünden – </w:t>
+        <w:t xml:space="preserve">5 Leveling &amp; Sünden – </w:t>
       </w:r>
       <w:r>
         <w:rPr>
@@ -567,23 +530,23 @@
           <w:bCs/>
           <w:lang w:val="en-US"/>
         </w:rPr>
-        <w:t xml:space="preserve">+ 25TP [100 </w:t>
-      </w:r>
-      <w:proofErr w:type="spellStart"/>
-      <w:r>
+        <w:t>+ 25TP [100 Sünden]</w:t>
+      </w:r>
+    </w:p>
+    <w:p>
+      <w:pPr>
+        <w:ind w:firstLine="708"/>
         <w:rPr>
           <w:bCs/>
           <w:lang w:val="en-US"/>
         </w:rPr>
-        <w:t>Sünden</w:t>
-      </w:r>
-      <w:proofErr w:type="spellEnd"/>
+      </w:pPr>
       <w:r>
         <w:rPr>
           <w:bCs/>
           <w:lang w:val="en-US"/>
         </w:rPr>
-        <w:t>]</w:t>
+        <w:t>2. STAMINA_HEALTH + 25 Stamina [100 Sünden]</w:t>
       </w:r>
     </w:p>
     <w:p>
@@ -591,31 +554,13 @@
         <w:ind w:firstLine="708"/>
         <w:rPr>
           <w:bCs/>
-          <w:lang w:val="en-US"/>
-        </w:rPr>
-      </w:pPr>
-      <w:r>
-        <w:rPr>
-          <w:bCs/>
-          <w:lang w:val="en-US"/>
-        </w:rPr>
-        <w:t xml:space="preserve">2. STAMINA_HEALTH + 25 Stamina [100 </w:t>
-      </w:r>
-      <w:proofErr w:type="spellStart"/>
-      <w:r>
-        <w:rPr>
-          <w:bCs/>
-          <w:lang w:val="en-US"/>
-        </w:rPr>
-        <w:t>Sünden</w:t>
-      </w:r>
-      <w:proofErr w:type="spellEnd"/>
-      <w:r>
-        <w:rPr>
-          <w:bCs/>
-          <w:lang w:val="en-US"/>
-        </w:rPr>
-        <w:t>]</w:t>
+        </w:rPr>
+      </w:pPr>
+      <w:r>
+        <w:rPr>
+          <w:bCs/>
+        </w:rPr>
+        <w:t>3. Waffenangriff +5 DMG [100 Sünden]</w:t>
       </w:r>
     </w:p>
     <w:p>
@@ -629,63 +574,21 @@
         <w:rPr>
           <w:bCs/>
         </w:rPr>
-        <w:t>3. Waffenangriff +5 DMG [100 Sünden]</w:t>
-      </w:r>
-    </w:p>
-    <w:p>
-      <w:pPr>
-        <w:ind w:firstLine="708"/>
-        <w:rPr>
-          <w:bCs/>
-        </w:rPr>
-      </w:pPr>
-      <w:r>
-        <w:rPr>
-          <w:bCs/>
-        </w:rPr>
-        <w:t xml:space="preserve">4. Blood </w:t>
-      </w:r>
-      <w:proofErr w:type="spellStart"/>
-      <w:r>
-        <w:rPr>
-          <w:bCs/>
-        </w:rPr>
-        <w:t>Vials</w:t>
-      </w:r>
-      <w:proofErr w:type="spellEnd"/>
-      <w:r>
-        <w:rPr>
-          <w:bCs/>
-        </w:rPr>
-        <w:t>: Heilkraft +5 TP [100 Sünden]</w:t>
-      </w:r>
-    </w:p>
-    <w:p>
-      <w:pPr>
-        <w:rPr>
-          <w:bCs/>
-        </w:rPr>
-      </w:pPr>
-      <w:r>
-        <w:rPr>
-          <w:bCs/>
-        </w:rPr>
-        <w:tab/>
-        <w:t xml:space="preserve">Glasscherben können verwendet werden, um ein extra Blood </w:t>
-      </w:r>
-      <w:proofErr w:type="spellStart"/>
-      <w:r>
-        <w:rPr>
-          <w:bCs/>
-        </w:rPr>
-        <w:t>Vial</w:t>
-      </w:r>
-      <w:proofErr w:type="spellEnd"/>
-      <w:r>
-        <w:rPr>
-          <w:bCs/>
-        </w:rPr>
-        <w:t xml:space="preserve"> zu erlangen</w:t>
+        <w:t>4. Blood Vials: Heilkraft +5 TP [100 Sünden]</w:t>
+      </w:r>
+    </w:p>
+    <w:p>
+      <w:pPr>
+        <w:rPr>
+          <w:bCs/>
+        </w:rPr>
+      </w:pPr>
+      <w:r>
+        <w:rPr>
+          <w:bCs/>
+        </w:rPr>
+        <w:tab/>
+        <w:t>Glasscherben können verwendet werden, um ein extra Blood Vial zu erlangen</w:t>
       </w:r>
     </w:p>
     <w:p>
@@ -856,86 +759,22 @@
           <w:b/>
           <w:bCs/>
         </w:rPr>
-        <w:t xml:space="preserve">2.2.2.2 </w:t>
-      </w:r>
-      <w:proofErr w:type="spellStart"/>
-      <w:r>
-        <w:rPr>
-          <w:b/>
-          <w:bCs/>
-        </w:rPr>
-        <w:t>Staminabar</w:t>
-      </w:r>
-      <w:proofErr w:type="spellEnd"/>
-      <w:r>
-        <w:rPr>
-          <w:b/>
-          <w:bCs/>
-        </w:rPr>
-        <w:t xml:space="preserve"> – </w:t>
-      </w:r>
-      <w:r>
-        <w:t xml:space="preserve">Im Display muss die </w:t>
-      </w:r>
-      <w:proofErr w:type="spellStart"/>
-      <w:r>
-        <w:t>Staminabar</w:t>
-      </w:r>
-      <w:proofErr w:type="spellEnd"/>
-      <w:r>
-        <w:t xml:space="preserve"> oben links unter der Healthbar angezeigt werden. Diese muss die momentane Stamina des Spielers abbilden.</w:t>
-      </w:r>
-    </w:p>
-    <w:p>
-      <w:r>
-        <w:rPr>
-          <w:b/>
-          <w:bCs/>
-        </w:rPr>
-        <w:t xml:space="preserve">2.2.2.3 </w:t>
-      </w:r>
-      <w:proofErr w:type="spellStart"/>
-      <w:r>
-        <w:rPr>
-          <w:b/>
-          <w:bCs/>
-        </w:rPr>
-        <w:t>Bloodvials</w:t>
-      </w:r>
-      <w:proofErr w:type="spellEnd"/>
-      <w:r>
-        <w:rPr>
-          <w:b/>
-          <w:bCs/>
-        </w:rPr>
-        <w:t xml:space="preserve"> – </w:t>
-      </w:r>
-      <w:r>
-        <w:t xml:space="preserve">Im Display muss die Anzahl der Blood </w:t>
-      </w:r>
-      <w:proofErr w:type="spellStart"/>
-      <w:r>
-        <w:t>Vials</w:t>
-      </w:r>
-      <w:proofErr w:type="spellEnd"/>
-      <w:r>
-        <w:t xml:space="preserve"> unter der </w:t>
-      </w:r>
-      <w:proofErr w:type="spellStart"/>
-      <w:r>
-        <w:t>Staminabar</w:t>
-      </w:r>
-      <w:proofErr w:type="spellEnd"/>
-      <w:r>
-        <w:t xml:space="preserve"> angezeigt werden. Diese muss die momentane Anzahl der Blood </w:t>
-      </w:r>
-      <w:proofErr w:type="spellStart"/>
-      <w:r>
-        <w:t>Vials</w:t>
-      </w:r>
-      <w:proofErr w:type="spellEnd"/>
-      <w:r>
-        <w:t xml:space="preserve"> abbilden. </w:t>
+        <w:t xml:space="preserve">2.2.2.2 Staminabar – </w:t>
+      </w:r>
+      <w:r>
+        <w:t>Im Display muss die Staminabar oben links unter der Healthbar angezeigt werden. Diese muss die momentane Stamina des Spielers abbilden.</w:t>
+      </w:r>
+    </w:p>
+    <w:p>
+      <w:r>
+        <w:rPr>
+          <w:b/>
+          <w:bCs/>
+        </w:rPr>
+        <w:t xml:space="preserve">2.2.2.3 Bloodvials – </w:t>
+      </w:r>
+      <w:r>
+        <w:t xml:space="preserve">Im Display muss die Anzahl der Blood Vials unter der Staminabar angezeigt werden. Diese muss die momentane Anzahl der Blood Vials abbilden. </w:t>
       </w:r>
     </w:p>
     <w:p>
@@ -950,6 +789,8 @@
         <w:t>Im Display muss die Anzahl der Sünden oben rechts angezeigt werden. Diese muss die momentane Anzahl der Sünden abbilden.</w:t>
       </w:r>
     </w:p>
+    <w:p/>
+    <w:p/>
     <w:p/>
     <w:p>
       <w:pPr>
@@ -969,6 +810,7 @@
           <w:szCs w:val="24"/>
           <w:u w:val="single"/>
         </w:rPr>
+        <w:lastRenderedPageBreak/>
         <w:t>2.2.3 Gegner</w:t>
       </w:r>
     </w:p>
@@ -1003,16 +845,7 @@
         <w:ind w:left="708"/>
       </w:pPr>
       <w:r>
-        <w:lastRenderedPageBreak/>
-        <w:t xml:space="preserve">1. Der Gegner muss den Spieler anfangen zu verfolgen, wenn dieser sich in seinem  </w:t>
-      </w:r>
-      <w:proofErr w:type="spellStart"/>
-      <w:r>
-        <w:t>Detectionbereich</w:t>
-      </w:r>
-      <w:proofErr w:type="spellEnd"/>
-      <w:r>
-        <w:t xml:space="preserve"> befindet.</w:t>
+        <w:t>1. Der Gegner muss den Spieler anfangen zu verfolgen, wenn dieser sich in seinem  Detectionbereich befindet.</w:t>
       </w:r>
     </w:p>
     <w:p>
@@ -1020,15 +853,7 @@
         <w:ind w:left="708"/>
       </w:pPr>
       <w:r>
-        <w:t xml:space="preserve">2. Der Gegner muss aufhören den Spieler zu verfolgen, wenn dieser den </w:t>
-      </w:r>
-      <w:proofErr w:type="spellStart"/>
-      <w:r>
-        <w:t>Pursuingbereich</w:t>
-      </w:r>
-      <w:proofErr w:type="spellEnd"/>
-      <w:r>
-        <w:t xml:space="preserve"> verlässt.</w:t>
+        <w:t>2. Der Gegner muss aufhören den Spieler zu verfolgen, wenn dieser den Pursuingbereich verlässt.</w:t>
       </w:r>
     </w:p>
     <w:p>
@@ -1040,23 +865,7 @@
     <w:p>
       <w:r>
         <w:tab/>
-        <w:t>4. Der Gegner hat eine Startposition [</w:t>
-      </w:r>
-      <w:proofErr w:type="spellStart"/>
-      <w:r>
-        <w:t>x,y</w:t>
-      </w:r>
-      <w:proofErr w:type="spellEnd"/>
-      <w:r>
-        <w:t xml:space="preserve"> – </w:t>
-      </w:r>
-      <w:proofErr w:type="spellStart"/>
-      <w:r>
-        <w:t>koordinate</w:t>
-      </w:r>
-      <w:proofErr w:type="spellEnd"/>
-      <w:r>
-        <w:t>]</w:t>
+        <w:t>4. Der Gegner hat eine Startposition [x,y – koordinate]</w:t>
       </w:r>
     </w:p>
     <w:p>
@@ -1353,15 +1162,7 @@
     <w:p>
       <w:r>
         <w:tab/>
-        <w:t xml:space="preserve">1.Alle Blood </w:t>
-      </w:r>
-      <w:proofErr w:type="spellStart"/>
-      <w:r>
-        <w:t>Vials</w:t>
-      </w:r>
-      <w:proofErr w:type="spellEnd"/>
-      <w:r>
-        <w:t xml:space="preserve"> werden aufgefüllt</w:t>
+        <w:t>1.Alle Blood Vials werden aufgefüllt</w:t>
       </w:r>
     </w:p>
     <w:p>
@@ -1373,23 +1174,7 @@
     <w:p>
       <w:r>
         <w:tab/>
-        <w:t xml:space="preserve">3. Alle toten Gegner die </w:t>
-      </w:r>
-      <w:proofErr w:type="spellStart"/>
-      <w:r>
-        <w:t>Respawnable</w:t>
-      </w:r>
-      <w:proofErr w:type="spellEnd"/>
-      <w:r>
-        <w:t xml:space="preserve"> sind, </w:t>
-      </w:r>
-      <w:proofErr w:type="spellStart"/>
-      <w:r>
-        <w:t>respawnen</w:t>
-      </w:r>
-      <w:proofErr w:type="spellEnd"/>
-      <w:r>
-        <w:t xml:space="preserve"> an der Startposition</w:t>
+        <w:t>3. Alle toten Gegner die Respawnable sind, respawnen an der Startposition</w:t>
       </w:r>
     </w:p>
     <w:p>
@@ -1440,155 +1225,145 @@
           <w:szCs w:val="24"/>
           <w:u w:val="single"/>
         </w:rPr>
-        <w:t xml:space="preserve">2.2.5 </w:t>
-      </w:r>
-      <w:proofErr w:type="spellStart"/>
-      <w:r>
-        <w:rPr>
-          <w:b/>
+        <w:t>2.2.5 Spielmanagment</w:t>
+      </w:r>
+    </w:p>
+    <w:p>
+      <w:r>
+        <w:rPr>
+          <w:b/>
+        </w:rPr>
+        <w:t>2.2.5.1</w:t>
+      </w:r>
+      <w:r>
+        <w:rPr>
+          <w:b/>
+        </w:rPr>
+        <w:t xml:space="preserve"> – </w:t>
+      </w:r>
+      <w:r>
+        <w:t>Der Benutzer muss das Spiel im Menu, durch ein Knopfdruck, starten und verlassen können</w:t>
+      </w:r>
+    </w:p>
+    <w:p>
+      <w:pPr>
+        <w:rPr>
+          <w:b/>
+        </w:rPr>
+      </w:pPr>
+      <w:r>
+        <w:rPr>
+          <w:b/>
+        </w:rPr>
+        <w:lastRenderedPageBreak/>
+        <w:t>2.2.5.2 Spielstand:</w:t>
+      </w:r>
+    </w:p>
+    <w:p>
+      <w:pPr>
+        <w:ind w:firstLine="708"/>
+      </w:pPr>
+      <w:r>
+        <w:rPr>
+          <w:bCs/>
+        </w:rPr>
+        <w:t>1</w:t>
+      </w:r>
+      <w:r>
+        <w:rPr>
+          <w:b/>
+        </w:rPr>
+        <w:t xml:space="preserve">. </w:t>
+      </w:r>
+      <w:r>
+        <w:t>Der Benutzer muss in der Lage sein, den Spielstand zu speichern [JSON-Datei]</w:t>
+      </w:r>
+    </w:p>
+    <w:p>
+      <w:pPr>
+        <w:ind w:firstLine="708"/>
+      </w:pPr>
+      <w:r>
+        <w:t>2. Der Benutzer muss in der Lage sein, den Spielstand zu löschen</w:t>
+      </w:r>
+    </w:p>
+    <w:p>
+      <w:pPr>
+        <w:ind w:firstLine="708"/>
+      </w:pPr>
+      <w:r>
+        <w:t>3. Der Benutzer muss in der Lage sein, den Spielstand laden zu können.</w:t>
+      </w:r>
+    </w:p>
+    <w:p>
+      <w:r>
+        <w:rPr>
+          <w:b/>
+        </w:rPr>
+        <w:t xml:space="preserve">2.2.5.3 Optionen – </w:t>
+      </w:r>
+      <w:r>
+        <w:t>Diese Optionen dienen für die Konfiguration des Spiels.</w:t>
+      </w:r>
+    </w:p>
+    <w:p>
+      <w:r>
+        <w:tab/>
+        <w:t xml:space="preserve">1. Der Benutzer muss die Steuerung beliebig </w:t>
+      </w:r>
+      <w:r>
+        <w:t>ändern können [Tastebelegung]</w:t>
+      </w:r>
+    </w:p>
+    <w:p>
+      <w:r>
+        <w:tab/>
+        <w:t>2. Der Benutzer muss die Grafik ändern können [Auflösung]</w:t>
+      </w:r>
+    </w:p>
+    <w:p>
+      <w:r>
+        <w:tab/>
+        <w:t>3. Der Benutzer muss die Sounds ändern können, zwischen 0 – 100% [Lautstärke]</w:t>
+      </w:r>
+    </w:p>
+    <w:p>
+      <w:r>
+        <w:t xml:space="preserve"> </w:t>
+      </w:r>
+    </w:p>
+    <w:p>
+      <w:pPr>
+        <w:rPr>
+          <w:b/>
+          <w:bCs/>
+          <w:sz w:val="28"/>
+          <w:szCs w:val="28"/>
+          <w:u w:val="single"/>
+        </w:rPr>
+      </w:pPr>
+      <w:r>
+        <w:rPr>
+          <w:b/>
+          <w:bCs/>
+          <w:sz w:val="28"/>
+          <w:szCs w:val="28"/>
+          <w:u w:val="single"/>
+        </w:rPr>
+        <w:t>2.3 Nicht Funktionale Anforderungen</w:t>
+      </w:r>
+    </w:p>
+    <w:p>
+      <w:pPr>
+        <w:rPr>
+          <w:b/>
+          <w:bCs/>
           <w:sz w:val="24"/>
           <w:szCs w:val="24"/>
           <w:u w:val="single"/>
         </w:rPr>
-        <w:t>Spielmanagment</w:t>
-      </w:r>
-      <w:proofErr w:type="spellEnd"/>
-    </w:p>
-    <w:p>
-      <w:r>
-        <w:rPr>
-          <w:b/>
-        </w:rPr>
-        <w:t>2.2.5.1</w:t>
-      </w:r>
-      <w:r>
-        <w:rPr>
-          <w:b/>
-        </w:rPr>
-        <w:t xml:space="preserve"> – </w:t>
-      </w:r>
-      <w:r>
-        <w:t>Der Benutzer muss das Spiel im Menu, durch ein Knopfdruck, starten und verlassen können</w:t>
-      </w:r>
-    </w:p>
-    <w:p>
-      <w:pPr>
-        <w:rPr>
-          <w:b/>
-        </w:rPr>
-      </w:pPr>
-      <w:r>
-        <w:rPr>
-          <w:b/>
-        </w:rPr>
-        <w:t>2.2.5.2 Spielstand:</w:t>
-      </w:r>
-    </w:p>
-    <w:p>
-      <w:pPr>
-        <w:ind w:firstLine="708"/>
-      </w:pPr>
-      <w:r>
-        <w:rPr>
-          <w:bCs/>
-        </w:rPr>
-        <w:t>1</w:t>
-      </w:r>
-      <w:r>
-        <w:rPr>
-          <w:b/>
-        </w:rPr>
-        <w:t xml:space="preserve">. </w:t>
-      </w:r>
-      <w:r>
-        <w:t>Der Benutzer muss in der Lage sein, den Spielstand zu speichern [JSON-Datei]</w:t>
-      </w:r>
-    </w:p>
-    <w:p>
-      <w:pPr>
-        <w:ind w:firstLine="708"/>
-      </w:pPr>
-      <w:r>
-        <w:lastRenderedPageBreak/>
-        <w:t>2. Der Benutzer muss in der Lage sein, den Spielstand zu löschen</w:t>
-      </w:r>
-    </w:p>
-    <w:p>
-      <w:pPr>
-        <w:ind w:firstLine="708"/>
-      </w:pPr>
-      <w:r>
-        <w:t>3. Der Benutzer muss in der Lage sein, den Spielstand laden zu können.</w:t>
-      </w:r>
-    </w:p>
-    <w:p>
-      <w:r>
-        <w:rPr>
-          <w:b/>
-        </w:rPr>
-        <w:t xml:space="preserve">2.2.5.3 Optionen – </w:t>
-      </w:r>
-      <w:r>
-        <w:t>Diese Optionen dienen für die Konfiguration des Spiels.</w:t>
-      </w:r>
-    </w:p>
-    <w:p>
-      <w:r>
-        <w:tab/>
-        <w:t xml:space="preserve">1. Der Benutzer muss die Steuerung beliebig </w:t>
-      </w:r>
-      <w:r>
-        <w:t>ändern können [</w:t>
-      </w:r>
-      <w:proofErr w:type="spellStart"/>
-      <w:r>
-        <w:t>Tastebelegung</w:t>
-      </w:r>
-      <w:proofErr w:type="spellEnd"/>
-      <w:r>
-        <w:t>]</w:t>
-      </w:r>
-    </w:p>
-    <w:p>
-      <w:r>
-        <w:tab/>
-        <w:t>2. Der Benutzer muss die Grafik ändern können [Auflösung]</w:t>
-      </w:r>
-    </w:p>
-    <w:p>
-      <w:r>
-        <w:tab/>
-        <w:t>3. Der Benutzer muss die Sounds ändern können, zwischen 0 – 100% [Lautstärke]</w:t>
-      </w:r>
-    </w:p>
-    <w:p>
-      <w:r>
-        <w:t xml:space="preserve"> </w:t>
-      </w:r>
-    </w:p>
-    <w:p>
-      <w:pPr>
-        <w:rPr>
-          <w:b/>
-          <w:bCs/>
-          <w:sz w:val="28"/>
-          <w:szCs w:val="28"/>
-          <w:u w:val="single"/>
-        </w:rPr>
-      </w:pPr>
-      <w:r>
-        <w:rPr>
-          <w:b/>
-          <w:bCs/>
-          <w:sz w:val="28"/>
-          <w:szCs w:val="28"/>
-          <w:u w:val="single"/>
-        </w:rPr>
-        <w:t>2.3 Nicht Funktionale Anforderungen</w:t>
-      </w:r>
-    </w:p>
-    <w:p>
-      <w:pPr>
+      </w:pPr>
+      <w:r>
         <w:rPr>
           <w:b/>
           <w:bCs/>
@@ -1596,15 +1371,6 @@
           <w:szCs w:val="24"/>
           <w:u w:val="single"/>
         </w:rPr>
-      </w:pPr>
-      <w:r>
-        <w:rPr>
-          <w:b/>
-          <w:bCs/>
-          <w:sz w:val="24"/>
-          <w:szCs w:val="24"/>
-          <w:u w:val="single"/>
-        </w:rPr>
         <w:t>2.3.1 Coding Style:</w:t>
       </w:r>
     </w:p>
@@ -1621,19 +1387,11 @@
         <w:tab/>
         <w:t xml:space="preserve">1. </w:t>
       </w:r>
-      <w:proofErr w:type="spellStart"/>
-      <w:r>
-        <w:rPr>
-          <w:bCs/>
-        </w:rPr>
-        <w:t>PascalCase</w:t>
-      </w:r>
-      <w:proofErr w:type="spellEnd"/>
-      <w:r>
-        <w:rPr>
-          <w:bCs/>
-        </w:rPr>
-        <w:t xml:space="preserve"> für Klassennamen: Klassennamen wie </w:t>
+      <w:r>
+        <w:rPr>
+          <w:bCs/>
+        </w:rPr>
+        <w:t xml:space="preserve">PascalCase für Klassennamen: Klassennamen wie </w:t>
       </w:r>
       <w:r>
         <w:rPr>
@@ -1657,21 +1415,7 @@
         <w:rPr>
           <w:bCs/>
         </w:rPr>
-        <w:t xml:space="preserve"> verwenden den </w:t>
-      </w:r>
-      <w:proofErr w:type="spellStart"/>
-      <w:r>
-        <w:rPr>
-          <w:bCs/>
-        </w:rPr>
-        <w:t>PascalCase</w:t>
-      </w:r>
-      <w:proofErr w:type="spellEnd"/>
-      <w:r>
-        <w:rPr>
-          <w:bCs/>
-        </w:rPr>
-        <w:t>-Stil</w:t>
+        <w:t xml:space="preserve"> verwenden den PascalCase-Stil</w:t>
       </w:r>
       <w:r>
         <w:rPr>
@@ -1706,21 +1450,12 @@
         </w:rPr>
         <w:t xml:space="preserve">werden groß geschrieben. </w:t>
       </w:r>
-      <w:proofErr w:type="spellStart"/>
       <w:r>
         <w:rPr>
           <w:bCs/>
           <w:lang w:val="en-US"/>
         </w:rPr>
-        <w:t>Bsp</w:t>
-      </w:r>
-      <w:proofErr w:type="spellEnd"/>
-      <w:r>
-        <w:rPr>
-          <w:bCs/>
-          <w:lang w:val="en-US"/>
-        </w:rPr>
-        <w:t>.: SPEED, JUMP_VELOCITY</w:t>
+        <w:t>Bsp.: SPEED, JUMP_VELOCITY</w:t>
       </w:r>
     </w:p>
     <w:p>
@@ -1761,42 +1496,20 @@
           <w:u w:val="single"/>
           <w:lang w:val="en-US"/>
         </w:rPr>
-        <w:t xml:space="preserve"> </w:t>
-      </w:r>
-      <w:proofErr w:type="spellStart"/>
-      <w:r>
-        <w:rPr>
-          <w:b/>
-          <w:sz w:val="24"/>
-          <w:szCs w:val="24"/>
-          <w:u w:val="single"/>
+        <w:t xml:space="preserve"> Wartbarkeit:</w:t>
+      </w:r>
+    </w:p>
+    <w:p>
+      <w:pPr>
+        <w:rPr>
+          <w:bCs/>
+        </w:rPr>
+      </w:pPr>
+      <w:r>
+        <w:rPr>
+          <w:bCs/>
           <w:lang w:val="en-US"/>
         </w:rPr>
-        <w:t>Wartbarkeit</w:t>
-      </w:r>
-      <w:proofErr w:type="spellEnd"/>
-      <w:r>
-        <w:rPr>
-          <w:b/>
-          <w:sz w:val="24"/>
-          <w:szCs w:val="24"/>
-          <w:u w:val="single"/>
-          <w:lang w:val="en-US"/>
-        </w:rPr>
-        <w:t>:</w:t>
-      </w:r>
-    </w:p>
-    <w:p>
-      <w:pPr>
-        <w:rPr>
-          <w:bCs/>
-        </w:rPr>
-      </w:pPr>
-      <w:r>
-        <w:rPr>
-          <w:bCs/>
-          <w:lang w:val="en-US"/>
-        </w:rPr>
         <w:tab/>
       </w:r>
       <w:r>
@@ -1823,21 +1536,7 @@
         <w:rPr>
           <w:bCs/>
         </w:rPr>
-        <w:t xml:space="preserve">Der Code muss mit </w:t>
-      </w:r>
-      <w:proofErr w:type="spellStart"/>
-      <w:r>
-        <w:rPr>
-          <w:bCs/>
-        </w:rPr>
-        <w:t>Doxygen</w:t>
-      </w:r>
-      <w:proofErr w:type="spellEnd"/>
-      <w:r>
-        <w:rPr>
-          <w:bCs/>
-        </w:rPr>
-        <w:t xml:space="preserve"> dokumentiert werden.</w:t>
+        <w:t>Der Code muss mit Doxygen dokumentiert werden.</w:t>
       </w:r>
     </w:p>
     <w:p>

</xml_diff>

<commit_message>
HUD Tests gemacht + Requirements dazu angepasst
</commit_message>
<xml_diff>
--- a/diagramme/Requirements.docx
+++ b/diagramme/Requirements.docx
@@ -153,8 +153,13 @@
         <w:t xml:space="preserve">. Der Spieler muss </w:t>
       </w:r>
       <w:r>
-        <w:t>in die Bewegungsrichtung dashen</w:t>
-      </w:r>
+        <w:t xml:space="preserve">in die Bewegungsrichtung </w:t>
+      </w:r>
+      <w:proofErr w:type="spellStart"/>
+      <w:r>
+        <w:t>dashen</w:t>
+      </w:r>
+      <w:proofErr w:type="spellEnd"/>
       <w:r>
         <w:t xml:space="preserve"> können</w:t>
       </w:r>
@@ -299,7 +304,15 @@
         <w:ind w:firstLine="708"/>
       </w:pPr>
       <w:r>
-        <w:t>4. Der Spieler muss sich mit einem Blood Vial heilen können [Taste „</w:t>
+        <w:t xml:space="preserve">4. Der Spieler muss sich mit einem Blood </w:t>
+      </w:r>
+      <w:proofErr w:type="spellStart"/>
+      <w:r>
+        <w:t>Vial</w:t>
+      </w:r>
+      <w:proofErr w:type="spellEnd"/>
+      <w:r>
+        <w:t xml:space="preserve"> heilen können [Taste „</w:t>
       </w:r>
       <w:r>
         <w:t>Q</w:t>
@@ -439,7 +452,15 @@
     <w:p>
       <w:r>
         <w:tab/>
-        <w:t>2. Der Spieler heilt sich wenn er ein Blood Vial trinkt [2</w:t>
+        <w:t xml:space="preserve">2. Der Spieler heilt sich wenn er ein Blood </w:t>
+      </w:r>
+      <w:proofErr w:type="spellStart"/>
+      <w:r>
+        <w:t>Vial</w:t>
+      </w:r>
+      <w:proofErr w:type="spellEnd"/>
+      <w:r>
+        <w:t xml:space="preserve"> trinkt [2</w:t>
       </w:r>
       <w:r>
         <w:t>5</w:t>
@@ -484,7 +505,23 @@
           <w:b/>
           <w:bCs/>
         </w:rPr>
-        <w:t xml:space="preserve">5 Leveling &amp; Sünden – </w:t>
+        <w:t xml:space="preserve">5 </w:t>
+      </w:r>
+      <w:proofErr w:type="spellStart"/>
+      <w:r>
+        <w:rPr>
+          <w:b/>
+          <w:bCs/>
+        </w:rPr>
+        <w:t>Leveling</w:t>
+      </w:r>
+      <w:proofErr w:type="spellEnd"/>
+      <w:r>
+        <w:rPr>
+          <w:b/>
+          <w:bCs/>
+        </w:rPr>
+        <w:t xml:space="preserve"> &amp; Sünden – </w:t>
       </w:r>
       <w:r>
         <w:rPr>
@@ -530,7 +567,23 @@
           <w:bCs/>
           <w:lang w:val="en-US"/>
         </w:rPr>
-        <w:t>+ 25TP [100 Sünden]</w:t>
+        <w:t xml:space="preserve">+ 25TP [100 </w:t>
+      </w:r>
+      <w:proofErr w:type="spellStart"/>
+      <w:r>
+        <w:rPr>
+          <w:bCs/>
+          <w:lang w:val="en-US"/>
+        </w:rPr>
+        <w:t>Sünden</w:t>
+      </w:r>
+      <w:proofErr w:type="spellEnd"/>
+      <w:r>
+        <w:rPr>
+          <w:bCs/>
+          <w:lang w:val="en-US"/>
+        </w:rPr>
+        <w:t>]</w:t>
       </w:r>
     </w:p>
     <w:p>
@@ -546,7 +599,23 @@
           <w:bCs/>
           <w:lang w:val="en-US"/>
         </w:rPr>
-        <w:t>2. STAMINA_HEALTH + 25 Stamina [100 Sünden]</w:t>
+        <w:t xml:space="preserve">2. STAMINA_HEALTH + 25 Stamina [100 </w:t>
+      </w:r>
+      <w:proofErr w:type="spellStart"/>
+      <w:r>
+        <w:rPr>
+          <w:bCs/>
+          <w:lang w:val="en-US"/>
+        </w:rPr>
+        <w:t>Sünden</w:t>
+      </w:r>
+      <w:proofErr w:type="spellEnd"/>
+      <w:r>
+        <w:rPr>
+          <w:bCs/>
+          <w:lang w:val="en-US"/>
+        </w:rPr>
+        <w:t>]</w:t>
       </w:r>
     </w:p>
     <w:p>
@@ -574,21 +643,49 @@
         <w:rPr>
           <w:bCs/>
         </w:rPr>
-        <w:t>4. Blood Vials: Heilkraft +5 TP [100 Sünden]</w:t>
-      </w:r>
-    </w:p>
-    <w:p>
-      <w:pPr>
-        <w:rPr>
-          <w:bCs/>
-        </w:rPr>
-      </w:pPr>
-      <w:r>
-        <w:rPr>
-          <w:bCs/>
-        </w:rPr>
-        <w:tab/>
-        <w:t>Glasscherben können verwendet werden, um ein extra Blood Vial zu erlangen</w:t>
+        <w:t xml:space="preserve">4. Blood </w:t>
+      </w:r>
+      <w:proofErr w:type="spellStart"/>
+      <w:r>
+        <w:rPr>
+          <w:bCs/>
+        </w:rPr>
+        <w:t>Vials</w:t>
+      </w:r>
+      <w:proofErr w:type="spellEnd"/>
+      <w:r>
+        <w:rPr>
+          <w:bCs/>
+        </w:rPr>
+        <w:t>: Heilkraft +5 TP [100 Sünden]</w:t>
+      </w:r>
+    </w:p>
+    <w:p>
+      <w:pPr>
+        <w:rPr>
+          <w:bCs/>
+        </w:rPr>
+      </w:pPr>
+      <w:r>
+        <w:rPr>
+          <w:bCs/>
+        </w:rPr>
+        <w:tab/>
+        <w:t xml:space="preserve">Glasscherben können verwendet werden, um ein extra Blood </w:t>
+      </w:r>
+      <w:proofErr w:type="spellStart"/>
+      <w:r>
+        <w:rPr>
+          <w:bCs/>
+        </w:rPr>
+        <w:t>Vial</w:t>
+      </w:r>
+      <w:proofErr w:type="spellEnd"/>
+      <w:r>
+        <w:rPr>
+          <w:bCs/>
+        </w:rPr>
+        <w:t xml:space="preserve"> zu erlangen</w:t>
       </w:r>
     </w:p>
     <w:p>
@@ -759,22 +856,90 @@
           <w:b/>
           <w:bCs/>
         </w:rPr>
-        <w:t xml:space="preserve">2.2.2.2 Staminabar – </w:t>
-      </w:r>
-      <w:r>
-        <w:t>Im Display muss die Staminabar oben links unter der Healthbar angezeigt werden. Diese muss die momentane Stamina des Spielers abbilden.</w:t>
-      </w:r>
-    </w:p>
-    <w:p>
-      <w:r>
-        <w:rPr>
-          <w:b/>
-          <w:bCs/>
-        </w:rPr>
-        <w:t xml:space="preserve">2.2.2.3 Bloodvials – </w:t>
-      </w:r>
-      <w:r>
-        <w:t xml:space="preserve">Im Display muss die Anzahl der Blood Vials unter der Staminabar angezeigt werden. Diese muss die momentane Anzahl der Blood Vials abbilden. </w:t>
+        <w:t xml:space="preserve">2.2.2.2 </w:t>
+      </w:r>
+      <w:proofErr w:type="spellStart"/>
+      <w:r>
+        <w:rPr>
+          <w:b/>
+          <w:bCs/>
+        </w:rPr>
+        <w:t>Staminabar</w:t>
+      </w:r>
+      <w:proofErr w:type="spellEnd"/>
+      <w:r>
+        <w:rPr>
+          <w:b/>
+          <w:bCs/>
+        </w:rPr>
+        <w:t xml:space="preserve"> – </w:t>
+      </w:r>
+      <w:r>
+        <w:t xml:space="preserve">Im Display muss die </w:t>
+      </w:r>
+      <w:proofErr w:type="spellStart"/>
+      <w:r>
+        <w:t>Staminabar</w:t>
+      </w:r>
+      <w:proofErr w:type="spellEnd"/>
+      <w:r>
+        <w:t xml:space="preserve"> oben links unter der Healthbar angezeigt werden. Diese muss die momentane Stamina des Spielers abbilden.</w:t>
+      </w:r>
+    </w:p>
+    <w:p>
+      <w:r>
+        <w:rPr>
+          <w:b/>
+          <w:bCs/>
+        </w:rPr>
+        <w:t xml:space="preserve">2.2.2.3 </w:t>
+      </w:r>
+      <w:proofErr w:type="spellStart"/>
+      <w:r>
+        <w:rPr>
+          <w:b/>
+          <w:bCs/>
+        </w:rPr>
+        <w:t>Bloodvials</w:t>
+      </w:r>
+      <w:proofErr w:type="spellEnd"/>
+      <w:r>
+        <w:rPr>
+          <w:b/>
+          <w:bCs/>
+        </w:rPr>
+        <w:t xml:space="preserve"> – </w:t>
+      </w:r>
+      <w:r>
+        <w:t xml:space="preserve">Im Display muss die Anzahl der Blood </w:t>
+      </w:r>
+      <w:proofErr w:type="spellStart"/>
+      <w:r>
+        <w:t>Vials</w:t>
+      </w:r>
+      <w:proofErr w:type="spellEnd"/>
+      <w:r>
+        <w:t xml:space="preserve"> unte</w:t>
+      </w:r>
+      <w:r>
+        <w:t xml:space="preserve">n </w:t>
+      </w:r>
+      <w:r>
+        <w:t>links</w:t>
+      </w:r>
+      <w:r>
+        <w:t xml:space="preserve"> des HUDs </w:t>
+      </w:r>
+      <w:r>
+        <w:t xml:space="preserve">angezeigt werden. Diese muss die momentane Anzahl der Blood </w:t>
+      </w:r>
+      <w:proofErr w:type="spellStart"/>
+      <w:r>
+        <w:t>Vials</w:t>
+      </w:r>
+      <w:proofErr w:type="spellEnd"/>
+      <w:r>
+        <w:t xml:space="preserve"> abbilden. </w:t>
       </w:r>
     </w:p>
     <w:p>
@@ -786,7 +951,22 @@
         <w:t xml:space="preserve">2.2.2.4 Sünden – </w:t>
       </w:r>
       <w:r>
-        <w:t>Im Display muss die Anzahl der Sünden oben rechts angezeigt werden. Diese muss die momentane Anzahl der Sünden abbilden.</w:t>
+        <w:t xml:space="preserve">Im Display muss die Anzahl der Sünden </w:t>
+      </w:r>
+      <w:r>
+        <w:t xml:space="preserve">unten </w:t>
+      </w:r>
+      <w:r>
+        <w:t>rechts</w:t>
+      </w:r>
+      <w:r>
+        <w:t xml:space="preserve"> </w:t>
+      </w:r>
+      <w:r>
+        <w:t xml:space="preserve">des HUDs </w:t>
+      </w:r>
+      <w:r>
+        <w:t>angezeigt werden. Diese muss die momentane Anzahl der Sünden abbilden.</w:t>
       </w:r>
     </w:p>
     <w:p/>
@@ -845,7 +1025,15 @@
         <w:ind w:left="708"/>
       </w:pPr>
       <w:r>
-        <w:t>1. Der Gegner muss den Spieler anfangen zu verfolgen, wenn dieser sich in seinem  Detectionbereich befindet.</w:t>
+        <w:t xml:space="preserve">1. Der Gegner muss den Spieler anfangen zu verfolgen, wenn dieser sich in seinem  </w:t>
+      </w:r>
+      <w:proofErr w:type="spellStart"/>
+      <w:r>
+        <w:t>Detectionbereich</w:t>
+      </w:r>
+      <w:proofErr w:type="spellEnd"/>
+      <w:r>
+        <w:t xml:space="preserve"> befindet.</w:t>
       </w:r>
     </w:p>
     <w:p>
@@ -853,7 +1041,15 @@
         <w:ind w:left="708"/>
       </w:pPr>
       <w:r>
-        <w:t>2. Der Gegner muss aufhören den Spieler zu verfolgen, wenn dieser den Pursuingbereich verlässt.</w:t>
+        <w:t xml:space="preserve">2. Der Gegner muss aufhören den Spieler zu verfolgen, wenn dieser den </w:t>
+      </w:r>
+      <w:proofErr w:type="spellStart"/>
+      <w:r>
+        <w:t>Pursuingbereich</w:t>
+      </w:r>
+      <w:proofErr w:type="spellEnd"/>
+      <w:r>
+        <w:t xml:space="preserve"> verlässt.</w:t>
       </w:r>
     </w:p>
     <w:p>
@@ -865,7 +1061,23 @@
     <w:p>
       <w:r>
         <w:tab/>
-        <w:t>4. Der Gegner hat eine Startposition [x,y – koordinate]</w:t>
+        <w:t>4. Der Gegner hat eine Startposition [</w:t>
+      </w:r>
+      <w:proofErr w:type="spellStart"/>
+      <w:r>
+        <w:t>x,y</w:t>
+      </w:r>
+      <w:proofErr w:type="spellEnd"/>
+      <w:r>
+        <w:t xml:space="preserve"> – </w:t>
+      </w:r>
+      <w:proofErr w:type="spellStart"/>
+      <w:r>
+        <w:t>koordinate</w:t>
+      </w:r>
+      <w:proofErr w:type="spellEnd"/>
+      <w:r>
+        <w:t>]</w:t>
       </w:r>
     </w:p>
     <w:p>
@@ -1162,7 +1374,15 @@
     <w:p>
       <w:r>
         <w:tab/>
-        <w:t>1.Alle Blood Vials werden aufgefüllt</w:t>
+        <w:t xml:space="preserve">1.Alle Blood </w:t>
+      </w:r>
+      <w:proofErr w:type="spellStart"/>
+      <w:r>
+        <w:t>Vials</w:t>
+      </w:r>
+      <w:proofErr w:type="spellEnd"/>
+      <w:r>
+        <w:t xml:space="preserve"> werden aufgefüllt</w:t>
       </w:r>
     </w:p>
     <w:p>
@@ -1174,7 +1394,23 @@
     <w:p>
       <w:r>
         <w:tab/>
-        <w:t>3. Alle toten Gegner die Respawnable sind, respawnen an der Startposition</w:t>
+        <w:t xml:space="preserve">3. Alle toten Gegner die </w:t>
+      </w:r>
+      <w:proofErr w:type="spellStart"/>
+      <w:r>
+        <w:t>Respawnable</w:t>
+      </w:r>
+      <w:proofErr w:type="spellEnd"/>
+      <w:r>
+        <w:t xml:space="preserve"> sind, </w:t>
+      </w:r>
+      <w:proofErr w:type="spellStart"/>
+      <w:r>
+        <w:t>respawnen</w:t>
+      </w:r>
+      <w:proofErr w:type="spellEnd"/>
+      <w:r>
+        <w:t xml:space="preserve"> an der Startposition</w:t>
       </w:r>
     </w:p>
     <w:p>
@@ -1225,8 +1461,19 @@
           <w:szCs w:val="24"/>
           <w:u w:val="single"/>
         </w:rPr>
-        <w:t>2.2.5 Spielmanagment</w:t>
-      </w:r>
+        <w:t xml:space="preserve">2.2.5 </w:t>
+      </w:r>
+      <w:proofErr w:type="spellStart"/>
+      <w:r>
+        <w:rPr>
+          <w:b/>
+          <w:sz w:val="24"/>
+          <w:szCs w:val="24"/>
+          <w:u w:val="single"/>
+        </w:rPr>
+        <w:t>Spielmanagment</w:t>
+      </w:r>
+      <w:proofErr w:type="spellEnd"/>
     </w:p>
     <w:p>
       <w:r>
@@ -1312,7 +1559,15 @@
         <w:t xml:space="preserve">1. Der Benutzer muss die Steuerung beliebig </w:t>
       </w:r>
       <w:r>
-        <w:t>ändern können [Tastebelegung]</w:t>
+        <w:t>ändern können [</w:t>
+      </w:r>
+      <w:proofErr w:type="spellStart"/>
+      <w:r>
+        <w:t>Tastebelegung</w:t>
+      </w:r>
+      <w:proofErr w:type="spellEnd"/>
+      <w:r>
+        <w:t>]</w:t>
       </w:r>
     </w:p>
     <w:p>
@@ -1387,11 +1642,19 @@
         <w:tab/>
         <w:t xml:space="preserve">1. </w:t>
       </w:r>
-      <w:r>
-        <w:rPr>
-          <w:bCs/>
-        </w:rPr>
-        <w:t xml:space="preserve">PascalCase für Klassennamen: Klassennamen wie </w:t>
+      <w:proofErr w:type="spellStart"/>
+      <w:r>
+        <w:rPr>
+          <w:bCs/>
+        </w:rPr>
+        <w:t>PascalCase</w:t>
+      </w:r>
+      <w:proofErr w:type="spellEnd"/>
+      <w:r>
+        <w:rPr>
+          <w:bCs/>
+        </w:rPr>
+        <w:t xml:space="preserve"> für Klassennamen: Klassennamen wie </w:t>
       </w:r>
       <w:r>
         <w:rPr>
@@ -1415,7 +1678,21 @@
         <w:rPr>
           <w:bCs/>
         </w:rPr>
-        <w:t xml:space="preserve"> verwenden den PascalCase-Stil</w:t>
+        <w:t xml:space="preserve"> verwenden den </w:t>
+      </w:r>
+      <w:proofErr w:type="spellStart"/>
+      <w:r>
+        <w:rPr>
+          <w:bCs/>
+        </w:rPr>
+        <w:t>PascalCase</w:t>
+      </w:r>
+      <w:proofErr w:type="spellEnd"/>
+      <w:r>
+        <w:rPr>
+          <w:bCs/>
+        </w:rPr>
+        <w:t>-Stil</w:t>
       </w:r>
       <w:r>
         <w:rPr>
@@ -1450,12 +1727,21 @@
         </w:rPr>
         <w:t xml:space="preserve">werden groß geschrieben. </w:t>
       </w:r>
+      <w:proofErr w:type="spellStart"/>
       <w:r>
         <w:rPr>
           <w:bCs/>
           <w:lang w:val="en-US"/>
         </w:rPr>
-        <w:t>Bsp.: SPEED, JUMP_VELOCITY</w:t>
+        <w:t>Bsp</w:t>
+      </w:r>
+      <w:proofErr w:type="spellEnd"/>
+      <w:r>
+        <w:rPr>
+          <w:bCs/>
+          <w:lang w:val="en-US"/>
+        </w:rPr>
+        <w:t>.: SPEED, JUMP_VELOCITY</w:t>
       </w:r>
     </w:p>
     <w:p>
@@ -1496,20 +1782,42 @@
           <w:u w:val="single"/>
           <w:lang w:val="en-US"/>
         </w:rPr>
-        <w:t xml:space="preserve"> Wartbarkeit:</w:t>
-      </w:r>
-    </w:p>
-    <w:p>
-      <w:pPr>
-        <w:rPr>
-          <w:bCs/>
-        </w:rPr>
-      </w:pPr>
-      <w:r>
-        <w:rPr>
-          <w:bCs/>
+        <w:t xml:space="preserve"> </w:t>
+      </w:r>
+      <w:proofErr w:type="spellStart"/>
+      <w:r>
+        <w:rPr>
+          <w:b/>
+          <w:sz w:val="24"/>
+          <w:szCs w:val="24"/>
+          <w:u w:val="single"/>
           <w:lang w:val="en-US"/>
         </w:rPr>
+        <w:t>Wartbarkeit</w:t>
+      </w:r>
+      <w:proofErr w:type="spellEnd"/>
+      <w:r>
+        <w:rPr>
+          <w:b/>
+          <w:sz w:val="24"/>
+          <w:szCs w:val="24"/>
+          <w:u w:val="single"/>
+          <w:lang w:val="en-US"/>
+        </w:rPr>
+        <w:t>:</w:t>
+      </w:r>
+    </w:p>
+    <w:p>
+      <w:pPr>
+        <w:rPr>
+          <w:bCs/>
+        </w:rPr>
+      </w:pPr>
+      <w:r>
+        <w:rPr>
+          <w:bCs/>
+          <w:lang w:val="en-US"/>
+        </w:rPr>
         <w:tab/>
       </w:r>
       <w:r>
@@ -1536,7 +1844,21 @@
         <w:rPr>
           <w:bCs/>
         </w:rPr>
-        <w:t>Der Code muss mit Doxygen dokumentiert werden.</w:t>
+        <w:t xml:space="preserve">Der Code muss mit </w:t>
+      </w:r>
+      <w:proofErr w:type="spellStart"/>
+      <w:r>
+        <w:rPr>
+          <w:bCs/>
+        </w:rPr>
+        <w:t>Doxygen</w:t>
+      </w:r>
+      <w:proofErr w:type="spellEnd"/>
+      <w:r>
+        <w:rPr>
+          <w:bCs/>
+        </w:rPr>
+        <w:t xml:space="preserve"> dokumentiert werden.</w:t>
       </w:r>
     </w:p>
     <w:p>

</xml_diff>

<commit_message>
Requirements und Tests hinzugefügt
</commit_message>
<xml_diff>
--- a/diagramme/Requirements.docx
+++ b/diagramme/Requirements.docx
@@ -342,7 +342,23 @@
         <w:t>Der Spieler hat eine Ausdauer</w:t>
       </w:r>
       <w:r>
-        <w:t xml:space="preserve"> 0….MAX_STAMINA, diese regeneriert sich nach 3 Sekunden, wenn keine Stamina kostende Aktion durchgeführt wurde. Folgende Aktionen reduzieren die Stamina: </w:t>
+        <w:t xml:space="preserve"> </w:t>
+      </w:r>
+      <w:proofErr w:type="gramStart"/>
+      <w:r>
+        <w:t>0….</w:t>
+      </w:r>
+      <w:proofErr w:type="gramEnd"/>
+      <w:r>
+        <w:t xml:space="preserve">MAX_STAMINA, diese regeneriert sich nach 3 Sekunden, wenn keine Stamina kostende Aktion durchgeführt </w:t>
+      </w:r>
+      <w:proofErr w:type="gramStart"/>
+      <w:r>
+        <w:t>wurde</w:t>
+      </w:r>
+      <w:proofErr w:type="gramEnd"/>
+      <w:r>
+        <w:t xml:space="preserve">. Folgende Aktionen reduzieren die Stamina: </w:t>
       </w:r>
       <w:r>
         <w:tab/>
@@ -440,19 +456,43 @@
         <w:t xml:space="preserve"> (TP)</w:t>
       </w:r>
       <w:r>
-        <w:t xml:space="preserve"> 0….MAX_HEALTH.</w:t>
-      </w:r>
-    </w:p>
-    <w:p>
-      <w:r>
-        <w:tab/>
-        <w:t>1. Der Spieler stirbt wenn Health &lt;= 0</w:t>
-      </w:r>
-    </w:p>
-    <w:p>
-      <w:r>
-        <w:tab/>
-        <w:t xml:space="preserve">2. Der Spieler heilt sich wenn er ein Blood </w:t>
+        <w:t xml:space="preserve"> </w:t>
+      </w:r>
+      <w:proofErr w:type="gramStart"/>
+      <w:r>
+        <w:t>0….</w:t>
+      </w:r>
+      <w:proofErr w:type="gramEnd"/>
+      <w:r>
+        <w:t>MAX_HEALTH.</w:t>
+      </w:r>
+    </w:p>
+    <w:p>
+      <w:r>
+        <w:tab/>
+        <w:t xml:space="preserve">1. Der Spieler </w:t>
+      </w:r>
+      <w:proofErr w:type="gramStart"/>
+      <w:r>
+        <w:t>stirbt</w:t>
+      </w:r>
+      <w:proofErr w:type="gramEnd"/>
+      <w:r>
+        <w:t xml:space="preserve"> wenn Health &lt;= 0</w:t>
+      </w:r>
+    </w:p>
+    <w:p>
+      <w:r>
+        <w:tab/>
+        <w:t xml:space="preserve">2. Der Spieler heilt </w:t>
+      </w:r>
+      <w:proofErr w:type="gramStart"/>
+      <w:r>
+        <w:t>sich</w:t>
+      </w:r>
+      <w:proofErr w:type="gramEnd"/>
+      <w:r>
+        <w:t xml:space="preserve"> wenn er ein Blood </w:t>
       </w:r>
       <w:proofErr w:type="spellStart"/>
       <w:r>
@@ -883,7 +923,15 @@
       </w:r>
       <w:proofErr w:type="spellEnd"/>
       <w:r>
-        <w:t xml:space="preserve"> oben links unter der Healthbar angezeigt werden. Diese muss die momentane Stamina des Spielers abbilden.</w:t>
+        <w:t xml:space="preserve"> oben links unter der Healthbar angezeigt werden. Diese muss </w:t>
+      </w:r>
+      <w:proofErr w:type="gramStart"/>
+      <w:r>
+        <w:t>die momentane Stamina</w:t>
+      </w:r>
+      <w:proofErr w:type="gramEnd"/>
+      <w:r>
+        <w:t xml:space="preserve"> des Spielers abbilden.</w:t>
       </w:r>
     </w:p>
     <w:p>
@@ -1025,13 +1073,18 @@
         <w:ind w:left="708"/>
       </w:pPr>
       <w:r>
-        <w:t xml:space="preserve">1. Der Gegner muss den Spieler anfangen zu verfolgen, wenn dieser sich in seinem  </w:t>
+        <w:t xml:space="preserve">1. Der Gegner muss den Spieler anfangen zu verfolgen, wenn dieser sich in </w:t>
+      </w:r>
+      <w:proofErr w:type="gramStart"/>
+      <w:r>
+        <w:t xml:space="preserve">seinem  </w:t>
       </w:r>
       <w:proofErr w:type="spellStart"/>
       <w:r>
         <w:t>Detectionbereich</w:t>
       </w:r>
       <w:proofErr w:type="spellEnd"/>
+      <w:proofErr w:type="gramEnd"/>
       <w:r>
         <w:t xml:space="preserve"> befindet.</w:t>
       </w:r>
@@ -1055,19 +1108,20 @@
     <w:p>
       <w:r>
         <w:tab/>
-        <w:t>3. Der Gegner muss sich im seinem Raum patrouillieren können.</w:t>
-      </w:r>
-    </w:p>
-    <w:p>
-      <w:r>
-        <w:tab/>
-        <w:t>4. Der Gegner hat eine Startposition [</w:t>
+      </w:r>
+      <w:r>
+        <w:t>3</w:t>
+      </w:r>
+      <w:r>
+        <w:t>. Der Gegner hat eine Startposition [</w:t>
       </w:r>
       <w:proofErr w:type="spellStart"/>
+      <w:proofErr w:type="gramStart"/>
       <w:r>
         <w:t>x,y</w:t>
       </w:r>
       <w:proofErr w:type="spellEnd"/>
+      <w:proofErr w:type="gramEnd"/>
       <w:r>
         <w:t xml:space="preserve"> – </w:t>
       </w:r>
@@ -1081,9 +1135,23 @@
       </w:r>
     </w:p>
     <w:p>
-      <w:r>
-        <w:tab/>
-        <w:t>5. Der Gegner kehrt nach Zeit zur Startposition zurück</w:t>
+      <w:pPr>
+        <w:ind w:left="708"/>
+      </w:pPr>
+      <w:r>
+        <w:t>4</w:t>
+      </w:r>
+      <w:r>
+        <w:t xml:space="preserve">. Der Gegner kehrt nach </w:t>
+      </w:r>
+      <w:r>
+        <w:t xml:space="preserve">einer </w:t>
+      </w:r>
+      <w:r>
+        <w:t>Zeit zur Startposition zurück</w:t>
+      </w:r>
+      <w:r>
+        <w:t>, wenn er sich dort noch nicht befindet</w:t>
       </w:r>
     </w:p>
     <w:p>
@@ -1130,7 +1198,7 @@
         <w:t>Angriff</w:t>
       </w:r>
       <w:r>
-        <w:t xml:space="preserve"> – Der Gegner entscheidet per Zufall und Stamina welche Attacke er ausführt:</w:t>
+        <w:t>:</w:t>
       </w:r>
     </w:p>
     <w:p>
@@ -1138,11 +1206,8 @@
         <w:tab/>
         <w:t>1. Der Gegner muss eine leichte Attacke durchführen können</w:t>
       </w:r>
-    </w:p>
-    <w:p>
-      <w:r>
-        <w:tab/>
-        <w:t>2. Der Gegner muss eine schwere Attacke durchführen können</w:t>
+      <w:r>
+        <w:t>.</w:t>
       </w:r>
     </w:p>
     <w:p>
@@ -1198,7 +1263,15 @@
         <w:t xml:space="preserve"> </w:t>
       </w:r>
       <w:r>
-        <w:t xml:space="preserve">Der Gegner hat eine Trefferpunktanzahl (TP) 0….MAX_HEALTH. </w:t>
+        <w:t xml:space="preserve">Der Gegner hat eine Trefferpunktanzahl (TP) </w:t>
+      </w:r>
+      <w:proofErr w:type="gramStart"/>
+      <w:r>
+        <w:t>0….</w:t>
+      </w:r>
+      <w:proofErr w:type="gramEnd"/>
+      <w:r>
+        <w:t xml:space="preserve">MAX_HEALTH. </w:t>
       </w:r>
     </w:p>
     <w:p>
@@ -1225,7 +1298,13 @@
         <w:t xml:space="preserve">2.2.3.4 Tod – </w:t>
       </w:r>
       <w:r>
-        <w:t>Wenn der Gegner stirbt, hinterlässt dieser Sünden auf dem Boden</w:t>
+        <w:t xml:space="preserve">Wenn der Gegner stirbt, </w:t>
+      </w:r>
+      <w:r>
+        <w:t>bekommt der Spielet</w:t>
+      </w:r>
+      <w:r>
+        <w:t xml:space="preserve"> Sünden</w:t>
       </w:r>
     </w:p>
     <w:p>
@@ -1489,48 +1568,56 @@
         <w:t xml:space="preserve"> – </w:t>
       </w:r>
       <w:r>
-        <w:t>Der Benutzer muss das Spiel im Menu, durch ein Knopfdruck, starten und verlassen können</w:t>
-      </w:r>
-    </w:p>
-    <w:p>
-      <w:pPr>
-        <w:rPr>
-          <w:b/>
-        </w:rPr>
-      </w:pPr>
-      <w:r>
-        <w:rPr>
-          <w:b/>
-        </w:rPr>
+        <w:t xml:space="preserve">Der Benutzer muss das Spiel im Menu, </w:t>
+      </w:r>
+      <w:proofErr w:type="gramStart"/>
+      <w:r>
+        <w:t>durch ein Knopfdruck</w:t>
+      </w:r>
+      <w:proofErr w:type="gramEnd"/>
+      <w:r>
+        <w:t>, starten und verlassen können</w:t>
+      </w:r>
+    </w:p>
+    <w:p>
+      <w:pPr>
+        <w:rPr>
+          <w:b/>
+        </w:rPr>
+      </w:pPr>
+      <w:r>
+        <w:rPr>
+          <w:b/>
+        </w:rPr>
+        <w:t>2.2.5.2 Spielstand:</w:t>
+      </w:r>
+    </w:p>
+    <w:p>
+      <w:pPr>
+        <w:ind w:firstLine="708"/>
+      </w:pPr>
+      <w:r>
+        <w:rPr>
+          <w:bCs/>
+        </w:rPr>
+        <w:t>1</w:t>
+      </w:r>
+      <w:r>
+        <w:rPr>
+          <w:b/>
+        </w:rPr>
+        <w:t xml:space="preserve">. </w:t>
+      </w:r>
+      <w:r>
+        <w:t>Der Benutzer muss in der Lage sein, den Spielstand zu speichern</w:t>
+      </w:r>
+    </w:p>
+    <w:p>
+      <w:pPr>
+        <w:ind w:firstLine="708"/>
+      </w:pPr>
+      <w:r>
         <w:lastRenderedPageBreak/>
-        <w:t>2.2.5.2 Spielstand:</w:t>
-      </w:r>
-    </w:p>
-    <w:p>
-      <w:pPr>
-        <w:ind w:firstLine="708"/>
-      </w:pPr>
-      <w:r>
-        <w:rPr>
-          <w:bCs/>
-        </w:rPr>
-        <w:t>1</w:t>
-      </w:r>
-      <w:r>
-        <w:rPr>
-          <w:b/>
-        </w:rPr>
-        <w:t xml:space="preserve">. </w:t>
-      </w:r>
-      <w:r>
-        <w:t>Der Benutzer muss in der Lage sein, den Spielstand zu speichern [JSON-Datei]</w:t>
-      </w:r>
-    </w:p>
-    <w:p>
-      <w:pPr>
-        <w:ind w:firstLine="708"/>
-      </w:pPr>
-      <w:r>
         <w:t>2. Der Benutzer muss in der Lage sein, den Spielstand zu löschen</w:t>
       </w:r>
     </w:p>
@@ -1725,7 +1812,21 @@
         <w:rPr>
           <w:bCs/>
         </w:rPr>
-        <w:t xml:space="preserve">werden groß geschrieben. </w:t>
+        <w:t xml:space="preserve">werden </w:t>
+      </w:r>
+      <w:proofErr w:type="gramStart"/>
+      <w:r>
+        <w:rPr>
+          <w:bCs/>
+        </w:rPr>
+        <w:t>groß geschrieben</w:t>
+      </w:r>
+      <w:proofErr w:type="gramEnd"/>
+      <w:r>
+        <w:rPr>
+          <w:bCs/>
+        </w:rPr>
+        <w:t xml:space="preserve">. </w:t>
       </w:r>
       <w:proofErr w:type="spellStart"/>
       <w:r>
@@ -2594,18 +2695,18 @@
     <w:lsdException w:name="Unresolved Mention" w:semiHidden="1" w:unhideWhenUsed="1"/>
     <w:lsdException w:name="Smart Link" w:semiHidden="1" w:unhideWhenUsed="1"/>
   </w:latentStyles>
-  <w:style w:type="paragraph" w:default="1" w:styleId="Standard">
+  <w:style w:type="paragraph" w:default="1" w:styleId="Normal">
     <w:name w:val="Normal"/>
     <w:qFormat/>
     <w:rsid w:val="00744E99"/>
   </w:style>
-  <w:style w:type="character" w:default="1" w:styleId="Absatz-Standardschriftart">
+  <w:style w:type="character" w:default="1" w:styleId="DefaultParagraphFont">
     <w:name w:val="Default Paragraph Font"/>
     <w:uiPriority w:val="1"/>
     <w:semiHidden/>
     <w:unhideWhenUsed/>
   </w:style>
-  <w:style w:type="table" w:default="1" w:styleId="NormaleTabelle">
+  <w:style w:type="table" w:default="1" w:styleId="TableNormal">
     <w:name w:val="Normal Table"/>
     <w:uiPriority w:val="99"/>
     <w:semiHidden/>
@@ -2620,16 +2721,16 @@
       </w:tblCellMar>
     </w:tblPr>
   </w:style>
-  <w:style w:type="numbering" w:default="1" w:styleId="KeineListe">
+  <w:style w:type="numbering" w:default="1" w:styleId="NoList">
     <w:name w:val="No List"/>
     <w:uiPriority w:val="99"/>
     <w:semiHidden/>
     <w:unhideWhenUsed/>
   </w:style>
-  <w:style w:type="paragraph" w:styleId="Kopfzeile">
+  <w:style w:type="paragraph" w:styleId="Header">
     <w:name w:val="header"/>
-    <w:basedOn w:val="Standard"/>
-    <w:link w:val="KopfzeileZchn"/>
+    <w:basedOn w:val="Normal"/>
+    <w:link w:val="HeaderChar"/>
     <w:uiPriority w:val="99"/>
     <w:unhideWhenUsed/>
     <w:rsid w:val="00991AD6"/>
@@ -2641,17 +2742,17 @@
       <w:spacing w:after="0" w:line="240" w:lineRule="auto"/>
     </w:pPr>
   </w:style>
-  <w:style w:type="character" w:customStyle="1" w:styleId="KopfzeileZchn">
-    <w:name w:val="Kopfzeile Zchn"/>
-    <w:basedOn w:val="Absatz-Standardschriftart"/>
-    <w:link w:val="Kopfzeile"/>
+  <w:style w:type="character" w:customStyle="1" w:styleId="HeaderChar">
+    <w:name w:val="Header Char"/>
+    <w:basedOn w:val="DefaultParagraphFont"/>
+    <w:link w:val="Header"/>
     <w:uiPriority w:val="99"/>
     <w:rsid w:val="00991AD6"/>
   </w:style>
-  <w:style w:type="paragraph" w:styleId="Fuzeile">
+  <w:style w:type="paragraph" w:styleId="Footer">
     <w:name w:val="footer"/>
-    <w:basedOn w:val="Standard"/>
-    <w:link w:val="FuzeileZchn"/>
+    <w:basedOn w:val="Normal"/>
+    <w:link w:val="FooterChar"/>
     <w:uiPriority w:val="99"/>
     <w:unhideWhenUsed/>
     <w:rsid w:val="00991AD6"/>
@@ -2663,10 +2764,10 @@
       <w:spacing w:after="0" w:line="240" w:lineRule="auto"/>
     </w:pPr>
   </w:style>
-  <w:style w:type="character" w:customStyle="1" w:styleId="FuzeileZchn">
-    <w:name w:val="Fußzeile Zchn"/>
-    <w:basedOn w:val="Absatz-Standardschriftart"/>
-    <w:link w:val="Fuzeile"/>
+  <w:style w:type="character" w:customStyle="1" w:styleId="FooterChar">
+    <w:name w:val="Footer Char"/>
+    <w:basedOn w:val="DefaultParagraphFont"/>
+    <w:link w:val="Footer"/>
     <w:uiPriority w:val="99"/>
     <w:rsid w:val="00991AD6"/>
   </w:style>

</xml_diff>

<commit_message>
BossTests hinzugefügt + GegnerTests Nummerierung Korrigiert + Requirements Boss hinzugefügt
</commit_message>
<xml_diff>
--- a/diagramme/Requirements.docx
+++ b/diagramme/Requirements.docx
@@ -342,157 +342,117 @@
         <w:t>Der Spieler hat eine Ausdauer</w:t>
       </w:r>
       <w:r>
+        <w:t xml:space="preserve"> 0….MAX_STAMINA, diese regeneriert sich nach 3 Sekunden, wenn keine Stamina kostende Aktion durchgeführt wurde. Folgende Aktionen reduzieren die Stamina: </w:t>
+      </w:r>
+      <w:r>
+        <w:tab/>
+      </w:r>
+    </w:p>
+    <w:p>
+      <w:r>
+        <w:tab/>
+        <w:t>1. Leichte Attacke [-10 Stamina]</w:t>
+      </w:r>
+    </w:p>
+    <w:p>
+      <w:r>
+        <w:tab/>
+        <w:t>2. Schwere Attacke [-25 Stamina]</w:t>
+      </w:r>
+    </w:p>
+    <w:p>
+      <w:r>
+        <w:tab/>
+        <w:t>3.</w:t>
+      </w:r>
+      <w:r>
         <w:t xml:space="preserve"> </w:t>
       </w:r>
-      <w:proofErr w:type="gramStart"/>
-      <w:r>
-        <w:t>0….</w:t>
-      </w:r>
-      <w:proofErr w:type="gramEnd"/>
-      <w:r>
-        <w:t xml:space="preserve">MAX_STAMINA, diese regeneriert sich nach 3 Sekunden, wenn keine Stamina kostende Aktion durchgeführt </w:t>
-      </w:r>
-      <w:proofErr w:type="gramStart"/>
-      <w:r>
-        <w:t>wurde</w:t>
-      </w:r>
-      <w:proofErr w:type="gramEnd"/>
-      <w:r>
-        <w:t xml:space="preserve">. Folgende Aktionen reduzieren die Stamina: </w:t>
-      </w:r>
-      <w:r>
-        <w:tab/>
-      </w:r>
-    </w:p>
-    <w:p>
-      <w:r>
-        <w:tab/>
-        <w:t>1. Leichte Attacke [-10 Stamina]</w:t>
-      </w:r>
-    </w:p>
-    <w:p>
-      <w:r>
-        <w:tab/>
-        <w:t>2. Schwere Attacke [-25 Stamina]</w:t>
-      </w:r>
-    </w:p>
-    <w:p>
-      <w:r>
-        <w:tab/>
-        <w:t>3.</w:t>
-      </w:r>
-      <w:r>
+      <w:r>
+        <w:t>Doppelsprung [-</w:t>
+      </w:r>
+      <w:r>
+        <w:t>15</w:t>
+      </w:r>
+      <w:r>
+        <w:t xml:space="preserve"> Stamina]</w:t>
+      </w:r>
+    </w:p>
+    <w:p>
+      <w:r>
+        <w:lastRenderedPageBreak/>
+        <w:tab/>
+        <w:t>4. Dash [-20 Stamina]</w:t>
+      </w:r>
+    </w:p>
+    <w:p>
+      <w:r>
+        <w:tab/>
         <w:t xml:space="preserve"> </w:t>
       </w:r>
       <w:r>
-        <w:t>Doppelsprung [-</w:t>
-      </w:r>
-      <w:r>
-        <w:t>15</w:t>
-      </w:r>
-      <w:r>
-        <w:t xml:space="preserve"> Stamina]</w:t>
-      </w:r>
-    </w:p>
-    <w:p>
-      <w:r>
-        <w:lastRenderedPageBreak/>
-        <w:tab/>
-        <w:t>4. Dash [-20 Stamina]</w:t>
-      </w:r>
-    </w:p>
-    <w:p>
-      <w:r>
-        <w:tab/>
+        <w:t>5. Blocken stoppt Stamina Regeneration. Beim erfolgreichen Blocken [-30% vom Angriff]</w:t>
+      </w:r>
+    </w:p>
+    <w:p/>
+    <w:p>
+      <w:r>
+        <w:rPr>
+          <w:b/>
+          <w:bCs/>
+        </w:rPr>
+        <w:t>2.2.1.</w:t>
+      </w:r>
+      <w:r>
+        <w:rPr>
+          <w:b/>
+          <w:bCs/>
+        </w:rPr>
+        <w:t>4</w:t>
+      </w:r>
+      <w:r>
+        <w:rPr>
+          <w:b/>
+          <w:bCs/>
+        </w:rPr>
         <w:t xml:space="preserve"> </w:t>
       </w:r>
       <w:r>
-        <w:t>5. Blocken stoppt Stamina Regeneration. Beim erfolgreichen Blocken [-30% vom Angriff]</w:t>
-      </w:r>
-    </w:p>
-    <w:p/>
-    <w:p>
-      <w:r>
-        <w:rPr>
-          <w:b/>
-          <w:bCs/>
-        </w:rPr>
-        <w:t>2.2.1.</w:t>
-      </w:r>
-      <w:r>
-        <w:rPr>
-          <w:b/>
-          <w:bCs/>
-        </w:rPr>
-        <w:t>4</w:t>
-      </w:r>
-      <w:r>
-        <w:rPr>
-          <w:b/>
-          <w:bCs/>
-        </w:rPr>
+        <w:rPr>
+          <w:b/>
+          <w:bCs/>
+        </w:rPr>
+        <w:t>Health</w:t>
+      </w:r>
+      <w:r>
         <w:t xml:space="preserve"> </w:t>
       </w:r>
       <w:r>
-        <w:rPr>
-          <w:b/>
-          <w:bCs/>
-        </w:rPr>
-        <w:t>Health</w:t>
+        <w:t>–</w:t>
       </w:r>
       <w:r>
         <w:t xml:space="preserve"> </w:t>
       </w:r>
       <w:r>
-        <w:t>–</w:t>
-      </w:r>
-      <w:r>
-        <w:t xml:space="preserve"> </w:t>
-      </w:r>
-      <w:r>
         <w:t>Der Spieler hat eine Trefferpunktanzahl</w:t>
       </w:r>
       <w:r>
         <w:t xml:space="preserve"> (TP)</w:t>
       </w:r>
       <w:r>
-        <w:t xml:space="preserve"> </w:t>
-      </w:r>
-      <w:proofErr w:type="gramStart"/>
-      <w:r>
-        <w:t>0….</w:t>
-      </w:r>
-      <w:proofErr w:type="gramEnd"/>
-      <w:r>
-        <w:t>MAX_HEALTH.</w:t>
-      </w:r>
-    </w:p>
-    <w:p>
-      <w:r>
-        <w:tab/>
-        <w:t xml:space="preserve">1. Der Spieler </w:t>
-      </w:r>
-      <w:proofErr w:type="gramStart"/>
-      <w:r>
-        <w:t>stirbt</w:t>
-      </w:r>
-      <w:proofErr w:type="gramEnd"/>
-      <w:r>
-        <w:t xml:space="preserve"> wenn Health &lt;= 0</w:t>
-      </w:r>
-    </w:p>
-    <w:p>
-      <w:r>
-        <w:tab/>
-        <w:t xml:space="preserve">2. Der Spieler heilt </w:t>
-      </w:r>
-      <w:proofErr w:type="gramStart"/>
-      <w:r>
-        <w:t>sich</w:t>
-      </w:r>
-      <w:proofErr w:type="gramEnd"/>
-      <w:r>
-        <w:t xml:space="preserve"> wenn er ein Blood </w:t>
+        <w:t xml:space="preserve"> 0….MAX_HEALTH.</w:t>
+      </w:r>
+    </w:p>
+    <w:p>
+      <w:r>
+        <w:tab/>
+        <w:t>1. Der Spieler stirbt wenn Health &lt;= 0</w:t>
+      </w:r>
+    </w:p>
+    <w:p>
+      <w:r>
+        <w:tab/>
+        <w:t xml:space="preserve">2. Der Spieler heilt sich wenn er ein Blood </w:t>
       </w:r>
       <w:proofErr w:type="spellStart"/>
       <w:r>
@@ -923,15 +883,7 @@
       </w:r>
       <w:proofErr w:type="spellEnd"/>
       <w:r>
-        <w:t xml:space="preserve"> oben links unter der Healthbar angezeigt werden. Diese muss </w:t>
-      </w:r>
-      <w:proofErr w:type="gramStart"/>
-      <w:r>
-        <w:t>die momentane Stamina</w:t>
-      </w:r>
-      <w:proofErr w:type="gramEnd"/>
-      <w:r>
-        <w:t xml:space="preserve"> des Spielers abbilden.</w:t>
+        <w:t xml:space="preserve"> oben links unter der Healthbar angezeigt werden. Diese muss die momentane Stamina des Spielers abbilden.</w:t>
       </w:r>
     </w:p>
     <w:p>
@@ -1041,373 +993,444 @@
         <w:lastRenderedPageBreak/>
         <w:t>2.2.3 Gegner</w:t>
       </w:r>
-    </w:p>
-    <w:p>
-      <w:r>
-        <w:rPr>
-          <w:b/>
-          <w:bCs/>
-        </w:rPr>
-        <w:t>2.2.</w:t>
-      </w:r>
-      <w:r>
-        <w:rPr>
-          <w:b/>
-          <w:bCs/>
-        </w:rPr>
-        <w:t>3</w:t>
-      </w:r>
-      <w:r>
-        <w:rPr>
-          <w:b/>
-          <w:bCs/>
-        </w:rPr>
-        <w:t>.1 Movement</w:t>
-      </w:r>
-      <w:r>
-        <w:t>:</w:t>
-      </w:r>
-    </w:p>
-    <w:p>
-      <w:pPr>
-        <w:ind w:left="708"/>
-      </w:pPr>
-      <w:r>
-        <w:t xml:space="preserve">1. Der Gegner muss den Spieler anfangen zu verfolgen, wenn dieser sich in </w:t>
-      </w:r>
-      <w:proofErr w:type="gramStart"/>
-      <w:r>
-        <w:t xml:space="preserve">seinem  </w:t>
-      </w:r>
-      <w:proofErr w:type="spellStart"/>
-      <w:r>
-        <w:t>Detectionbereich</w:t>
-      </w:r>
-      <w:proofErr w:type="spellEnd"/>
-      <w:proofErr w:type="gramEnd"/>
-      <w:r>
-        <w:t xml:space="preserve"> befindet.</w:t>
-      </w:r>
-    </w:p>
-    <w:p>
-      <w:pPr>
-        <w:ind w:left="708"/>
-      </w:pPr>
-      <w:r>
-        <w:t xml:space="preserve">2. Der Gegner muss aufhören den Spieler zu verfolgen, wenn dieser den </w:t>
-      </w:r>
-      <w:proofErr w:type="spellStart"/>
-      <w:r>
-        <w:t>Pursuingbereich</w:t>
-      </w:r>
-      <w:proofErr w:type="spellEnd"/>
-      <w:r>
-        <w:t xml:space="preserve"> verlässt.</w:t>
-      </w:r>
-    </w:p>
-    <w:p>
-      <w:r>
-        <w:tab/>
-      </w:r>
-      <w:r>
-        <w:t>3</w:t>
-      </w:r>
-      <w:r>
-        <w:t>. Der Gegner hat eine Startposition [</w:t>
-      </w:r>
-      <w:proofErr w:type="spellStart"/>
-      <w:proofErr w:type="gramStart"/>
-      <w:r>
-        <w:t>x,y</w:t>
-      </w:r>
-      <w:proofErr w:type="spellEnd"/>
-      <w:proofErr w:type="gramEnd"/>
-      <w:r>
-        <w:t xml:space="preserve"> – </w:t>
-      </w:r>
-      <w:proofErr w:type="spellStart"/>
-      <w:r>
-        <w:t>koordinate</w:t>
-      </w:r>
-      <w:proofErr w:type="spellEnd"/>
-      <w:r>
-        <w:t>]</w:t>
-      </w:r>
-    </w:p>
-    <w:p>
-      <w:pPr>
-        <w:ind w:left="708"/>
-      </w:pPr>
-      <w:r>
-        <w:t>4</w:t>
-      </w:r>
-      <w:r>
-        <w:t xml:space="preserve">. Der Gegner kehrt nach </w:t>
-      </w:r>
-      <w:r>
-        <w:t xml:space="preserve">einer </w:t>
-      </w:r>
-      <w:r>
-        <w:t>Zeit zur Startposition zurück</w:t>
-      </w:r>
-      <w:r>
-        <w:t>, wenn er sich dort noch nicht befindet</w:t>
-      </w:r>
-    </w:p>
-    <w:p>
-      <w:r>
-        <w:rPr>
-          <w:b/>
-          <w:bCs/>
-        </w:rPr>
-        <w:t>2.2.</w:t>
-      </w:r>
-      <w:r>
-        <w:rPr>
-          <w:b/>
-          <w:bCs/>
-        </w:rPr>
-        <w:t>3</w:t>
-      </w:r>
-      <w:r>
-        <w:rPr>
-          <w:b/>
-          <w:bCs/>
-        </w:rPr>
-        <w:t>.</w:t>
-      </w:r>
-      <w:r>
-        <w:rPr>
-          <w:b/>
-          <w:bCs/>
-        </w:rPr>
-        <w:t>2</w:t>
-      </w:r>
-      <w:r>
-        <w:rPr>
-          <w:b/>
-          <w:bCs/>
-        </w:rPr>
-        <w:t xml:space="preserve"> </w:t>
-      </w:r>
-      <w:r>
-        <w:rPr>
-          <w:b/>
-          <w:bCs/>
-        </w:rPr>
-        <w:t>Angriff</w:t>
-      </w:r>
-      <w:r>
-        <w:t>:</w:t>
-      </w:r>
-    </w:p>
-    <w:p>
-      <w:r>
-        <w:tab/>
-        <w:t>1. Der Gegner muss eine leichte Attacke durchführen können</w:t>
-      </w:r>
-      <w:r>
-        <w:t>.</w:t>
-      </w:r>
-    </w:p>
-    <w:p>
-      <w:r>
-        <w:rPr>
-          <w:b/>
-          <w:bCs/>
-        </w:rPr>
-        <w:t>2.2.</w:t>
-      </w:r>
-      <w:r>
-        <w:rPr>
-          <w:b/>
-          <w:bCs/>
-        </w:rPr>
-        <w:t>3</w:t>
-      </w:r>
-      <w:r>
-        <w:rPr>
-          <w:b/>
-          <w:bCs/>
-        </w:rPr>
-        <w:t>.</w:t>
-      </w:r>
-      <w:r>
-        <w:rPr>
-          <w:b/>
-          <w:bCs/>
-        </w:rPr>
-        <w:t>3</w:t>
-      </w:r>
-      <w:r>
-        <w:rPr>
-          <w:b/>
-          <w:bCs/>
-        </w:rPr>
-        <w:t xml:space="preserve"> </w:t>
-      </w:r>
-      <w:r>
-        <w:rPr>
-          <w:b/>
-          <w:bCs/>
-        </w:rPr>
-        <w:t>Health</w:t>
-      </w:r>
-      <w:r>
-        <w:t xml:space="preserve"> </w:t>
-      </w:r>
-      <w:r>
-        <w:t>–</w:t>
-      </w:r>
-      <w:r>
-        <w:t xml:space="preserve"> </w:t>
-      </w:r>
-      <w:r>
-        <w:t xml:space="preserve">Der Gegner hat eine Trefferpunktanzahl (TP) </w:t>
-      </w:r>
-      <w:proofErr w:type="gramStart"/>
-      <w:r>
-        <w:t>0….</w:t>
-      </w:r>
-      <w:proofErr w:type="gramEnd"/>
-      <w:r>
-        <w:t xml:space="preserve">MAX_HEALTH. </w:t>
-      </w:r>
-    </w:p>
-    <w:p>
-      <w:pPr>
-        <w:ind w:firstLine="708"/>
-      </w:pPr>
-      <w:r>
-        <w:t xml:space="preserve">1. Der Gegner stirbt, wenn Health == 0. </w:t>
-      </w:r>
-    </w:p>
-    <w:p>
-      <w:pPr>
-        <w:ind w:firstLine="708"/>
-      </w:pPr>
-      <w:r>
-        <w:t>2. Die TP des Gegners muss über den Gegnersprite sichtbar sein</w:t>
-      </w:r>
-    </w:p>
-    <w:p>
-      <w:r>
-        <w:rPr>
-          <w:b/>
-        </w:rPr>
-        <w:t xml:space="preserve">2.2.3.4 Tod – </w:t>
-      </w:r>
-      <w:r>
-        <w:t xml:space="preserve">Wenn der Gegner stirbt, </w:t>
-      </w:r>
-      <w:r>
-        <w:t>bekommt der Spielet</w:t>
-      </w:r>
-      <w:r>
-        <w:t xml:space="preserve"> Sünden</w:t>
-      </w:r>
-    </w:p>
-    <w:p>
-      <w:pPr>
-        <w:ind w:left="708"/>
-      </w:pPr>
-      <w:r>
-        <w:t xml:space="preserve">          [Anzahl Sünden: SIN_AMOUNT]</w:t>
-      </w:r>
-    </w:p>
-    <w:p>
-      <w:pPr>
-        <w:rPr>
-          <w:bCs/>
-        </w:rPr>
-      </w:pPr>
-      <w:r>
-        <w:rPr>
-          <w:b/>
-          <w:bCs/>
-        </w:rPr>
-        <w:t>2.2.</w:t>
-      </w:r>
-      <w:r>
-        <w:rPr>
-          <w:b/>
-          <w:bCs/>
-        </w:rPr>
-        <w:t>3.5</w:t>
-      </w:r>
-      <w:r>
-        <w:rPr>
-          <w:b/>
-          <w:bCs/>
-        </w:rPr>
-        <w:t xml:space="preserve"> </w:t>
-      </w:r>
-      <w:r>
-        <w:rPr>
-          <w:b/>
-          <w:bCs/>
-        </w:rPr>
-        <w:t>Kollision</w:t>
-      </w:r>
-      <w:r>
-        <w:rPr>
-          <w:bCs/>
-        </w:rPr>
-        <w:t xml:space="preserve"> – Der</w:t>
-      </w:r>
-      <w:r>
-        <w:rPr>
-          <w:bCs/>
-        </w:rPr>
-        <w:t xml:space="preserve"> Gegner muss mit folgenden Objekten kollidieren können:</w:t>
-      </w:r>
-    </w:p>
-    <w:p>
-      <w:pPr>
-        <w:rPr>
-          <w:bCs/>
-        </w:rPr>
-      </w:pPr>
-      <w:r>
-        <w:rPr>
-          <w:bCs/>
-        </w:rPr>
-        <w:tab/>
-        <w:t>1. Boden und Wände</w:t>
-      </w:r>
-    </w:p>
-    <w:p>
-      <w:pPr>
-        <w:rPr>
-          <w:bCs/>
-        </w:rPr>
-      </w:pPr>
-      <w:r>
-        <w:rPr>
-          <w:bCs/>
-        </w:rPr>
-        <w:tab/>
-        <w:t>2. Spieler</w:t>
-      </w:r>
-    </w:p>
-    <w:p>
-      <w:pPr>
-        <w:rPr>
-          <w:b/>
+      <w:r>
+        <w:rPr>
+          <w:b/>
+          <w:bCs/>
           <w:sz w:val="24"/>
           <w:szCs w:val="24"/>
           <w:u w:val="single"/>
         </w:rPr>
-      </w:pPr>
-      <w:r>
+        <w:t xml:space="preserve"> &amp; Boss</w:t>
+      </w:r>
+    </w:p>
+    <w:p>
+      <w:r>
+        <w:rPr>
+          <w:b/>
+          <w:bCs/>
+        </w:rPr>
+        <w:t>2.2.</w:t>
+      </w:r>
+      <w:r>
+        <w:rPr>
+          <w:b/>
+          <w:bCs/>
+        </w:rPr>
+        <w:t>3</w:t>
+      </w:r>
+      <w:r>
+        <w:rPr>
+          <w:b/>
+          <w:bCs/>
+        </w:rPr>
+        <w:t>.1 Movement</w:t>
+      </w:r>
+      <w:r>
+        <w:t>:</w:t>
+      </w:r>
+    </w:p>
+    <w:p>
+      <w:pPr>
+        <w:ind w:left="708"/>
+      </w:pPr>
+      <w:r>
+        <w:t xml:space="preserve">1. Der Gegner muss den Spieler anfangen zu verfolgen, wenn dieser sich in seinem  </w:t>
+      </w:r>
+      <w:proofErr w:type="spellStart"/>
+      <w:r>
+        <w:t>Detectionbereich</w:t>
+      </w:r>
+      <w:proofErr w:type="spellEnd"/>
+      <w:r>
+        <w:t xml:space="preserve"> befindet.</w:t>
+      </w:r>
+    </w:p>
+    <w:p>
+      <w:pPr>
+        <w:ind w:left="708"/>
+      </w:pPr>
+      <w:r>
+        <w:t xml:space="preserve">2. Der Gegner muss aufhören den Spieler zu verfolgen, wenn dieser den </w:t>
+      </w:r>
+      <w:proofErr w:type="spellStart"/>
+      <w:r>
+        <w:t>Pursuingbereich</w:t>
+      </w:r>
+      <w:proofErr w:type="spellEnd"/>
+      <w:r>
+        <w:t xml:space="preserve"> verlässt.</w:t>
+      </w:r>
+    </w:p>
+    <w:p>
+      <w:r>
+        <w:tab/>
+      </w:r>
+      <w:r>
+        <w:t>3</w:t>
+      </w:r>
+      <w:r>
+        <w:t>. Der Gegner hat eine Startposition [</w:t>
+      </w:r>
+      <w:proofErr w:type="spellStart"/>
+      <w:r>
+        <w:t>x,y</w:t>
+      </w:r>
+      <w:proofErr w:type="spellEnd"/>
+      <w:r>
+        <w:t xml:space="preserve"> – </w:t>
+      </w:r>
+      <w:proofErr w:type="spellStart"/>
+      <w:r>
+        <w:t>koordinate</w:t>
+      </w:r>
+      <w:proofErr w:type="spellEnd"/>
+      <w:r>
+        <w:t>]</w:t>
+      </w:r>
+    </w:p>
+    <w:p>
+      <w:pPr>
+        <w:ind w:left="708"/>
+      </w:pPr>
+      <w:r>
+        <w:t>4</w:t>
+      </w:r>
+      <w:r>
+        <w:t xml:space="preserve">. Der Gegner kehrt nach </w:t>
+      </w:r>
+      <w:r>
+        <w:t xml:space="preserve">einer </w:t>
+      </w:r>
+      <w:r>
+        <w:t>Zeit zur Startposition zurück</w:t>
+      </w:r>
+      <w:r>
+        <w:t>, wenn er sich dort noch nicht befindet</w:t>
+      </w:r>
+    </w:p>
+    <w:p>
+      <w:r>
+        <w:rPr>
+          <w:b/>
+          <w:bCs/>
+        </w:rPr>
+        <w:t>2.2.</w:t>
+      </w:r>
+      <w:r>
+        <w:rPr>
+          <w:b/>
+          <w:bCs/>
+        </w:rPr>
+        <w:t>3</w:t>
+      </w:r>
+      <w:r>
+        <w:rPr>
+          <w:b/>
+          <w:bCs/>
+        </w:rPr>
+        <w:t>.</w:t>
+      </w:r>
+      <w:r>
+        <w:rPr>
+          <w:b/>
+          <w:bCs/>
+        </w:rPr>
+        <w:t>2</w:t>
+      </w:r>
+      <w:r>
+        <w:rPr>
+          <w:b/>
+          <w:bCs/>
+        </w:rPr>
+        <w:t xml:space="preserve"> </w:t>
+      </w:r>
+      <w:r>
+        <w:rPr>
+          <w:b/>
+          <w:bCs/>
+        </w:rPr>
+        <w:t>Angriff</w:t>
+      </w:r>
+      <w:r>
+        <w:t>:</w:t>
+      </w:r>
+    </w:p>
+    <w:p>
+      <w:r>
+        <w:tab/>
+        <w:t>1. Der Gegner muss eine leichte Attacke durchführen können</w:t>
+      </w:r>
+      <w:r>
+        <w:t>.</w:t>
+      </w:r>
+    </w:p>
+    <w:p>
+      <w:r>
+        <w:rPr>
+          <w:b/>
+          <w:bCs/>
+        </w:rPr>
+        <w:t>2.2.</w:t>
+      </w:r>
+      <w:r>
+        <w:rPr>
+          <w:b/>
+          <w:bCs/>
+        </w:rPr>
+        <w:t>3</w:t>
+      </w:r>
+      <w:r>
+        <w:rPr>
+          <w:b/>
+          <w:bCs/>
+        </w:rPr>
+        <w:t>.</w:t>
+      </w:r>
+      <w:r>
+        <w:rPr>
+          <w:b/>
+          <w:bCs/>
+        </w:rPr>
+        <w:t>3</w:t>
+      </w:r>
+      <w:r>
+        <w:rPr>
+          <w:b/>
+          <w:bCs/>
+        </w:rPr>
+        <w:t xml:space="preserve"> </w:t>
+      </w:r>
+      <w:r>
+        <w:rPr>
+          <w:b/>
+          <w:bCs/>
+        </w:rPr>
+        <w:t>Health</w:t>
+      </w:r>
+      <w:r>
+        <w:t xml:space="preserve"> </w:t>
+      </w:r>
+      <w:r>
+        <w:t>–</w:t>
+      </w:r>
+      <w:r>
+        <w:t xml:space="preserve"> </w:t>
+      </w:r>
+      <w:r>
+        <w:t xml:space="preserve">Der Gegner hat eine Trefferpunktanzahl (TP) 0….MAX_HEALTH. </w:t>
+      </w:r>
+    </w:p>
+    <w:p>
+      <w:pPr>
+        <w:ind w:firstLine="708"/>
+      </w:pPr>
+      <w:r>
+        <w:t xml:space="preserve">1. Der Gegner stirbt, wenn Health == 0. </w:t>
+      </w:r>
+    </w:p>
+    <w:p>
+      <w:pPr>
+        <w:ind w:firstLine="708"/>
+      </w:pPr>
+      <w:r>
+        <w:t>2. Die TP des Gegners muss über den Gegnersprite sichtbar sein</w:t>
+      </w:r>
+    </w:p>
+    <w:p>
+      <w:r>
+        <w:rPr>
+          <w:b/>
+        </w:rPr>
+        <w:t xml:space="preserve">2.2.3.4 Tod – </w:t>
+      </w:r>
+      <w:r>
+        <w:t xml:space="preserve">Wenn der Gegner stirbt, </w:t>
+      </w:r>
+      <w:r>
+        <w:t>bekommt der Spielet</w:t>
+      </w:r>
+      <w:r>
+        <w:t xml:space="preserve"> Sünden</w:t>
+      </w:r>
+    </w:p>
+    <w:p>
+      <w:pPr>
+        <w:ind w:left="708"/>
+      </w:pPr>
+      <w:r>
+        <w:t xml:space="preserve">          [Anzahl Sünden: SIN_AMOUNT]</w:t>
+      </w:r>
+    </w:p>
+    <w:p>
+      <w:pPr>
+        <w:rPr>
+          <w:bCs/>
+        </w:rPr>
+      </w:pPr>
+      <w:r>
+        <w:rPr>
+          <w:b/>
+          <w:bCs/>
+        </w:rPr>
+        <w:t>2.2.</w:t>
+      </w:r>
+      <w:r>
+        <w:rPr>
+          <w:b/>
+          <w:bCs/>
+        </w:rPr>
+        <w:t>3.5</w:t>
+      </w:r>
+      <w:r>
+        <w:rPr>
+          <w:b/>
+          <w:bCs/>
+        </w:rPr>
+        <w:t xml:space="preserve"> </w:t>
+      </w:r>
+      <w:r>
+        <w:rPr>
+          <w:b/>
+          <w:bCs/>
+        </w:rPr>
+        <w:t>Kollision</w:t>
+      </w:r>
+      <w:r>
+        <w:rPr>
+          <w:bCs/>
+        </w:rPr>
+        <w:t xml:space="preserve"> – Der</w:t>
+      </w:r>
+      <w:r>
+        <w:rPr>
+          <w:bCs/>
+        </w:rPr>
+        <w:t xml:space="preserve"> Gegner muss mit folgenden Objekten kollidieren können:</w:t>
+      </w:r>
+    </w:p>
+    <w:p>
+      <w:pPr>
+        <w:rPr>
+          <w:bCs/>
+        </w:rPr>
+      </w:pPr>
+      <w:r>
+        <w:rPr>
+          <w:bCs/>
+        </w:rPr>
+        <w:tab/>
+        <w:t>1. Boden und Wände</w:t>
+      </w:r>
+    </w:p>
+    <w:p>
+      <w:pPr>
+        <w:rPr>
+          <w:bCs/>
+        </w:rPr>
+      </w:pPr>
+      <w:r>
+        <w:rPr>
+          <w:bCs/>
+        </w:rPr>
+        <w:tab/>
+        <w:t>2. Spieler</w:t>
+      </w:r>
+    </w:p>
+    <w:p>
+      <w:pPr>
+        <w:rPr>
+          <w:bCs/>
+        </w:rPr>
+      </w:pPr>
+      <w:r>
+        <w:rPr>
+          <w:b/>
+        </w:rPr>
+        <w:t>2.2.3.6</w:t>
+      </w:r>
+      <w:r>
+        <w:rPr>
+          <w:b/>
+        </w:rPr>
+        <w:t xml:space="preserve"> Bei 50% Leben des Bosses –</w:t>
+      </w:r>
+      <w:r>
+        <w:rPr>
+          <w:bCs/>
+        </w:rPr>
+        <w:t xml:space="preserve"> </w:t>
+      </w:r>
+    </w:p>
+    <w:p>
+      <w:pPr>
+        <w:ind w:firstLine="708"/>
+        <w:rPr>
+          <w:bCs/>
+        </w:rPr>
+      </w:pPr>
+      <w:r>
+        <w:rPr>
+          <w:bCs/>
+        </w:rPr>
+        <w:t xml:space="preserve">1. </w:t>
+      </w:r>
+      <w:r>
+        <w:rPr>
+          <w:bCs/>
+        </w:rPr>
+        <w:t>Der Boss wird goldfarben, sobald die 50 % seiner Lebenspunkte erreicht ist.</w:t>
+      </w:r>
+    </w:p>
+    <w:p>
+      <w:pPr>
+        <w:ind w:firstLine="708"/>
+        <w:rPr>
+          <w:bCs/>
+        </w:rPr>
+      </w:pPr>
+      <w:r>
+        <w:rPr>
+          <w:bCs/>
+        </w:rPr>
+        <w:t xml:space="preserve">2. </w:t>
+      </w:r>
+      <w:r>
+        <w:rPr>
+          <w:bCs/>
+        </w:rPr>
+        <w:t>Der Boss erhält mehr Rüstung unter 50 % Lebenspunkten.</w:t>
+      </w:r>
+    </w:p>
+    <w:p>
+      <w:pPr>
+        <w:ind w:left="708"/>
+        <w:rPr>
+          <w:b/>
+        </w:rPr>
+      </w:pPr>
+      <w:r>
+        <w:rPr>
+          <w:bCs/>
+        </w:rPr>
+        <w:t xml:space="preserve">3. </w:t>
+      </w:r>
+      <w:r>
+        <w:rPr>
+          <w:bCs/>
+        </w:rPr>
+        <w:t>Der Boss belebt alle gestorbenen Gegner im Raum wieder, sobald er unter 50 % Lebenspunkte fällt.</w:t>
+      </w:r>
+    </w:p>
+    <w:p>
+      <w:pPr>
         <w:rPr>
           <w:b/>
           <w:sz w:val="24"/>
           <w:szCs w:val="24"/>
           <w:u w:val="single"/>
         </w:rPr>
-        <w:t xml:space="preserve">2.2.4 </w:t>
-      </w:r>
+      </w:pPr>
       <w:r>
         <w:rPr>
           <w:b/>
@@ -1415,134 +1438,133 @@
           <w:szCs w:val="24"/>
           <w:u w:val="single"/>
         </w:rPr>
-        <w:t>Environment</w:t>
-      </w:r>
-    </w:p>
-    <w:p>
-      <w:r>
-        <w:rPr>
-          <w:b/>
-        </w:rPr>
-        <w:t xml:space="preserve">2.2.4.1 </w:t>
-      </w:r>
-      <w:r>
-        <w:rPr>
-          <w:b/>
-        </w:rPr>
-        <w:t>Bru</w:t>
-      </w:r>
-      <w:r>
-        <w:rPr>
-          <w:b/>
-        </w:rPr>
-        <w:t>nn</w:t>
-      </w:r>
-      <w:r>
-        <w:rPr>
-          <w:b/>
-        </w:rPr>
-        <w:t xml:space="preserve">en – </w:t>
-      </w:r>
-      <w:r>
-        <w:t>Diese dienen als Checkpoint für den Spieler</w:t>
-      </w:r>
-      <w:r>
-        <w:t xml:space="preserve">. Wenn dieser mit dem Brunen interagiert passiert folgendes: </w:t>
-      </w:r>
-    </w:p>
-    <w:p>
-      <w:r>
-        <w:tab/>
-        <w:t xml:space="preserve">1.Alle Blood </w:t>
-      </w:r>
-      <w:proofErr w:type="spellStart"/>
-      <w:r>
-        <w:t>Vials</w:t>
-      </w:r>
-      <w:proofErr w:type="spellEnd"/>
-      <w:r>
-        <w:t xml:space="preserve"> werden aufgefüllt</w:t>
-      </w:r>
-    </w:p>
-    <w:p>
-      <w:r>
-        <w:tab/>
-        <w:t>2. Der Spieler heilt sich zu 100%</w:t>
-      </w:r>
-    </w:p>
-    <w:p>
-      <w:r>
-        <w:tab/>
-        <w:t xml:space="preserve">3. Alle toten Gegner die </w:t>
-      </w:r>
-      <w:proofErr w:type="spellStart"/>
-      <w:r>
-        <w:t>Respawnable</w:t>
-      </w:r>
-      <w:proofErr w:type="spellEnd"/>
-      <w:r>
-        <w:t xml:space="preserve"> sind, </w:t>
-      </w:r>
-      <w:proofErr w:type="spellStart"/>
-      <w:r>
-        <w:t>respawnen</w:t>
-      </w:r>
-      <w:proofErr w:type="spellEnd"/>
-      <w:r>
-        <w:t xml:space="preserve"> an der Startposition</w:t>
-      </w:r>
-    </w:p>
-    <w:p>
-      <w:r>
-        <w:rPr>
-          <w:b/>
-        </w:rPr>
-        <w:t xml:space="preserve">2.2.4.2 Kiste – </w:t>
-      </w:r>
-      <w:r>
-        <w:t xml:space="preserve">Der Spieler kann damit interagieren. Kann Glasscherben oder Sünden enthalten. </w:t>
-      </w:r>
-    </w:p>
-    <w:p>
-      <w:r>
-        <w:rPr>
-          <w:b/>
-        </w:rPr>
-        <w:t xml:space="preserve">2.2.4.3 Level Design – </w:t>
-      </w:r>
-      <w:r>
-        <w:t>Das Spiel besteht aus vier Sektionen, mit verschiedenen Räumen, die logisch verbunden sind. Diese Räume bestehen aus Boden &amp; Wänden. In diesen sind Gegner verteilt</w:t>
-      </w:r>
-      <w:r>
-        <w:t>. Pro Sektion gibt es jeweils einen Boss. (Wird verfeinert)</w:t>
-      </w:r>
-    </w:p>
-    <w:p>
-      <w:pPr>
-        <w:rPr>
-          <w:b/>
-        </w:rPr>
-      </w:pPr>
-    </w:p>
-    <w:p>
-      <w:pPr>
+        <w:t xml:space="preserve">2.2.4 </w:t>
+      </w:r>
+      <w:r>
         <w:rPr>
           <w:b/>
           <w:sz w:val="24"/>
           <w:szCs w:val="24"/>
           <w:u w:val="single"/>
         </w:rPr>
-      </w:pPr>
-      <w:r>
+        <w:t>Environment</w:t>
+      </w:r>
+    </w:p>
+    <w:p>
+      <w:r>
+        <w:rPr>
+          <w:b/>
+        </w:rPr>
+        <w:t xml:space="preserve">2.2.4.1 </w:t>
+      </w:r>
+      <w:r>
+        <w:rPr>
+          <w:b/>
+        </w:rPr>
+        <w:t>Bru</w:t>
+      </w:r>
+      <w:r>
+        <w:rPr>
+          <w:b/>
+        </w:rPr>
+        <w:t>nn</w:t>
+      </w:r>
+      <w:r>
+        <w:rPr>
+          <w:b/>
+        </w:rPr>
+        <w:t xml:space="preserve">en – </w:t>
+      </w:r>
+      <w:r>
+        <w:t>Diese dienen als Checkpoint für den Spieler</w:t>
+      </w:r>
+      <w:r>
+        <w:t xml:space="preserve">. Wenn dieser mit dem Brunen interagiert passiert folgendes: </w:t>
+      </w:r>
+    </w:p>
+    <w:p>
+      <w:r>
+        <w:tab/>
+        <w:t xml:space="preserve">1.Alle Blood </w:t>
+      </w:r>
+      <w:proofErr w:type="spellStart"/>
+      <w:r>
+        <w:t>Vials</w:t>
+      </w:r>
+      <w:proofErr w:type="spellEnd"/>
+      <w:r>
+        <w:t xml:space="preserve"> werden aufgefüllt</w:t>
+      </w:r>
+    </w:p>
+    <w:p>
+      <w:r>
+        <w:tab/>
+        <w:t>2. Der Spieler heilt sich zu 100%</w:t>
+      </w:r>
+    </w:p>
+    <w:p>
+      <w:r>
+        <w:tab/>
+        <w:t xml:space="preserve">3. Alle toten Gegner die </w:t>
+      </w:r>
+      <w:proofErr w:type="spellStart"/>
+      <w:r>
+        <w:t>Respawnable</w:t>
+      </w:r>
+      <w:proofErr w:type="spellEnd"/>
+      <w:r>
+        <w:t xml:space="preserve"> sind, </w:t>
+      </w:r>
+      <w:proofErr w:type="spellStart"/>
+      <w:r>
+        <w:t>respawnen</w:t>
+      </w:r>
+      <w:proofErr w:type="spellEnd"/>
+      <w:r>
+        <w:t xml:space="preserve"> an der Startposition</w:t>
+      </w:r>
+    </w:p>
+    <w:p>
+      <w:r>
+        <w:rPr>
+          <w:b/>
+        </w:rPr>
+        <w:t xml:space="preserve">2.2.4.2 Kiste – </w:t>
+      </w:r>
+      <w:r>
+        <w:t xml:space="preserve">Der Spieler kann damit interagieren. Kann Glasscherben oder Sünden enthalten. </w:t>
+      </w:r>
+    </w:p>
+    <w:p>
+      <w:r>
+        <w:rPr>
+          <w:b/>
+        </w:rPr>
+        <w:t xml:space="preserve">2.2.4.3 Level Design – </w:t>
+      </w:r>
+      <w:r>
+        <w:t>Das Spiel besteht aus vier Sektionen, mit verschiedenen Räumen, die logisch verbunden sind. Diese Räume bestehen aus Boden &amp; Wänden. In diesen sind Gegner verteilt</w:t>
+      </w:r>
+      <w:r>
+        <w:t>. Pro Sektion gibt es jeweils einen Boss. (Wird verfeinert)</w:t>
+      </w:r>
+    </w:p>
+    <w:p>
+      <w:pPr>
+        <w:rPr>
+          <w:b/>
+        </w:rPr>
+      </w:pPr>
+    </w:p>
+    <w:p>
+      <w:pPr>
         <w:rPr>
           <w:b/>
           <w:sz w:val="24"/>
           <w:szCs w:val="24"/>
           <w:u w:val="single"/>
         </w:rPr>
-        <w:t xml:space="preserve">2.2.5 </w:t>
-      </w:r>
-      <w:proofErr w:type="spellStart"/>
+      </w:pPr>
       <w:r>
         <w:rPr>
           <w:b/>
@@ -1550,6 +1572,16 @@
           <w:szCs w:val="24"/>
           <w:u w:val="single"/>
         </w:rPr>
+        <w:t xml:space="preserve">2.2.5 </w:t>
+      </w:r>
+      <w:proofErr w:type="spellStart"/>
+      <w:r>
+        <w:rPr>
+          <w:b/>
+          <w:sz w:val="24"/>
+          <w:szCs w:val="24"/>
+          <w:u w:val="single"/>
+        </w:rPr>
         <w:t>Spielmanagment</w:t>
       </w:r>
       <w:proofErr w:type="spellEnd"/>
@@ -1568,15 +1600,7 @@
         <w:t xml:space="preserve"> – </w:t>
       </w:r>
       <w:r>
-        <w:t xml:space="preserve">Der Benutzer muss das Spiel im Menu, </w:t>
-      </w:r>
-      <w:proofErr w:type="gramStart"/>
-      <w:r>
-        <w:t>durch ein Knopfdruck</w:t>
-      </w:r>
-      <w:proofErr w:type="gramEnd"/>
-      <w:r>
-        <w:t>, starten und verlassen können</w:t>
+        <w:t>Der Benutzer muss das Spiel im Menu, durch ein Knopfdruck, starten und verlassen können</w:t>
       </w:r>
     </w:p>
     <w:p>
@@ -1617,7 +1641,6 @@
         <w:ind w:firstLine="708"/>
       </w:pPr>
       <w:r>
-        <w:lastRenderedPageBreak/>
         <w:t>2. Der Benutzer muss in der Lage sein, den Spielstand zu löschen</w:t>
       </w:r>
     </w:p>
@@ -1812,21 +1835,7 @@
         <w:rPr>
           <w:bCs/>
         </w:rPr>
-        <w:t xml:space="preserve">werden </w:t>
-      </w:r>
-      <w:proofErr w:type="gramStart"/>
-      <w:r>
-        <w:rPr>
-          <w:bCs/>
-        </w:rPr>
-        <w:t>groß geschrieben</w:t>
-      </w:r>
-      <w:proofErr w:type="gramEnd"/>
-      <w:r>
-        <w:rPr>
-          <w:bCs/>
-        </w:rPr>
-        <w:t xml:space="preserve">. </w:t>
+        <w:t xml:space="preserve">werden groß geschrieben. </w:t>
       </w:r>
       <w:proofErr w:type="spellStart"/>
       <w:r>
@@ -2695,18 +2704,18 @@
     <w:lsdException w:name="Unresolved Mention" w:semiHidden="1" w:unhideWhenUsed="1"/>
     <w:lsdException w:name="Smart Link" w:semiHidden="1" w:unhideWhenUsed="1"/>
   </w:latentStyles>
-  <w:style w:type="paragraph" w:default="1" w:styleId="Normal">
+  <w:style w:type="paragraph" w:default="1" w:styleId="Standard">
     <w:name w:val="Normal"/>
     <w:qFormat/>
     <w:rsid w:val="00744E99"/>
   </w:style>
-  <w:style w:type="character" w:default="1" w:styleId="DefaultParagraphFont">
+  <w:style w:type="character" w:default="1" w:styleId="Absatz-Standardschriftart">
     <w:name w:val="Default Paragraph Font"/>
     <w:uiPriority w:val="1"/>
     <w:semiHidden/>
     <w:unhideWhenUsed/>
   </w:style>
-  <w:style w:type="table" w:default="1" w:styleId="TableNormal">
+  <w:style w:type="table" w:default="1" w:styleId="NormaleTabelle">
     <w:name w:val="Normal Table"/>
     <w:uiPriority w:val="99"/>
     <w:semiHidden/>
@@ -2721,16 +2730,16 @@
       </w:tblCellMar>
     </w:tblPr>
   </w:style>
-  <w:style w:type="numbering" w:default="1" w:styleId="NoList">
+  <w:style w:type="numbering" w:default="1" w:styleId="KeineListe">
     <w:name w:val="No List"/>
     <w:uiPriority w:val="99"/>
     <w:semiHidden/>
     <w:unhideWhenUsed/>
   </w:style>
-  <w:style w:type="paragraph" w:styleId="Header">
+  <w:style w:type="paragraph" w:styleId="Kopfzeile">
     <w:name w:val="header"/>
-    <w:basedOn w:val="Normal"/>
-    <w:link w:val="HeaderChar"/>
+    <w:basedOn w:val="Standard"/>
+    <w:link w:val="KopfzeileZchn"/>
     <w:uiPriority w:val="99"/>
     <w:unhideWhenUsed/>
     <w:rsid w:val="00991AD6"/>
@@ -2742,17 +2751,17 @@
       <w:spacing w:after="0" w:line="240" w:lineRule="auto"/>
     </w:pPr>
   </w:style>
-  <w:style w:type="character" w:customStyle="1" w:styleId="HeaderChar">
-    <w:name w:val="Header Char"/>
-    <w:basedOn w:val="DefaultParagraphFont"/>
-    <w:link w:val="Header"/>
+  <w:style w:type="character" w:customStyle="1" w:styleId="KopfzeileZchn">
+    <w:name w:val="Kopfzeile Zchn"/>
+    <w:basedOn w:val="Absatz-Standardschriftart"/>
+    <w:link w:val="Kopfzeile"/>
     <w:uiPriority w:val="99"/>
     <w:rsid w:val="00991AD6"/>
   </w:style>
-  <w:style w:type="paragraph" w:styleId="Footer">
+  <w:style w:type="paragraph" w:styleId="Fuzeile">
     <w:name w:val="footer"/>
-    <w:basedOn w:val="Normal"/>
-    <w:link w:val="FooterChar"/>
+    <w:basedOn w:val="Standard"/>
+    <w:link w:val="FuzeileZchn"/>
     <w:uiPriority w:val="99"/>
     <w:unhideWhenUsed/>
     <w:rsid w:val="00991AD6"/>
@@ -2764,10 +2773,10 @@
       <w:spacing w:after="0" w:line="240" w:lineRule="auto"/>
     </w:pPr>
   </w:style>
-  <w:style w:type="character" w:customStyle="1" w:styleId="FooterChar">
-    <w:name w:val="Footer Char"/>
-    <w:basedOn w:val="DefaultParagraphFont"/>
-    <w:link w:val="Footer"/>
+  <w:style w:type="character" w:customStyle="1" w:styleId="FuzeileZchn">
+    <w:name w:val="Fußzeile Zchn"/>
+    <w:basedOn w:val="Absatz-Standardschriftart"/>
+    <w:link w:val="Fuzeile"/>
     <w:uiPriority w:val="99"/>
     <w:rsid w:val="00991AD6"/>
   </w:style>

</xml_diff>

<commit_message>
Alle Diagramme angepasst, code verschönert. Spiel für Präsentation angepasst.
</commit_message>
<xml_diff>
--- a/diagramme/Requirements.docx
+++ b/diagramme/Requirements.docx
@@ -386,12 +386,14 @@
       </w:r>
     </w:p>
     <w:p>
-      <w:r>
-        <w:tab/>
-        <w:t xml:space="preserve"> </w:t>
-      </w:r>
-      <w:r>
-        <w:t>5. Blocken stoppt Stamina Regeneration. Beim erfolgreichen Blocken [-30% vom Angriff]</w:t>
+      <w:pPr>
+        <w:ind w:left="708"/>
+      </w:pPr>
+      <w:r>
+        <w:t xml:space="preserve">5. Blocken stoppt Stamina Regeneration. Beim erfolgreichen Blocken </w:t>
+      </w:r>
+      <w:r>
+        <w:t xml:space="preserve">wird von der Stamina der geblockte Damage abgezogen. Falls es keine Stamina gibt, werden Lebenspunkte abgezogen. </w:t>
       </w:r>
     </w:p>
     <w:p/>
@@ -990,7 +992,6 @@
           <w:szCs w:val="24"/>
           <w:u w:val="single"/>
         </w:rPr>
-        <w:lastRenderedPageBreak/>
         <w:t>2.2.3 Gegner</w:t>
       </w:r>
       <w:r>
@@ -1526,9 +1527,16 @@
     </w:p>
     <w:p>
       <w:r>
-        <w:rPr>
-          <w:b/>
-        </w:rPr>
+        <w:tab/>
+        <w:t>4. Stamina füllt sich zu 100%</w:t>
+      </w:r>
+    </w:p>
+    <w:p>
+      <w:r>
+        <w:rPr>
+          <w:b/>
+        </w:rPr>
+        <w:lastRenderedPageBreak/>
         <w:t xml:space="preserve">2.2.4.2 Kiste – </w:t>
       </w:r>
       <w:r>
@@ -1549,6 +1557,174 @@
         <w:t>. Pro Sektion gibt es jeweils einen Boss. (Wird verfeinert)</w:t>
       </w:r>
     </w:p>
+    <w:p>
+      <w:r>
+        <w:rPr>
+          <w:b/>
+          <w:bCs/>
+        </w:rPr>
+        <w:t xml:space="preserve">2.2.4.4 </w:t>
+      </w:r>
+      <w:proofErr w:type="spellStart"/>
+      <w:r>
+        <w:rPr>
+          <w:b/>
+          <w:bCs/>
+        </w:rPr>
+        <w:t>Platform</w:t>
+      </w:r>
+      <w:proofErr w:type="spellEnd"/>
+      <w:r>
+        <w:rPr>
+          <w:b/>
+          <w:bCs/>
+        </w:rPr>
+        <w:t xml:space="preserve"> -</w:t>
+      </w:r>
+      <w:r>
+        <w:t xml:space="preserve"> Der Spieler kann sich darauf bewegen und stößt von jeder Seite dagegen.</w:t>
+      </w:r>
+    </w:p>
+    <w:p>
+      <w:r>
+        <w:rPr>
+          <w:b/>
+          <w:bCs/>
+        </w:rPr>
+        <w:t xml:space="preserve">2.2.4.5 Dynamische </w:t>
+      </w:r>
+      <w:proofErr w:type="spellStart"/>
+      <w:r>
+        <w:rPr>
+          <w:b/>
+          <w:bCs/>
+        </w:rPr>
+        <w:t>Platform</w:t>
+      </w:r>
+      <w:proofErr w:type="spellEnd"/>
+      <w:r>
+        <w:rPr>
+          <w:b/>
+          <w:bCs/>
+        </w:rPr>
+        <w:t xml:space="preserve"> -</w:t>
+      </w:r>
+      <w:r>
+        <w:t xml:space="preserve"> Wie eine </w:t>
+      </w:r>
+      <w:proofErr w:type="spellStart"/>
+      <w:r>
+        <w:t>Platform</w:t>
+      </w:r>
+      <w:proofErr w:type="spellEnd"/>
+      <w:r>
+        <w:t xml:space="preserve"> nur das diese sich in einem festen Bereich bewegt</w:t>
+      </w:r>
+    </w:p>
+    <w:p>
+      <w:r>
+        <w:rPr>
+          <w:b/>
+          <w:bCs/>
+        </w:rPr>
+        <w:t>2.2.4.6 Spike -</w:t>
+      </w:r>
+      <w:r>
+        <w:t xml:space="preserve"> Spieler kann durchlaufen und Schaden bekommen</w:t>
+      </w:r>
+    </w:p>
+    <w:p>
+      <w:r>
+        <w:rPr>
+          <w:b/>
+          <w:bCs/>
+        </w:rPr>
+        <w:t>2.2.4.7 Dynamischer Spike -</w:t>
+      </w:r>
+      <w:r>
+        <w:t xml:space="preserve"> Wie dynamische </w:t>
+      </w:r>
+      <w:proofErr w:type="spellStart"/>
+      <w:r>
+        <w:t>Platform</w:t>
+      </w:r>
+      <w:proofErr w:type="spellEnd"/>
+      <w:r>
+        <w:t xml:space="preserve"> und Spike</w:t>
+      </w:r>
+    </w:p>
+    <w:p>
+      <w:r>
+        <w:rPr>
+          <w:b/>
+          <w:bCs/>
+        </w:rPr>
+        <w:t xml:space="preserve">2.2.4.8 </w:t>
+      </w:r>
+      <w:proofErr w:type="spellStart"/>
+      <w:r>
+        <w:rPr>
+          <w:b/>
+          <w:bCs/>
+        </w:rPr>
+        <w:t>Teleport</w:t>
+      </w:r>
+      <w:proofErr w:type="spellEnd"/>
+      <w:r>
+        <w:rPr>
+          <w:b/>
+          <w:bCs/>
+        </w:rPr>
+        <w:t xml:space="preserve"> -</w:t>
+      </w:r>
+      <w:r>
+        <w:t xml:space="preserve"> Diesen dienen zum Teleportieren des Spielers, es gilt folgendes:</w:t>
+      </w:r>
+    </w:p>
+    <w:p>
+      <w:r>
+        <w:tab/>
+        <w:t xml:space="preserve">1. Nach dem Tod wird der Spieler an einen </w:t>
+      </w:r>
+      <w:proofErr w:type="spellStart"/>
+      <w:r>
+        <w:t>Teleporter</w:t>
+      </w:r>
+      <w:proofErr w:type="spellEnd"/>
+      <w:r>
+        <w:t xml:space="preserve"> am Spawn teleportiert</w:t>
+      </w:r>
+    </w:p>
+    <w:p>
+      <w:r>
+        <w:tab/>
+        <w:t xml:space="preserve">2. Der Spieler kann durch </w:t>
+      </w:r>
+      <w:proofErr w:type="spellStart"/>
+      <w:r>
+        <w:t>Teleporter</w:t>
+      </w:r>
+      <w:proofErr w:type="spellEnd"/>
+      <w:r>
+        <w:t xml:space="preserve"> zu einer anderen </w:t>
+      </w:r>
+      <w:proofErr w:type="spellStart"/>
+      <w:r>
+        <w:t>Map</w:t>
+      </w:r>
+      <w:proofErr w:type="spellEnd"/>
+      <w:r>
+        <w:t xml:space="preserve"> transferiert werden mit allen </w:t>
+      </w:r>
+      <w:r>
+        <w:tab/>
+      </w:r>
+      <w:r>
+        <w:tab/>
+        <w:t>aktuellen Werten</w:t>
+      </w:r>
+    </w:p>
+    <w:p/>
     <w:p>
       <w:pPr>
         <w:rPr>
@@ -1970,6 +2146,17 @@
         </w:rPr>
         <w:t xml:space="preserve"> dokumentiert werden.</w:t>
       </w:r>
+    </w:p>
+    <w:p>
+      <w:pPr>
+        <w:rPr>
+          <w:b/>
+          <w:bCs/>
+          <w:sz w:val="24"/>
+          <w:szCs w:val="24"/>
+          <w:u w:val="single"/>
+        </w:rPr>
+      </w:pPr>
     </w:p>
     <w:p>
       <w:pPr>

</xml_diff>

<commit_message>
Doxygen + Tests formatiert
</commit_message>
<xml_diff>
--- a/diagramme/Requirements.docx
+++ b/diagramme/Requirements.docx
@@ -1748,9 +1748,8 @@
           <w:szCs w:val="24"/>
           <w:u w:val="single"/>
         </w:rPr>
-        <w:t xml:space="preserve">2.2.5 </w:t>
-      </w:r>
-      <w:proofErr w:type="spellStart"/>
+        <w:t>2.2.5 Spielmanag</w:t>
+      </w:r>
       <w:r>
         <w:rPr>
           <w:b/>
@@ -1758,9 +1757,17 @@
           <w:szCs w:val="24"/>
           <w:u w:val="single"/>
         </w:rPr>
-        <w:t>Spielmanagment</w:t>
-      </w:r>
-      <w:proofErr w:type="spellEnd"/>
+        <w:t>e</w:t>
+      </w:r>
+      <w:r>
+        <w:rPr>
+          <w:b/>
+          <w:sz w:val="24"/>
+          <w:szCs w:val="24"/>
+          <w:u w:val="single"/>
+        </w:rPr>
+        <w:t>ment</w:t>
+      </w:r>
     </w:p>
     <w:p>
       <w:r>

</xml_diff>

<commit_message>
Anforderungsanalyse verbessert und unitTests auch verbessert
</commit_message>
<xml_diff>
--- a/diagramme/Requirements.docx
+++ b/diagramme/Requirements.docx
@@ -63,27 +63,90 @@
       </w:r>
     </w:p>
     <w:p>
-      <w:r>
-        <w:tab/>
-        <w:t>1. Der Spieler muss sich nach rechts bewegen können [Taste „D“]</w:t>
-      </w:r>
-    </w:p>
-    <w:p>
-      <w:r>
-        <w:tab/>
-        <w:t>2. Der Spieler muss sich nach links bewegen können [Taste „A“]</w:t>
-      </w:r>
-    </w:p>
-    <w:p>
-      <w:r>
-        <w:tab/>
+      <w:pPr>
+        <w:ind w:left="708"/>
+      </w:pPr>
+      <w:r>
+        <w:t xml:space="preserve">1. Der Spieler muss sich </w:t>
+      </w:r>
+      <w:r>
+        <w:t xml:space="preserve">mit 100px/s </w:t>
+      </w:r>
+      <w:r>
+        <w:t>nach rechts bewegen können</w:t>
+      </w:r>
+      <w:r>
+        <w:t>, solange</w:t>
+      </w:r>
+      <w:r>
+        <w:t xml:space="preserve"> [Taste „D“]</w:t>
+      </w:r>
+      <w:r>
+        <w:t xml:space="preserve"> gedrückt wird</w:t>
+      </w:r>
+    </w:p>
+    <w:p>
+      <w:pPr>
+        <w:ind w:left="708"/>
+      </w:pPr>
+      <w:r>
+        <w:t>2. Der Spieler muss sich</w:t>
+      </w:r>
+      <w:r>
+        <w:t xml:space="preserve"> </w:t>
+      </w:r>
+      <w:r>
+        <w:t>mit 100px/s</w:t>
+      </w:r>
+      <w:r>
+        <w:t xml:space="preserve"> nach links bewegen können</w:t>
+      </w:r>
+      <w:r>
+        <w:t>, solange [Taste „</w:t>
+      </w:r>
+      <w:r>
+        <w:t>A</w:t>
+      </w:r>
+      <w:r>
+        <w:t>“] gedrückt wird</w:t>
+      </w:r>
+    </w:p>
+    <w:p>
+      <w:pPr>
+        <w:ind w:left="708"/>
+      </w:pPr>
+      <w:r>
         <w:t>3.</w:t>
       </w:r>
       <w:r>
         <w:t xml:space="preserve"> </w:t>
       </w:r>
       <w:r>
-        <w:t>Der Spieler muss springen können [Taste „W“]</w:t>
+        <w:t xml:space="preserve">Der Spieler muss </w:t>
+      </w:r>
+      <w:r>
+        <w:t>initial mit -3</w:t>
+      </w:r>
+      <w:r>
+        <w:t>00px/s</w:t>
+      </w:r>
+      <w:r>
+        <w:t xml:space="preserve"> </w:t>
+      </w:r>
+      <w:r>
+        <w:t xml:space="preserve">nach oben springen </w:t>
+      </w:r>
+      <w:r>
+        <w:t>können</w:t>
+      </w:r>
+      <w:r>
+        <w:t>, wenn</w:t>
+      </w:r>
+      <w:r>
+        <w:t xml:space="preserve"> [Taste „W“]</w:t>
+      </w:r>
+      <w:r>
+        <w:t xml:space="preserve"> einmalig gedrückt wird</w:t>
       </w:r>
     </w:p>
     <w:p>
@@ -91,7 +154,13 @@
         <w:ind w:left="708"/>
       </w:pPr>
       <w:r>
-        <w:t>4. Der Spieler muss doppelt springen können, wenn: [2x Taste „W“]</w:t>
+        <w:t xml:space="preserve">4. Der Spieler muss </w:t>
+      </w:r>
+      <w:r>
+        <w:t xml:space="preserve">mit -300px/s </w:t>
+      </w:r>
+      <w:r>
+        <w:t>doppelt springen können, wenn: [2x Taste „W“]</w:t>
       </w:r>
     </w:p>
     <w:p>
@@ -109,7 +178,13 @@
       </w:pPr>
       <w:r>
         <w:tab/>
-        <w:t>ii) er die Fähigkeit freigeschalten hat</w:t>
+        <w:t xml:space="preserve">ii) er keine </w:t>
+      </w:r>
+      <w:r>
+        <w:t>Fähigkeit</w:t>
+      </w:r>
+      <w:r>
+        <w:t xml:space="preserve"> währenddessen ausführt</w:t>
       </w:r>
     </w:p>
     <w:p>
@@ -118,7 +193,143 @@
       </w:pPr>
       <w:r>
         <w:tab/>
-        <w:t>iii) er keine Aktion währenddessen ausführt</w:t>
+        <w:t>i</w:t>
+      </w:r>
+      <w:r>
+        <w:t>ii</w:t>
+      </w:r>
+      <w:r>
+        <w:t xml:space="preserve">) </w:t>
+      </w:r>
+      <w:r>
+        <w:t xml:space="preserve">er </w:t>
+      </w:r>
+      <w:r>
+        <w:t xml:space="preserve">mehr als 15 </w:t>
+      </w:r>
+      <w:r>
+        <w:t>Stamina besitzt</w:t>
+      </w:r>
+    </w:p>
+    <w:p>
+      <w:r>
+        <w:tab/>
+      </w:r>
+      <w:r>
+        <w:t>5</w:t>
+      </w:r>
+      <w:r>
+        <w:t>. Der Spieler muss</w:t>
+      </w:r>
+      <w:r>
+        <w:t xml:space="preserve"> mit 300px/s</w:t>
+      </w:r>
+      <w:r>
+        <w:t xml:space="preserve"> </w:t>
+      </w:r>
+      <w:r>
+        <w:t xml:space="preserve">in die Bewegungsrichtung </w:t>
+      </w:r>
+      <w:proofErr w:type="spellStart"/>
+      <w:r>
+        <w:t>dashen</w:t>
+      </w:r>
+      <w:proofErr w:type="spellEnd"/>
+      <w:r>
+        <w:t xml:space="preserve"> können</w:t>
+      </w:r>
+      <w:r>
+        <w:t xml:space="preserve">, </w:t>
+      </w:r>
+      <w:r>
+        <w:tab/>
+      </w:r>
+      <w:r>
+        <w:tab/>
+      </w:r>
+      <w:r>
+        <w:tab/>
+      </w:r>
+      <w:r>
+        <w:t>wenn:</w:t>
+      </w:r>
+      <w:r>
+        <w:t xml:space="preserve"> [Taste „</w:t>
+      </w:r>
+      <w:r>
+        <w:t>L-Shift</w:t>
+      </w:r>
+      <w:r>
+        <w:t>“]</w:t>
+      </w:r>
+    </w:p>
+    <w:p>
+      <w:r>
+        <w:tab/>
+      </w:r>
+      <w:r>
+        <w:tab/>
+        <w:t xml:space="preserve">i) </w:t>
+      </w:r>
+      <w:r>
+        <w:t xml:space="preserve">er </w:t>
+      </w:r>
+      <w:r>
+        <w:t>mehr als 20</w:t>
+      </w:r>
+      <w:r>
+        <w:t xml:space="preserve"> Stamina besitzt</w:t>
+      </w:r>
+    </w:p>
+    <w:p>
+      <w:r>
+        <w:tab/>
+      </w:r>
+      <w:r>
+        <w:tab/>
+        <w:t>ii) er nicht angreift</w:t>
+      </w:r>
+    </w:p>
+    <w:p>
+      <w:r>
+        <w:tab/>
+      </w:r>
+      <w:r>
+        <w:tab/>
+        <w:t>i</w:t>
+      </w:r>
+      <w:r>
+        <w:t>ii</w:t>
+      </w:r>
+      <w:r>
+        <w:t>) d</w:t>
+      </w:r>
+      <w:r>
+        <w:t>ie Bewegungsrichtung darf nicht (0,0) sein</w:t>
+      </w:r>
+    </w:p>
+    <w:p>
+      <w:r>
+        <w:rPr>
+          <w:b/>
+          <w:bCs/>
+        </w:rPr>
+        <w:t>2.2.1.2 Kampf</w:t>
+      </w:r>
+      <w:r>
+        <w:t xml:space="preserve"> - Der Spieler muss folgende kampfbezogene Aktionen ausführen können:</w:t>
+      </w:r>
+    </w:p>
+    <w:p>
+      <w:r>
+        <w:tab/>
+        <w:t xml:space="preserve"> 1. Der Spieler muss eine leichte Attacke in Blickrichtung durchführen können</w:t>
+      </w:r>
+      <w:r>
+        <w:t>, wenn:</w:t>
+      </w:r>
+      <w:r>
+        <w:t xml:space="preserve"> </w:t>
       </w:r>
     </w:p>
     <w:p>
@@ -126,597 +337,528 @@
         <w:ind w:left="708"/>
       </w:pPr>
       <w:r>
-        <w:tab/>
-        <w:t xml:space="preserve">iv) </w:t>
-      </w:r>
-      <w:r>
-        <w:t xml:space="preserve">er </w:t>
-      </w:r>
-      <w:r>
-        <w:t>genug Stamina</w:t>
-      </w:r>
-      <w:r>
-        <w:t>³</w:t>
-      </w:r>
-      <w:r>
-        <w:t xml:space="preserve"> besitzt</w:t>
-      </w:r>
-    </w:p>
-    <w:p>
-      <w:r>
-        <w:tab/>
+        <w:t xml:space="preserve">     [Taste „Linke Maustaste“]</w:t>
+      </w:r>
+      <w:r>
+        <w:t xml:space="preserve"> einmalig gedrückt wird</w:t>
+      </w:r>
+    </w:p>
+    <w:p>
+      <w:r>
+        <w:tab/>
+      </w:r>
+      <w:r>
+        <w:tab/>
+        <w:t xml:space="preserve">i) er </w:t>
+      </w:r>
+      <w:r>
+        <w:t>mehr als 10</w:t>
+      </w:r>
+      <w:r>
+        <w:t xml:space="preserve"> Stamina besitzt</w:t>
+      </w:r>
+    </w:p>
+    <w:p>
+      <w:r>
+        <w:tab/>
+        <w:t>2. Der Spieler muss eine schwere Attacke in Blickrichtung durchführen können</w:t>
+      </w:r>
+      <w:r>
+        <w:t>, wenn:</w:t>
+      </w:r>
+    </w:p>
+    <w:p>
+      <w:r>
+        <w:tab/>
+        <w:t xml:space="preserve">    [Taste „Rechte Maustaste“]</w:t>
+      </w:r>
+      <w:r>
+        <w:t xml:space="preserve"> </w:t>
+      </w:r>
+      <w:r>
+        <w:t>einmalig gedrückt wird</w:t>
+      </w:r>
+    </w:p>
+    <w:p>
+      <w:pPr>
+        <w:ind w:left="708" w:firstLine="708"/>
+      </w:pPr>
+      <w:r>
+        <w:t xml:space="preserve">i) er </w:t>
+      </w:r>
+      <w:r>
+        <w:t>mehr als 25</w:t>
+      </w:r>
+      <w:r>
+        <w:t xml:space="preserve"> Stamina besitzt</w:t>
+      </w:r>
+    </w:p>
+    <w:p>
+      <w:pPr>
+        <w:ind w:left="708"/>
+      </w:pPr>
+      <w:r>
+        <w:t xml:space="preserve">3. Der Spieler muss ein Angriff blocken können, </w:t>
+      </w:r>
+      <w:r>
+        <w:t>solange</w:t>
+      </w:r>
+      <w:r>
+        <w:t>: [Taste „Leertaste“]</w:t>
+      </w:r>
+      <w:r>
+        <w:t xml:space="preserve"> </w:t>
+      </w:r>
+      <w:r>
+        <w:t>gedrückt wird</w:t>
+      </w:r>
+    </w:p>
+    <w:p>
+      <w:pPr>
+        <w:ind w:firstLine="708"/>
+      </w:pPr>
+      <w:r>
+        <w:t xml:space="preserve">4. Der Spieler muss sich mit einem Blood </w:t>
+      </w:r>
+      <w:proofErr w:type="spellStart"/>
+      <w:r>
+        <w:t>Vial</w:t>
+      </w:r>
+      <w:proofErr w:type="spellEnd"/>
+      <w:r>
+        <w:t xml:space="preserve"> heilen</w:t>
+      </w:r>
+      <w:r>
+        <w:t xml:space="preserve"> (+25TP)</w:t>
+      </w:r>
+      <w:r>
+        <w:t xml:space="preserve"> können [Taste „</w:t>
+      </w:r>
+      <w:r>
+        <w:t>Q</w:t>
+      </w:r>
+      <w:r>
+        <w:t>“]</w:t>
+      </w:r>
+    </w:p>
+    <w:p>
+      <w:r>
+        <w:rPr>
+          <w:b/>
+          <w:bCs/>
+        </w:rPr>
+        <w:t>2.2.1.3 Stamina</w:t>
+      </w:r>
+      <w:r>
+        <w:t xml:space="preserve"> </w:t>
+      </w:r>
+      <w:r>
+        <w:t>–</w:t>
+      </w:r>
+      <w:r>
+        <w:t xml:space="preserve"> </w:t>
+      </w:r>
+      <w:r>
+        <w:t>Der Spieler hat eine Ausdauer</w:t>
+      </w:r>
+      <w:r>
+        <w:t xml:space="preserve"> 0….MAX_STAMINA, diese regeneriert sich nach 3 Sekunden, wenn keine Stamina</w:t>
+      </w:r>
+      <w:r>
+        <w:t xml:space="preserve"> benötigt</w:t>
+      </w:r>
+      <w:r>
+        <w:t xml:space="preserve"> wurde. Folgende Aktionen reduzieren die Stamina: </w:t>
+      </w:r>
+      <w:r>
+        <w:tab/>
+      </w:r>
+    </w:p>
+    <w:p>
+      <w:r>
+        <w:tab/>
+        <w:t>1. Leichte Attacke [-10 Stamina]</w:t>
+      </w:r>
+    </w:p>
+    <w:p>
+      <w:r>
+        <w:tab/>
+        <w:t>2. Schwere Attacke [-25 Stamina]</w:t>
+      </w:r>
+    </w:p>
+    <w:p>
+      <w:r>
+        <w:tab/>
+        <w:t>3.</w:t>
+      </w:r>
+      <w:r>
+        <w:t xml:space="preserve"> </w:t>
+      </w:r>
+      <w:r>
+        <w:t>Doppelsprung [-</w:t>
+      </w:r>
+      <w:r>
+        <w:t>15</w:t>
+      </w:r>
+      <w:r>
+        <w:t xml:space="preserve"> Stamina]</w:t>
+      </w:r>
+    </w:p>
+    <w:p>
+      <w:r>
+        <w:tab/>
+        <w:t>4. Dash [-20 Stamina]</w:t>
+      </w:r>
+    </w:p>
+    <w:p>
+      <w:pPr>
+        <w:ind w:left="708"/>
+      </w:pPr>
+      <w:r>
+        <w:lastRenderedPageBreak/>
+        <w:t xml:space="preserve">5. Blocken stoppt Stamina Regeneration. Beim erfolgreichen Blocken </w:t>
+      </w:r>
+      <w:r>
+        <w:t>wird von der Stamina der geblockte Damage</w:t>
+      </w:r>
+      <w:r>
+        <w:t xml:space="preserve"> (DMG)</w:t>
+      </w:r>
+      <w:r>
+        <w:t xml:space="preserve"> abgezogen. Falls es keine Stamina gibt, werden Lebenspunkte</w:t>
+      </w:r>
+      <w:r>
+        <w:t xml:space="preserve"> (TP)</w:t>
+      </w:r>
+      <w:r>
+        <w:t xml:space="preserve"> abgezogen. </w:t>
+      </w:r>
+    </w:p>
+    <w:p>
+      <w:r>
+        <w:rPr>
+          <w:b/>
+          <w:bCs/>
+        </w:rPr>
+        <w:t>2.2.1.</w:t>
+      </w:r>
+      <w:r>
+        <w:rPr>
+          <w:b/>
+          <w:bCs/>
+        </w:rPr>
+        <w:t>4</w:t>
+      </w:r>
+      <w:r>
+        <w:rPr>
+          <w:b/>
+          <w:bCs/>
+        </w:rPr>
+        <w:t xml:space="preserve"> </w:t>
+      </w:r>
+      <w:r>
+        <w:rPr>
+          <w:b/>
+          <w:bCs/>
+        </w:rPr>
+        <w:t>Health</w:t>
+      </w:r>
+      <w:r>
+        <w:t xml:space="preserve"> </w:t>
+      </w:r>
+      <w:r>
+        <w:t>–</w:t>
+      </w:r>
+      <w:r>
+        <w:t xml:space="preserve"> </w:t>
+      </w:r>
+      <w:r>
+        <w:t>Der Spieler hat eine Trefferpunktanzahl</w:t>
+      </w:r>
+      <w:r>
+        <w:t xml:space="preserve"> (TP)</w:t>
+      </w:r>
+      <w:r>
+        <w:t xml:space="preserve"> von</w:t>
+      </w:r>
+      <w:r>
+        <w:t xml:space="preserve"> 0</w:t>
+      </w:r>
+      <w:r>
+        <w:t>..</w:t>
+      </w:r>
+      <w:r>
+        <w:t>.MAX_HEALTH.</w:t>
+      </w:r>
+    </w:p>
+    <w:p>
+      <w:r>
+        <w:tab/>
+        <w:t xml:space="preserve">1. Der Spieler stirbt wenn </w:t>
+      </w:r>
+      <w:r>
+        <w:t>TP</w:t>
+      </w:r>
+      <w:r>
+        <w:t xml:space="preserve"> &lt;= 0</w:t>
+      </w:r>
+    </w:p>
+    <w:p>
+      <w:r>
+        <w:tab/>
+        <w:t xml:space="preserve">2. Der Spieler heilt sich wenn er ein Blood </w:t>
+      </w:r>
+      <w:proofErr w:type="spellStart"/>
+      <w:r>
+        <w:t>Vial</w:t>
+      </w:r>
+      <w:proofErr w:type="spellEnd"/>
+      <w:r>
+        <w:t xml:space="preserve"> trinkt [</w:t>
+      </w:r>
+      <w:r>
+        <w:t>+</w:t>
+      </w:r>
+      <w:r>
+        <w:t>2</w:t>
       </w:r>
       <w:r>
         <w:t>5</w:t>
       </w:r>
       <w:r>
-        <w:t xml:space="preserve">. Der Spieler muss </w:t>
-      </w:r>
-      <w:r>
-        <w:t xml:space="preserve">in die Bewegungsrichtung </w:t>
+        <w:t xml:space="preserve"> TP]</w:t>
+      </w:r>
+    </w:p>
+    <w:p>
+      <w:r>
+        <w:tab/>
+        <w:t>3. Beim Checkpoint wird der Spieler komplett geheilt [</w:t>
+      </w:r>
+      <w:r>
+        <w:t xml:space="preserve">TP = </w:t>
+      </w:r>
+      <w:r>
+        <w:t>MAX_HEALTH]</w:t>
+      </w:r>
+    </w:p>
+    <w:p>
+      <w:r>
+        <w:tab/>
+        <w:t>4. Beim erleiden des Schadens verliert der Spieler den Schadenswert an TP</w:t>
+      </w:r>
+      <w:r>
+        <w:t xml:space="preserve"> [TP -= DMG]</w:t>
+      </w:r>
+    </w:p>
+    <w:p>
+      <w:r>
+        <w:tab/>
+        <w:t>5. Health regeneriert sich NICHT über Zeit</w:t>
+      </w:r>
+    </w:p>
+    <w:p>
+      <w:pPr>
+        <w:rPr>
+          <w:bCs/>
+        </w:rPr>
+      </w:pPr>
+      <w:r>
+        <w:rPr>
+          <w:b/>
+          <w:bCs/>
+        </w:rPr>
+        <w:t>2.2.1.</w:t>
+      </w:r>
+      <w:r>
+        <w:rPr>
+          <w:b/>
+          <w:bCs/>
+        </w:rPr>
+        <w:t xml:space="preserve">5 </w:t>
       </w:r>
       <w:proofErr w:type="spellStart"/>
       <w:r>
-        <w:t>dashen</w:t>
+        <w:rPr>
+          <w:b/>
+          <w:bCs/>
+        </w:rPr>
+        <w:t>Leveling</w:t>
       </w:r>
       <w:proofErr w:type="spellEnd"/>
       <w:r>
-        <w:t xml:space="preserve"> können</w:t>
-      </w:r>
-      <w:r>
-        <w:t>, wenn:</w:t>
-      </w:r>
-      <w:r>
-        <w:t xml:space="preserve"> [Taste „</w:t>
-      </w:r>
-      <w:r>
-        <w:t>L-Shift</w:t>
-      </w:r>
-      <w:r>
-        <w:t>“]</w:t>
-      </w:r>
-    </w:p>
-    <w:p>
-      <w:r>
-        <w:tab/>
-      </w:r>
-      <w:r>
-        <w:tab/>
-        <w:t xml:space="preserve">i) </w:t>
-      </w:r>
-      <w:r>
-        <w:t xml:space="preserve">er </w:t>
-      </w:r>
-      <w:r>
-        <w:t>genug Stamina besitzt</w:t>
-      </w:r>
-    </w:p>
-    <w:p>
-      <w:r>
-        <w:tab/>
-      </w:r>
-      <w:r>
-        <w:tab/>
-        <w:t>ii) er die Fähigkeit freigeschalten hat</w:t>
-      </w:r>
-    </w:p>
-    <w:p>
-      <w:r>
-        <w:tab/>
-      </w:r>
-      <w:r>
-        <w:tab/>
-        <w:t>iii) er nicht angreift</w:t>
-      </w:r>
-    </w:p>
-    <w:p>
-      <w:r>
-        <w:tab/>
-      </w:r>
-      <w:r>
-        <w:tab/>
-        <w:t>iv) der Benutzer eine bestimmte Bewegungsrichtung angibt</w:t>
-      </w:r>
-    </w:p>
-    <w:p>
-      <w:r>
-        <w:rPr>
-          <w:b/>
-          <w:bCs/>
-        </w:rPr>
-        <w:t>2.2.1.2 Kampf</w:t>
-      </w:r>
-      <w:r>
-        <w:t xml:space="preserve"> - Der Spieler muss folgende kampfbezogene Aktionen ausführen können:</w:t>
-      </w:r>
-    </w:p>
-    <w:p>
-      <w:r>
-        <w:tab/>
-        <w:t xml:space="preserve"> 1. Der Spieler muss eine leichte Attacke in Blickrichtung durchführen können</w:t>
-      </w:r>
-      <w:r>
-        <w:t>, wenn:</w:t>
-      </w:r>
-      <w:r>
+        <w:rPr>
+          <w:b/>
+          <w:bCs/>
+        </w:rPr>
+        <w:t xml:space="preserve"> &amp; Sünden – </w:t>
+      </w:r>
+      <w:r>
+        <w:rPr>
+          <w:bCs/>
+        </w:rPr>
+        <w:t xml:space="preserve">Der Spieler kann durch Gegner und Umgebung Sünden erlangen, mit diesen kann er folgende Attribute </w:t>
+      </w:r>
+      <w:r>
+        <w:rPr>
+          <w:bCs/>
+        </w:rPr>
+        <w:t xml:space="preserve">bei einem Checkpoint </w:t>
+      </w:r>
+      <w:r>
+        <w:rPr>
+          <w:bCs/>
+        </w:rPr>
+        <w:t>verbessern:</w:t>
+      </w:r>
+    </w:p>
+    <w:p>
+      <w:pPr>
+        <w:rPr>
+          <w:bCs/>
+        </w:rPr>
+      </w:pPr>
+      <w:r>
+        <w:rPr>
+          <w:bCs/>
+        </w:rPr>
+        <w:tab/>
+      </w:r>
+      <w:r>
+        <w:rPr>
+          <w:bCs/>
+        </w:rPr>
+        <w:t xml:space="preserve">1. MAX_HEALTH </w:t>
+      </w:r>
+      <w:r>
+        <w:rPr>
+          <w:bCs/>
+        </w:rPr>
+        <w:t>+ 25TP [100 Sünden]</w:t>
+      </w:r>
+    </w:p>
+    <w:p>
+      <w:pPr>
+        <w:ind w:firstLine="708"/>
+        <w:rPr>
+          <w:bCs/>
+        </w:rPr>
+      </w:pPr>
+      <w:r>
+        <w:rPr>
+          <w:bCs/>
+        </w:rPr>
+        <w:t xml:space="preserve">2. </w:t>
+      </w:r>
+      <w:r>
+        <w:rPr>
+          <w:bCs/>
+        </w:rPr>
+        <w:t>MAX_</w:t>
+      </w:r>
+      <w:r>
+        <w:rPr>
+          <w:bCs/>
+        </w:rPr>
+        <w:t>STAMINA + 25 Stamina [100 Sünden]</w:t>
+      </w:r>
+    </w:p>
+    <w:p>
+      <w:pPr>
+        <w:ind w:firstLine="708"/>
+        <w:rPr>
+          <w:bCs/>
+        </w:rPr>
+      </w:pPr>
+      <w:r>
+        <w:rPr>
+          <w:bCs/>
+        </w:rPr>
+        <w:t>3. Waffenangriff +5 DMG [100 Sünden]</w:t>
+      </w:r>
+    </w:p>
+    <w:p>
+      <w:pPr>
+        <w:ind w:firstLine="708"/>
+        <w:rPr>
+          <w:bCs/>
+        </w:rPr>
+      </w:pPr>
+      <w:r>
+        <w:rPr>
+          <w:bCs/>
+        </w:rPr>
+        <w:t xml:space="preserve">4. Blood </w:t>
+      </w:r>
+      <w:proofErr w:type="spellStart"/>
+      <w:r>
+        <w:rPr>
+          <w:bCs/>
+        </w:rPr>
+        <w:t>Vials</w:t>
+      </w:r>
+      <w:proofErr w:type="spellEnd"/>
+      <w:r>
+        <w:rPr>
+          <w:bCs/>
+        </w:rPr>
+        <w:t>: Heilkraft +5 TP [100 Sünden]</w:t>
+      </w:r>
+    </w:p>
+    <w:p>
+      <w:pPr>
+        <w:rPr>
+          <w:bCs/>
+        </w:rPr>
+      </w:pPr>
+      <w:r>
+        <w:rPr>
+          <w:bCs/>
+        </w:rPr>
+        <w:tab/>
+        <w:t xml:space="preserve">Glasscherben können verwendet werden, um ein extra Blood </w:t>
+      </w:r>
+      <w:proofErr w:type="spellStart"/>
+      <w:r>
+        <w:rPr>
+          <w:bCs/>
+        </w:rPr>
+        <w:t>Vial</w:t>
+      </w:r>
+      <w:proofErr w:type="spellEnd"/>
+      <w:r>
+        <w:rPr>
+          <w:bCs/>
+        </w:rPr>
+        <w:t xml:space="preserve"> zu erlangen</w:t>
+      </w:r>
+    </w:p>
+    <w:p>
+      <w:pPr>
+        <w:rPr>
+          <w:bCs/>
+        </w:rPr>
+      </w:pPr>
+      <w:r>
+        <w:rPr>
+          <w:b/>
+          <w:bCs/>
+        </w:rPr>
+        <w:t>2.2.1</w:t>
+      </w:r>
+      <w:r>
+        <w:rPr>
+          <w:b/>
+          <w:bCs/>
+        </w:rPr>
+        <w:t>.6</w:t>
+      </w:r>
+      <w:r>
+        <w:rPr>
+          <w:b/>
+          <w:bCs/>
+        </w:rPr>
         <w:t xml:space="preserve"> </w:t>
       </w:r>
-    </w:p>
-    <w:p>
-      <w:pPr>
-        <w:ind w:left="708"/>
-      </w:pPr>
-      <w:r>
-        <w:t xml:space="preserve">     [Taste „Linke Maustaste“]</w:t>
-      </w:r>
-    </w:p>
-    <w:p>
-      <w:r>
-        <w:tab/>
-      </w:r>
-      <w:r>
-        <w:tab/>
-        <w:t>i) er genug Stamina besitzt</w:t>
-      </w:r>
-    </w:p>
-    <w:p>
-      <w:r>
-        <w:tab/>
-        <w:t>2. Der Spieler muss eine schwere Attacke in Blickrichtung durchführen können</w:t>
-      </w:r>
-      <w:r>
-        <w:t>, wenn:</w:t>
-      </w:r>
-    </w:p>
-    <w:p>
-      <w:r>
-        <w:tab/>
-        <w:t xml:space="preserve">    [Taste „Rechte Maustaste“]</w:t>
-      </w:r>
-    </w:p>
-    <w:p>
-      <w:pPr>
-        <w:ind w:left="708" w:firstLine="708"/>
-      </w:pPr>
-      <w:r>
-        <w:t>i) er genug Stamina besitzt</w:t>
-      </w:r>
-    </w:p>
-    <w:p>
-      <w:pPr>
-        <w:ind w:firstLine="708"/>
-      </w:pPr>
-      <w:r>
-        <w:t>3. Der Spieler muss ein Angriff blocken können, wenn: [Taste „Leertaste“]</w:t>
-      </w:r>
-    </w:p>
-    <w:p>
-      <w:pPr>
-        <w:ind w:firstLine="708"/>
-      </w:pPr>
-      <w:r>
-        <w:tab/>
-        <w:t>i) er genug Stamina besitzt</w:t>
-      </w:r>
-    </w:p>
-    <w:p>
-      <w:pPr>
-        <w:ind w:firstLine="708"/>
-      </w:pPr>
-      <w:r>
-        <w:t xml:space="preserve">4. Der Spieler muss sich mit einem Blood </w:t>
-      </w:r>
-      <w:proofErr w:type="spellStart"/>
-      <w:r>
-        <w:t>Vial</w:t>
-      </w:r>
-      <w:proofErr w:type="spellEnd"/>
-      <w:r>
-        <w:t xml:space="preserve"> heilen können [Taste „</w:t>
-      </w:r>
-      <w:r>
-        <w:t>Q</w:t>
-      </w:r>
-      <w:r>
-        <w:t>“]</w:t>
-      </w:r>
-    </w:p>
-    <w:p>
-      <w:r>
-        <w:rPr>
-          <w:b/>
-          <w:bCs/>
-        </w:rPr>
-        <w:t>2.2.1.3 Stamina</w:t>
-      </w:r>
-      <w:r>
-        <w:t xml:space="preserve"> </w:t>
-      </w:r>
-      <w:r>
-        <w:t>–</w:t>
-      </w:r>
-      <w:r>
-        <w:t xml:space="preserve"> </w:t>
-      </w:r>
-      <w:r>
-        <w:t>Der Spieler hat eine Ausdauer</w:t>
-      </w:r>
-      <w:r>
-        <w:t xml:space="preserve"> 0….MAX_STAMINA, diese regeneriert sich nach 3 Sekunden, wenn keine Stamina kostende Aktion durchgeführt wurde. Folgende Aktionen reduzieren die Stamina: </w:t>
-      </w:r>
-      <w:r>
-        <w:tab/>
-      </w:r>
-    </w:p>
-    <w:p>
-      <w:r>
-        <w:tab/>
-        <w:t>1. Leichte Attacke [-10 Stamina]</w:t>
-      </w:r>
-    </w:p>
-    <w:p>
-      <w:r>
-        <w:tab/>
-        <w:t>2. Schwere Attacke [-25 Stamina]</w:t>
-      </w:r>
-    </w:p>
-    <w:p>
-      <w:r>
-        <w:tab/>
-        <w:t>3.</w:t>
-      </w:r>
-      <w:r>
-        <w:t xml:space="preserve"> </w:t>
-      </w:r>
-      <w:r>
-        <w:t>Doppelsprung [-</w:t>
-      </w:r>
-      <w:r>
-        <w:t>15</w:t>
-      </w:r>
-      <w:r>
-        <w:t xml:space="preserve"> Stamina]</w:t>
-      </w:r>
-    </w:p>
-    <w:p>
-      <w:r>
-        <w:lastRenderedPageBreak/>
-        <w:tab/>
-        <w:t>4. Dash [-20 Stamina]</w:t>
-      </w:r>
-    </w:p>
-    <w:p>
-      <w:pPr>
-        <w:ind w:left="708"/>
-      </w:pPr>
-      <w:r>
-        <w:t xml:space="preserve">5. Blocken stoppt Stamina Regeneration. Beim erfolgreichen Blocken </w:t>
-      </w:r>
-      <w:r>
-        <w:t xml:space="preserve">wird von der Stamina der geblockte Damage abgezogen. Falls es keine Stamina gibt, werden Lebenspunkte abgezogen. </w:t>
-      </w:r>
-    </w:p>
-    <w:p/>
-    <w:p>
-      <w:r>
-        <w:rPr>
-          <w:b/>
-          <w:bCs/>
-        </w:rPr>
-        <w:t>2.2.1.</w:t>
-      </w:r>
-      <w:r>
-        <w:rPr>
-          <w:b/>
-          <w:bCs/>
-        </w:rPr>
-        <w:t>4</w:t>
-      </w:r>
-      <w:r>
-        <w:rPr>
-          <w:b/>
-          <w:bCs/>
-        </w:rPr>
-        <w:t xml:space="preserve"> </w:t>
-      </w:r>
-      <w:r>
-        <w:rPr>
-          <w:b/>
-          <w:bCs/>
-        </w:rPr>
-        <w:t>Health</w:t>
-      </w:r>
-      <w:r>
-        <w:t xml:space="preserve"> </w:t>
-      </w:r>
-      <w:r>
-        <w:t>–</w:t>
-      </w:r>
-      <w:r>
-        <w:t xml:space="preserve"> </w:t>
-      </w:r>
-      <w:r>
-        <w:t>Der Spieler hat eine Trefferpunktanzahl</w:t>
-      </w:r>
-      <w:r>
-        <w:t xml:space="preserve"> (TP)</w:t>
-      </w:r>
-      <w:r>
-        <w:t xml:space="preserve"> 0….MAX_HEALTH.</w:t>
-      </w:r>
-    </w:p>
-    <w:p>
-      <w:r>
-        <w:tab/>
-        <w:t>1. Der Spieler stirbt wenn Health &lt;= 0</w:t>
-      </w:r>
-    </w:p>
-    <w:p>
-      <w:r>
-        <w:tab/>
-        <w:t xml:space="preserve">2. Der Spieler heilt sich wenn er ein Blood </w:t>
-      </w:r>
-      <w:proofErr w:type="spellStart"/>
-      <w:r>
-        <w:t>Vial</w:t>
-      </w:r>
-      <w:proofErr w:type="spellEnd"/>
-      <w:r>
-        <w:t xml:space="preserve"> trinkt [2</w:t>
-      </w:r>
-      <w:r>
-        <w:t>5</w:t>
-      </w:r>
-      <w:r>
-        <w:t xml:space="preserve"> TP]</w:t>
-      </w:r>
-    </w:p>
-    <w:p>
-      <w:r>
-        <w:tab/>
-        <w:t>3. Beim Checkpoint wird der Spieler komplett geheilt [MAX_HEALTH]</w:t>
-      </w:r>
-    </w:p>
-    <w:p>
-      <w:r>
-        <w:tab/>
-        <w:t>4. Beim erleiden des Schadens verliert der Spieler den Schadenswert an TP</w:t>
-      </w:r>
-    </w:p>
-    <w:p>
-      <w:r>
-        <w:tab/>
-        <w:t>5. Health regeneriert sich NICHT über Zeit</w:t>
-      </w:r>
-    </w:p>
-    <w:p>
-      <w:pPr>
-        <w:rPr>
-          <w:bCs/>
-        </w:rPr>
-      </w:pPr>
-      <w:r>
-        <w:rPr>
-          <w:b/>
-          <w:bCs/>
-        </w:rPr>
-        <w:t>2.2.1.</w:t>
-      </w:r>
-      <w:r>
-        <w:rPr>
-          <w:b/>
-          <w:bCs/>
-        </w:rPr>
-        <w:t xml:space="preserve">5 </w:t>
-      </w:r>
-      <w:proofErr w:type="spellStart"/>
-      <w:r>
-        <w:rPr>
-          <w:b/>
-          <w:bCs/>
-        </w:rPr>
-        <w:t>Leveling</w:t>
-      </w:r>
-      <w:proofErr w:type="spellEnd"/>
-      <w:r>
-        <w:rPr>
-          <w:b/>
-          <w:bCs/>
-        </w:rPr>
-        <w:t xml:space="preserve"> &amp; Sünden – </w:t>
-      </w:r>
-      <w:r>
-        <w:rPr>
-          <w:bCs/>
-        </w:rPr>
-        <w:t xml:space="preserve">Der Spieler kann durch Gegner und Umgebung Sünden erlangen, mit diesen kann er folgende Attribute </w:t>
-      </w:r>
-      <w:r>
-        <w:rPr>
-          <w:bCs/>
-        </w:rPr>
-        <w:t xml:space="preserve">bei einem Checkpoint </w:t>
-      </w:r>
-      <w:r>
-        <w:rPr>
-          <w:bCs/>
-        </w:rPr>
-        <w:t>verbessern:</w:t>
-      </w:r>
-    </w:p>
-    <w:p>
-      <w:pPr>
-        <w:rPr>
-          <w:bCs/>
-          <w:lang w:val="en-US"/>
-        </w:rPr>
-      </w:pPr>
-      <w:r>
-        <w:rPr>
-          <w:bCs/>
-        </w:rPr>
-        <w:tab/>
-      </w:r>
-      <w:r>
-        <w:rPr>
-          <w:bCs/>
-          <w:lang w:val="en-US"/>
-        </w:rPr>
-        <w:t xml:space="preserve">1. MAX_HEALTH </w:t>
-      </w:r>
-      <w:r>
-        <w:rPr>
-          <w:bCs/>
-          <w:lang w:val="en-US"/>
-        </w:rPr>
-        <w:t xml:space="preserve">+ 25TP [100 </w:t>
-      </w:r>
-      <w:proofErr w:type="spellStart"/>
-      <w:r>
-        <w:rPr>
-          <w:bCs/>
-          <w:lang w:val="en-US"/>
-        </w:rPr>
-        <w:t>Sünden</w:t>
-      </w:r>
-      <w:proofErr w:type="spellEnd"/>
-      <w:r>
-        <w:rPr>
-          <w:bCs/>
-          <w:lang w:val="en-US"/>
-        </w:rPr>
-        <w:t>]</w:t>
-      </w:r>
-    </w:p>
-    <w:p>
-      <w:pPr>
-        <w:ind w:firstLine="708"/>
-        <w:rPr>
-          <w:bCs/>
-          <w:lang w:val="en-US"/>
-        </w:rPr>
-      </w:pPr>
-      <w:r>
-        <w:rPr>
-          <w:bCs/>
-          <w:lang w:val="en-US"/>
-        </w:rPr>
-        <w:t xml:space="preserve">2. STAMINA_HEALTH + 25 Stamina [100 </w:t>
-      </w:r>
-      <w:proofErr w:type="spellStart"/>
-      <w:r>
-        <w:rPr>
-          <w:bCs/>
-          <w:lang w:val="en-US"/>
-        </w:rPr>
-        <w:t>Sünden</w:t>
-      </w:r>
-      <w:proofErr w:type="spellEnd"/>
-      <w:r>
-        <w:rPr>
-          <w:bCs/>
-          <w:lang w:val="en-US"/>
-        </w:rPr>
-        <w:t>]</w:t>
-      </w:r>
-    </w:p>
-    <w:p>
-      <w:pPr>
-        <w:ind w:firstLine="708"/>
-        <w:rPr>
-          <w:bCs/>
-        </w:rPr>
-      </w:pPr>
-      <w:r>
-        <w:rPr>
-          <w:bCs/>
-        </w:rPr>
-        <w:t>3. Waffenangriff +5 DMG [100 Sünden]</w:t>
-      </w:r>
-    </w:p>
-    <w:p>
-      <w:pPr>
-        <w:ind w:firstLine="708"/>
-        <w:rPr>
-          <w:bCs/>
-        </w:rPr>
-      </w:pPr>
-      <w:r>
-        <w:rPr>
-          <w:bCs/>
-        </w:rPr>
-        <w:t xml:space="preserve">4. Blood </w:t>
-      </w:r>
-      <w:proofErr w:type="spellStart"/>
-      <w:r>
-        <w:rPr>
-          <w:bCs/>
-        </w:rPr>
-        <w:t>Vials</w:t>
-      </w:r>
-      <w:proofErr w:type="spellEnd"/>
-      <w:r>
-        <w:rPr>
-          <w:bCs/>
-        </w:rPr>
-        <w:t>: Heilkraft +5 TP [100 Sünden]</w:t>
-      </w:r>
-    </w:p>
-    <w:p>
-      <w:pPr>
-        <w:rPr>
-          <w:bCs/>
-        </w:rPr>
-      </w:pPr>
-      <w:r>
-        <w:rPr>
-          <w:bCs/>
-        </w:rPr>
-        <w:tab/>
-        <w:t xml:space="preserve">Glasscherben können verwendet werden, um ein extra Blood </w:t>
-      </w:r>
-      <w:proofErr w:type="spellStart"/>
-      <w:r>
-        <w:rPr>
-          <w:bCs/>
-        </w:rPr>
-        <w:t>Vial</w:t>
-      </w:r>
-      <w:proofErr w:type="spellEnd"/>
-      <w:r>
-        <w:rPr>
-          <w:bCs/>
-        </w:rPr>
-        <w:t xml:space="preserve"> zu erlangen</w:t>
-      </w:r>
-    </w:p>
-    <w:p>
-      <w:pPr>
-        <w:rPr>
-          <w:bCs/>
-        </w:rPr>
-      </w:pPr>
-      <w:r>
-        <w:rPr>
-          <w:b/>
-          <w:bCs/>
-        </w:rPr>
-        <w:t>2.2.1</w:t>
-      </w:r>
-      <w:r>
-        <w:rPr>
-          <w:b/>
-          <w:bCs/>
-        </w:rPr>
-        <w:t>.6</w:t>
-      </w:r>
-      <w:r>
-        <w:rPr>
-          <w:b/>
-          <w:bCs/>
-        </w:rPr>
-        <w:t xml:space="preserve"> </w:t>
-      </w:r>
       <w:r>
         <w:rPr>
           <w:b/>
@@ -734,7 +876,19 @@
         <w:rPr>
           <w:bCs/>
         </w:rPr>
-        <w:t xml:space="preserve"> Spieler hinterlässt alle Sünden am Todesort beim Sterben. Falls der Spieler ein zweites Mal stirbt, ohne die Sünden eingesammelt zu haben, werden diese entfernt. </w:t>
+        <w:t xml:space="preserve"> Spieler </w:t>
+      </w:r>
+      <w:r>
+        <w:rPr>
+          <w:bCs/>
+        </w:rPr>
+        <w:t>verliert</w:t>
+      </w:r>
+      <w:r>
+        <w:rPr>
+          <w:bCs/>
+        </w:rPr>
+        <w:t xml:space="preserve"> alle Sünden beim Sterben.</w:t>
       </w:r>
     </w:p>
     <w:p>
@@ -974,6 +1128,7 @@
     <w:p/>
     <w:p/>
     <w:p/>
+    <w:p/>
     <w:p>
       <w:pPr>
         <w:rPr>
@@ -992,6 +1147,7 @@
           <w:szCs w:val="24"/>
           <w:u w:val="single"/>
         </w:rPr>
+        <w:lastRenderedPageBreak/>
         <w:t>2.2.3 Gegner</w:t>
       </w:r>
       <w:r>
@@ -1044,6 +1200,9 @@
       </w:r>
       <w:proofErr w:type="spellEnd"/>
       <w:r>
+        <w:t xml:space="preserve"> (Kreis mit Radius von 70px)</w:t>
+      </w:r>
+      <w:r>
         <w:t xml:space="preserve"> befindet.</w:t>
       </w:r>
     </w:p>
@@ -1060,7 +1219,13 @@
       </w:r>
       <w:proofErr w:type="spellEnd"/>
       <w:r>
-        <w:t xml:space="preserve"> verlässt.</w:t>
+        <w:t xml:space="preserve"> </w:t>
+      </w:r>
+      <w:r>
+        <w:t xml:space="preserve"> (Kreis mit Radius von 179px) </w:t>
+      </w:r>
+      <w:r>
+        <w:t>verlässt.</w:t>
       </w:r>
     </w:p>
     <w:p>
@@ -1071,7 +1236,19 @@
         <w:t>3</w:t>
       </w:r>
       <w:r>
-        <w:t>. Der Gegner hat eine Startposition [</w:t>
+        <w:t xml:space="preserve">. </w:t>
+      </w:r>
+      <w:r>
+        <w:t>Jeder</w:t>
+      </w:r>
+      <w:r>
+        <w:t xml:space="preserve"> Gegner hat eine </w:t>
+      </w:r>
+      <w:r>
+        <w:t xml:space="preserve">eigene </w:t>
+      </w:r>
+      <w:r>
+        <w:t>Startposition [</w:t>
       </w:r>
       <w:proofErr w:type="spellStart"/>
       <w:r>
@@ -1087,6 +1264,9 @@
       </w:r>
       <w:proofErr w:type="spellEnd"/>
       <w:r>
+        <w:t xml:space="preserve"> im jeweiligen Raum</w:t>
+      </w:r>
+      <w:r>
         <w:t>]</w:t>
       </w:r>
     </w:p>
@@ -1101,13 +1281,13 @@
         <w:t xml:space="preserve">. Der Gegner kehrt nach </w:t>
       </w:r>
       <w:r>
-        <w:t xml:space="preserve">einer </w:t>
-      </w:r>
-      <w:r>
-        <w:t>Zeit zur Startposition zurück</w:t>
-      </w:r>
-      <w:r>
-        <w:t>, wenn er sich dort noch nicht befindet</w:t>
+        <w:t xml:space="preserve">5 Sekunden </w:t>
+      </w:r>
+      <w:r>
+        <w:t>zur Startposition zurück</w:t>
+      </w:r>
+      <w:r>
+        <w:t xml:space="preserve">, solange dieser keinen Spieler verfolgt. </w:t>
       </w:r>
     </w:p>
     <w:p>
@@ -1158,9 +1338,14 @@
       </w:r>
     </w:p>
     <w:p>
-      <w:r>
-        <w:tab/>
-        <w:t>1. Der Gegner muss eine leichte Attacke durchführen können</w:t>
+      <w:pPr>
+        <w:ind w:left="708"/>
+      </w:pPr>
+      <w:r>
+        <w:t>1. Der Gegner muss eine leichte Attacke durchführen</w:t>
+      </w:r>
+      <w:r>
+        <w:t>, wenn der Spieler weniger als 45px entfernt ist</w:t>
       </w:r>
       <w:r>
         <w:t>.</w:t>
@@ -1227,7 +1412,13 @@
         <w:ind w:firstLine="708"/>
       </w:pPr>
       <w:r>
-        <w:t xml:space="preserve">1. Der Gegner stirbt, wenn Health == 0. </w:t>
+        <w:t xml:space="preserve">1. Der Gegner stirbt, wenn Health </w:t>
+      </w:r>
+      <w:r>
+        <w:t>&lt;</w:t>
+      </w:r>
+      <w:r>
+        <w:t xml:space="preserve">= 0. </w:t>
       </w:r>
     </w:p>
     <w:p>
@@ -1235,7 +1426,13 @@
         <w:ind w:firstLine="708"/>
       </w:pPr>
       <w:r>
-        <w:t>2. Die TP des Gegners muss über den Gegnersprite sichtbar sein</w:t>
+        <w:t xml:space="preserve">2. Die TP des Gegners muss </w:t>
+      </w:r>
+      <w:r>
+        <w:t xml:space="preserve">5px </w:t>
+      </w:r>
+      <w:r>
+        <w:t>über den Gegnersprite sichtbar sein</w:t>
       </w:r>
     </w:p>
     <w:p>
@@ -1249,7 +1446,10 @@
         <w:t xml:space="preserve">Wenn der Gegner stirbt, </w:t>
       </w:r>
       <w:r>
-        <w:t>bekommt der Spielet</w:t>
+        <w:t>bekommt der Spiele</w:t>
+      </w:r>
+      <w:r>
+        <w:t>r</w:t>
       </w:r>
       <w:r>
         <w:t xml:space="preserve"> Sünden</w:t>
@@ -1260,7 +1460,13 @@
         <w:ind w:left="708"/>
       </w:pPr>
       <w:r>
-        <w:t xml:space="preserve">          [Anzahl Sünden: SIN_AMOUNT]</w:t>
+        <w:t xml:space="preserve">          [Anzahl Sünden</w:t>
+      </w:r>
+      <w:r>
+        <w:t xml:space="preserve"> =</w:t>
+      </w:r>
+      <w:r>
+        <w:t xml:space="preserve"> SIN_AMOUNT]</w:t>
       </w:r>
     </w:p>
     <w:p>
@@ -1380,7 +1586,43 @@
         <w:rPr>
           <w:bCs/>
         </w:rPr>
-        <w:t>Der Boss wird goldfarben, sobald die 50 % seiner Lebenspunkte erreicht ist.</w:t>
+        <w:t>Der Boss wird goldfarben</w:t>
+      </w:r>
+      <w:r>
+        <w:rPr>
+          <w:bCs/>
+        </w:rPr>
+        <w:t xml:space="preserve"> RGBA</w:t>
+      </w:r>
+      <w:r>
+        <w:rPr>
+          <w:bCs/>
+        </w:rPr>
+        <w:t>(1.0f, 0.84f, 0.0f, 1.0f)</w:t>
+      </w:r>
+      <w:r>
+        <w:rPr>
+          <w:bCs/>
+        </w:rPr>
+        <w:t xml:space="preserve"> </w:t>
+      </w:r>
+      <w:r>
+        <w:rPr>
+          <w:bCs/>
+        </w:rPr>
+        <w:t xml:space="preserve">, sobald 50 % seiner </w:t>
+      </w:r>
+      <w:r>
+        <w:rPr>
+          <w:bCs/>
+        </w:rPr>
+        <w:t>TP</w:t>
+      </w:r>
+      <w:r>
+        <w:rPr>
+          <w:bCs/>
+        </w:rPr>
+        <w:t xml:space="preserve"> erreicht ist.</w:t>
       </w:r>
     </w:p>
     <w:p>
@@ -1400,7 +1642,43 @@
         <w:rPr>
           <w:bCs/>
         </w:rPr>
-        <w:t>Der Boss erhält mehr Rüstung unter 50 % Lebenspunkten.</w:t>
+        <w:t>Der Boss erhält</w:t>
+      </w:r>
+      <w:r>
+        <w:rPr>
+          <w:bCs/>
+        </w:rPr>
+        <w:t xml:space="preserve"> doppelte</w:t>
+      </w:r>
+      <w:r>
+        <w:rPr>
+          <w:bCs/>
+        </w:rPr>
+        <w:t xml:space="preserve"> Rüstung</w:t>
+      </w:r>
+      <w:r>
+        <w:rPr>
+          <w:bCs/>
+        </w:rPr>
+        <w:t xml:space="preserve"> [2x Armor]</w:t>
+      </w:r>
+      <w:r>
+        <w:rPr>
+          <w:bCs/>
+        </w:rPr>
+        <w:t xml:space="preserve"> unter 50 % </w:t>
+      </w:r>
+      <w:r>
+        <w:rPr>
+          <w:bCs/>
+        </w:rPr>
+        <w:t>TP</w:t>
+      </w:r>
+      <w:r>
+        <w:rPr>
+          <w:bCs/>
+        </w:rPr>
+        <w:t>.</w:t>
       </w:r>
     </w:p>
     <w:p>
@@ -1420,7 +1698,19 @@
         <w:rPr>
           <w:bCs/>
         </w:rPr>
-        <w:t>Der Boss belebt alle gestorbenen Gegner im Raum wieder, sobald er unter 50 % Lebenspunkte fällt.</w:t>
+        <w:t xml:space="preserve">Der Boss belebt alle gestorbenen Gegner im Raum wieder, sobald er unter 50 % </w:t>
+      </w:r>
+      <w:r>
+        <w:rPr>
+          <w:bCs/>
+        </w:rPr>
+        <w:t>TP</w:t>
+      </w:r>
+      <w:r>
+        <w:rPr>
+          <w:bCs/>
+        </w:rPr>
+        <w:t xml:space="preserve"> fällt.</w:t>
       </w:r>
     </w:p>
     <w:p>
@@ -1480,258 +1770,319 @@
         <w:t>Diese dienen als Checkpoint für den Spieler</w:t>
       </w:r>
       <w:r>
-        <w:t xml:space="preserve">. Wenn dieser mit dem Brunen interagiert passiert folgendes: </w:t>
-      </w:r>
-    </w:p>
-    <w:p>
-      <w:r>
-        <w:tab/>
-        <w:t xml:space="preserve">1.Alle Blood </w:t>
+        <w:t xml:space="preserve">. Wenn dieser </w:t>
+      </w:r>
+      <w:r>
+        <w:t xml:space="preserve">die </w:t>
       </w:r>
       <w:proofErr w:type="spellStart"/>
       <w:r>
+        <w:t>Hitbox</w:t>
+      </w:r>
+      <w:proofErr w:type="spellEnd"/>
+      <w:r>
+        <w:t xml:space="preserve"> (200px </w:t>
+      </w:r>
+      <w:r>
+        <w:t>×</w:t>
+      </w:r>
+      <w:r>
+        <w:t xml:space="preserve"> </w:t>
+      </w:r>
+      <w:r>
+        <w:t xml:space="preserve">200px) </w:t>
+      </w:r>
+      <w:r>
+        <w:t>de</w:t>
+      </w:r>
+      <w:r>
+        <w:t>s</w:t>
+      </w:r>
+      <w:r>
+        <w:t xml:space="preserve"> Bru</w:t>
+      </w:r>
+      <w:r>
+        <w:t>n</w:t>
+      </w:r>
+      <w:r>
+        <w:t>nen</w:t>
+      </w:r>
+      <w:r>
+        <w:t xml:space="preserve"> betritt, passiert</w:t>
+      </w:r>
+      <w:r>
+        <w:t xml:space="preserve"> folgendes: </w:t>
+      </w:r>
+    </w:p>
+    <w:p>
+      <w:r>
+        <w:tab/>
+        <w:t>1.</w:t>
+      </w:r>
+      <w:r>
+        <w:t xml:space="preserve"> </w:t>
+      </w:r>
+      <w:r>
+        <w:t xml:space="preserve">Alle Blood </w:t>
+      </w:r>
+      <w:proofErr w:type="spellStart"/>
+      <w:r>
         <w:t>Vials</w:t>
       </w:r>
       <w:proofErr w:type="spellEnd"/>
       <w:r>
         <w:t xml:space="preserve"> werden aufgefüllt</w:t>
       </w:r>
-    </w:p>
-    <w:p>
+      <w:r>
+        <w:t xml:space="preserve"> [Anzahl </w:t>
+      </w:r>
+      <w:proofErr w:type="spellStart"/>
+      <w:r>
+        <w:t>BloodVials</w:t>
+      </w:r>
+      <w:proofErr w:type="spellEnd"/>
+      <w:r>
+        <w:t xml:space="preserve"> = </w:t>
+      </w:r>
+      <w:proofErr w:type="spellStart"/>
+      <w:r>
+        <w:t>BVMaxUses</w:t>
+      </w:r>
+      <w:proofErr w:type="spellEnd"/>
+      <w:r>
+        <w:t>]</w:t>
+      </w:r>
+    </w:p>
+    <w:p>
+      <w:pPr>
+        <w:rPr>
+          <w:lang w:val="en-US"/>
+        </w:rPr>
+      </w:pPr>
       <w:r>
         <w:tab/>
         <w:t>2. Der Spieler heilt sich zu 100%</w:t>
       </w:r>
-    </w:p>
-    <w:p>
-      <w:r>
-        <w:tab/>
-        <w:t xml:space="preserve">3. Alle toten Gegner die </w:t>
+      <w:r>
+        <w:t xml:space="preserve">. </w:t>
+      </w:r>
+      <w:r>
+        <w:rPr>
+          <w:lang w:val="en-US"/>
+        </w:rPr>
+        <w:t>[TP = MAX_HEALTH]</w:t>
+      </w:r>
+    </w:p>
+    <w:p>
+      <w:r>
+        <w:rPr>
+          <w:lang w:val="en-US"/>
+        </w:rPr>
+        <w:tab/>
+      </w:r>
+      <w:r>
+        <w:t>3.</w:t>
+      </w:r>
+      <w:r>
+        <w:t xml:space="preserve"> Stamina füllt sich zu 100%</w:t>
+      </w:r>
+      <w:r>
+        <w:t>. [Stamina = MAX_STAMINA]</w:t>
+      </w:r>
+    </w:p>
+    <w:p>
+      <w:r>
+        <w:rPr>
+          <w:b/>
+        </w:rPr>
+        <w:t xml:space="preserve">2.2.4.2 Kiste – </w:t>
+      </w:r>
+      <w:r>
+        <w:t xml:space="preserve">Der Spieler kann </w:t>
+      </w:r>
+      <w:r>
+        <w:t>mit Kisten</w:t>
+      </w:r>
+      <w:r>
+        <w:t xml:space="preserve"> interagieren. Kann Glasscherben oder Sünden enthalten.</w:t>
+      </w:r>
+    </w:p>
+    <w:p>
+      <w:r>
+        <w:rPr>
+          <w:b/>
+          <w:bCs/>
+        </w:rPr>
+        <w:t>2.2.4.</w:t>
+      </w:r>
+      <w:r>
+        <w:rPr>
+          <w:b/>
+          <w:bCs/>
+        </w:rPr>
+        <w:t>3</w:t>
+      </w:r>
+      <w:r>
+        <w:rPr>
+          <w:b/>
+          <w:bCs/>
+        </w:rPr>
+        <w:t xml:space="preserve"> Plat</w:t>
+      </w:r>
+      <w:r>
+        <w:rPr>
+          <w:b/>
+          <w:bCs/>
+        </w:rPr>
+        <w:t>t</w:t>
+      </w:r>
+      <w:r>
+        <w:rPr>
+          <w:b/>
+          <w:bCs/>
+        </w:rPr>
+        <w:t>form -</w:t>
+      </w:r>
+      <w:r>
+        <w:t xml:space="preserve"> </w:t>
+      </w:r>
+      <w:r>
+        <w:t xml:space="preserve">Der Spieler kann sich auf einer Plattform mit </w:t>
+      </w:r>
+      <w:r>
+        <w:t>der Form 45px</w:t>
+      </w:r>
+      <w:r>
+        <w:t> × </w:t>
+      </w:r>
+      <w:r>
+        <w:t>5px</w:t>
+      </w:r>
+      <w:r>
+        <w:t xml:space="preserve"> bewegen und wird bei Kontakt aus allen Richtungen (oben, unten, seitlich) durch eine CollisionShape2D</w:t>
+      </w:r>
+      <w:r>
+        <w:t xml:space="preserve"> </w:t>
+      </w:r>
+      <w:r>
+        <w:t>zuverlässig gestoppt.</w:t>
+      </w:r>
+    </w:p>
+    <w:p>
+      <w:r>
+        <w:rPr>
+          <w:b/>
+          <w:bCs/>
+        </w:rPr>
+        <w:lastRenderedPageBreak/>
+        <w:t>2.2.4.</w:t>
+      </w:r>
+      <w:r>
+        <w:rPr>
+          <w:b/>
+          <w:bCs/>
+        </w:rPr>
+        <w:t>4</w:t>
+      </w:r>
+      <w:r>
+        <w:rPr>
+          <w:b/>
+          <w:bCs/>
+        </w:rPr>
+        <w:t xml:space="preserve"> Spike </w:t>
+      </w:r>
+      <w:r>
+        <w:rPr>
+          <w:b/>
+          <w:bCs/>
+        </w:rPr>
+        <w:t>–</w:t>
+      </w:r>
+      <w:r>
+        <w:t xml:space="preserve"> </w:t>
+      </w:r>
+      <w:r>
+        <w:t xml:space="preserve">Der </w:t>
+      </w:r>
+      <w:r>
+        <w:t xml:space="preserve">Spieler </w:t>
+      </w:r>
+      <w:r>
+        <w:t xml:space="preserve">bekommt DMG bei betreten der </w:t>
       </w:r>
       <w:proofErr w:type="spellStart"/>
       <w:r>
-        <w:t>Respawnable</w:t>
+        <w:t>Hitbox</w:t>
       </w:r>
       <w:proofErr w:type="spellEnd"/>
       <w:r>
-        <w:t xml:space="preserve"> sind, </w:t>
+        <w:t xml:space="preserve"> 30px </w:t>
+      </w:r>
+      <w:r>
+        <w:t>×</w:t>
+      </w:r>
+      <w:r>
+        <w:t xml:space="preserve"> 7px. [TP -= DMG]</w:t>
+      </w:r>
+    </w:p>
+    <w:p>
+      <w:r>
+        <w:rPr>
+          <w:b/>
+          <w:bCs/>
+        </w:rPr>
+        <w:t>2.2.4.</w:t>
+      </w:r>
+      <w:r>
+        <w:rPr>
+          <w:b/>
+          <w:bCs/>
+        </w:rPr>
+        <w:t>5</w:t>
+      </w:r>
+      <w:r>
+        <w:rPr>
+          <w:b/>
+          <w:bCs/>
+        </w:rPr>
+        <w:t xml:space="preserve"> </w:t>
+      </w:r>
+      <w:r>
+        <w:rPr>
+          <w:b/>
+          <w:bCs/>
+        </w:rPr>
+        <w:t>Tür</w:t>
+      </w:r>
+      <w:r>
+        <w:rPr>
+          <w:b/>
+          <w:bCs/>
+        </w:rPr>
+        <w:t xml:space="preserve"> -</w:t>
+      </w:r>
+      <w:r>
+        <w:t xml:space="preserve"> Diese dienen zum </w:t>
+      </w:r>
+      <w:r>
+        <w:t xml:space="preserve">Wechseln der Räume. Sie teleportiert den Spieler zur eine anderen festgelegten Tür, sobald der Spieler die </w:t>
       </w:r>
       <w:proofErr w:type="spellStart"/>
       <w:r>
-        <w:t>respawnen</w:t>
+        <w:t>Hitbox</w:t>
       </w:r>
       <w:proofErr w:type="spellEnd"/>
       <w:r>
-        <w:t xml:space="preserve"> an der Startposition</w:t>
-      </w:r>
-    </w:p>
-    <w:p>
-      <w:r>
-        <w:tab/>
-        <w:t>4. Stamina füllt sich zu 100%</w:t>
-      </w:r>
-    </w:p>
-    <w:p>
-      <w:r>
-        <w:rPr>
-          <w:b/>
-        </w:rPr>
-        <w:lastRenderedPageBreak/>
-        <w:t xml:space="preserve">2.2.4.2 Kiste – </w:t>
-      </w:r>
-      <w:r>
-        <w:t xml:space="preserve">Der Spieler kann damit interagieren. Kann Glasscherben oder Sünden enthalten. </w:t>
-      </w:r>
-    </w:p>
-    <w:p>
-      <w:r>
-        <w:rPr>
-          <w:b/>
-        </w:rPr>
-        <w:t xml:space="preserve">2.2.4.3 Level Design – </w:t>
-      </w:r>
-      <w:r>
-        <w:t>Das Spiel besteht aus vier Sektionen, mit verschiedenen Räumen, die logisch verbunden sind. Diese Räume bestehen aus Boden &amp; Wänden. In diesen sind Gegner verteilt</w:t>
-      </w:r>
-      <w:r>
-        <w:t>. Pro Sektion gibt es jeweils einen Boss. (Wird verfeinert)</w:t>
-      </w:r>
-    </w:p>
-    <w:p>
-      <w:r>
-        <w:rPr>
-          <w:b/>
-          <w:bCs/>
-        </w:rPr>
-        <w:t xml:space="preserve">2.2.4.4 </w:t>
-      </w:r>
-      <w:proofErr w:type="spellStart"/>
-      <w:r>
-        <w:rPr>
-          <w:b/>
-          <w:bCs/>
-        </w:rPr>
-        <w:t>Platform</w:t>
-      </w:r>
-      <w:proofErr w:type="spellEnd"/>
-      <w:r>
-        <w:rPr>
-          <w:b/>
-          <w:bCs/>
-        </w:rPr>
-        <w:t xml:space="preserve"> -</w:t>
-      </w:r>
-      <w:r>
-        <w:t xml:space="preserve"> Der Spieler kann sich darauf bewegen und stößt von jeder Seite dagegen.</w:t>
-      </w:r>
-    </w:p>
-    <w:p>
-      <w:r>
-        <w:rPr>
-          <w:b/>
-          <w:bCs/>
-        </w:rPr>
-        <w:t xml:space="preserve">2.2.4.5 Dynamische </w:t>
-      </w:r>
-      <w:proofErr w:type="spellStart"/>
-      <w:r>
-        <w:rPr>
-          <w:b/>
-          <w:bCs/>
-        </w:rPr>
-        <w:t>Platform</w:t>
-      </w:r>
-      <w:proofErr w:type="spellEnd"/>
-      <w:r>
-        <w:rPr>
-          <w:b/>
-          <w:bCs/>
-        </w:rPr>
-        <w:t xml:space="preserve"> -</w:t>
-      </w:r>
-      <w:r>
-        <w:t xml:space="preserve"> Wie eine </w:t>
-      </w:r>
-      <w:proofErr w:type="spellStart"/>
-      <w:r>
-        <w:t>Platform</w:t>
-      </w:r>
-      <w:proofErr w:type="spellEnd"/>
-      <w:r>
-        <w:t xml:space="preserve"> nur das diese sich in einem festen Bereich bewegt</w:t>
-      </w:r>
-    </w:p>
-    <w:p>
-      <w:r>
-        <w:rPr>
-          <w:b/>
-          <w:bCs/>
-        </w:rPr>
-        <w:t>2.2.4.6 Spike -</w:t>
-      </w:r>
-      <w:r>
-        <w:t xml:space="preserve"> Spieler kann durchlaufen und Schaden bekommen</w:t>
-      </w:r>
-    </w:p>
-    <w:p>
-      <w:r>
-        <w:rPr>
-          <w:b/>
-          <w:bCs/>
-        </w:rPr>
-        <w:t>2.2.4.7 Dynamischer Spike -</w:t>
-      </w:r>
-      <w:r>
-        <w:t xml:space="preserve"> Wie dynamische </w:t>
-      </w:r>
-      <w:proofErr w:type="spellStart"/>
-      <w:r>
-        <w:t>Platform</w:t>
-      </w:r>
-      <w:proofErr w:type="spellEnd"/>
-      <w:r>
-        <w:t xml:space="preserve"> und Spike</w:t>
-      </w:r>
-    </w:p>
-    <w:p>
-      <w:r>
-        <w:rPr>
-          <w:b/>
-          <w:bCs/>
-        </w:rPr>
-        <w:t xml:space="preserve">2.2.4.8 </w:t>
-      </w:r>
-      <w:proofErr w:type="spellStart"/>
-      <w:r>
-        <w:rPr>
-          <w:b/>
-          <w:bCs/>
-        </w:rPr>
-        <w:t>Teleport</w:t>
-      </w:r>
-      <w:proofErr w:type="spellEnd"/>
-      <w:r>
-        <w:rPr>
-          <w:b/>
-          <w:bCs/>
-        </w:rPr>
-        <w:t xml:space="preserve"> -</w:t>
-      </w:r>
-      <w:r>
-        <w:t xml:space="preserve"> Diesen dienen zum Teleportieren des Spielers, es gilt folgendes:</w:t>
-      </w:r>
-    </w:p>
-    <w:p>
-      <w:r>
-        <w:tab/>
-        <w:t xml:space="preserve">1. Nach dem Tod wird der Spieler an einen </w:t>
-      </w:r>
-      <w:proofErr w:type="spellStart"/>
-      <w:r>
-        <w:t>Teleporter</w:t>
-      </w:r>
-      <w:proofErr w:type="spellEnd"/>
-      <w:r>
-        <w:t xml:space="preserve"> am Spawn teleportiert</w:t>
-      </w:r>
-    </w:p>
-    <w:p>
-      <w:r>
-        <w:tab/>
-        <w:t xml:space="preserve">2. Der Spieler kann durch </w:t>
-      </w:r>
-      <w:proofErr w:type="spellStart"/>
-      <w:r>
-        <w:t>Teleporter</w:t>
-      </w:r>
-      <w:proofErr w:type="spellEnd"/>
-      <w:r>
-        <w:t xml:space="preserve"> zu einer anderen </w:t>
-      </w:r>
-      <w:proofErr w:type="spellStart"/>
-      <w:r>
-        <w:t>Map</w:t>
-      </w:r>
-      <w:proofErr w:type="spellEnd"/>
-      <w:r>
-        <w:t xml:space="preserve"> transferiert werden mit allen </w:t>
-      </w:r>
-      <w:r>
-        <w:tab/>
-      </w:r>
-      <w:r>
-        <w:tab/>
-        <w:t>aktuellen Werten</w:t>
+        <w:t xml:space="preserve"> 8px </w:t>
+      </w:r>
+      <w:r>
+        <w:t>×</w:t>
+      </w:r>
+      <w:r>
+        <w:t xml:space="preserve"> 50px betritt. </w:t>
       </w:r>
     </w:p>
     <w:p/>
-    <w:p>
-      <w:pPr>
-        <w:rPr>
-          <w:b/>
-        </w:rPr>
-      </w:pPr>
-    </w:p>
     <w:p>
       <w:pPr>
         <w:rPr>
@@ -1783,7 +2134,23 @@
         <w:t xml:space="preserve"> – </w:t>
       </w:r>
       <w:r>
-        <w:t>Der Benutzer muss das Spiel im Menu, durch ein Knopfdruck, starten und verlassen können</w:t>
+        <w:t>Der Benutzer muss das Spiel über einen Button im Hauptmenü mit der Beschriftung „</w:t>
+      </w:r>
+      <w:proofErr w:type="spellStart"/>
+      <w:r>
+        <w:t>Continue</w:t>
+      </w:r>
+      <w:proofErr w:type="spellEnd"/>
+      <w:r>
+        <w:t>“ starten und über den Button „</w:t>
+      </w:r>
+      <w:proofErr w:type="spellStart"/>
+      <w:r>
+        <w:t>Quit</w:t>
+      </w:r>
+      <w:proofErr w:type="spellEnd"/>
+      <w:r>
+        <w:t>“ zuverlässig schließen können; beide Buttons müssen innerhalb von 1 Sekunde auf Eingaben reagieren.</w:t>
       </w:r>
     </w:p>
     <w:p>
@@ -1801,38 +2168,47 @@
     </w:p>
     <w:p>
       <w:pPr>
+        <w:ind w:left="708"/>
+      </w:pPr>
+      <w:r>
+        <w:rPr>
+          <w:bCs/>
+        </w:rPr>
+        <w:t>1</w:t>
+      </w:r>
+      <w:r>
+        <w:rPr>
+          <w:b/>
+        </w:rPr>
+        <w:t xml:space="preserve">. </w:t>
+      </w:r>
+      <w:r>
+        <w:t>Der Benutzer muss in der Lage sein, den Spielstand zu speichern</w:t>
+      </w:r>
+      <w:r>
+        <w:t>, über den Knopf „Save Game“</w:t>
+      </w:r>
+    </w:p>
+    <w:p>
+      <w:pPr>
         <w:ind w:firstLine="708"/>
       </w:pPr>
       <w:r>
-        <w:rPr>
-          <w:bCs/>
-        </w:rPr>
-        <w:t>1</w:t>
-      </w:r>
-      <w:r>
-        <w:rPr>
-          <w:b/>
-        </w:rPr>
-        <w:t xml:space="preserve">. </w:t>
-      </w:r>
-      <w:r>
-        <w:t>Der Benutzer muss in der Lage sein, den Spielstand zu speichern</w:t>
-      </w:r>
-    </w:p>
-    <w:p>
-      <w:pPr>
-        <w:ind w:firstLine="708"/>
-      </w:pPr>
-      <w:r>
         <w:t>2. Der Benutzer muss in der Lage sein, den Spielstand zu löschen</w:t>
       </w:r>
-    </w:p>
-    <w:p>
-      <w:pPr>
-        <w:ind w:firstLine="708"/>
-      </w:pPr>
-      <w:r>
-        <w:t>3. Der Benutzer muss in der Lage sein, den Spielstand laden zu können.</w:t>
+      <w:r>
+        <w:t>, über den Knopf „Delete“</w:t>
+      </w:r>
+    </w:p>
+    <w:p>
+      <w:pPr>
+        <w:ind w:left="708"/>
+      </w:pPr>
+      <w:r>
+        <w:t>3. Der Benutzer muss in der Lage sein, den Spielstand laden zu können</w:t>
+      </w:r>
+      <w:r>
+        <w:t>, über den Knopf „Load Game“</w:t>
       </w:r>
     </w:p>
     <w:p>
@@ -1872,379 +2248,18 @@
     <w:p>
       <w:r>
         <w:tab/>
-        <w:t>3. Der Benutzer muss die Sounds ändern können, zwischen 0 – 100% [Lautstärke]</w:t>
+        <w:t>3. Der Benutzer muss die Sounds ändern können, zwischen 0</w:t>
+      </w:r>
+      <w:r>
+        <w:t>%</w:t>
+      </w:r>
+      <w:r>
+        <w:t xml:space="preserve"> – 100% [Lautstärke]</w:t>
       </w:r>
     </w:p>
     <w:p>
       <w:r>
         <w:t xml:space="preserve"> </w:t>
-      </w:r>
-    </w:p>
-    <w:p>
-      <w:pPr>
-        <w:rPr>
-          <w:b/>
-          <w:bCs/>
-          <w:sz w:val="28"/>
-          <w:szCs w:val="28"/>
-          <w:u w:val="single"/>
-        </w:rPr>
-      </w:pPr>
-      <w:r>
-        <w:rPr>
-          <w:b/>
-          <w:bCs/>
-          <w:sz w:val="28"/>
-          <w:szCs w:val="28"/>
-          <w:u w:val="single"/>
-        </w:rPr>
-        <w:t>2.3 Nicht Funktionale Anforderungen</w:t>
-      </w:r>
-    </w:p>
-    <w:p>
-      <w:pPr>
-        <w:rPr>
-          <w:b/>
-          <w:bCs/>
-          <w:sz w:val="24"/>
-          <w:szCs w:val="24"/>
-          <w:u w:val="single"/>
-        </w:rPr>
-      </w:pPr>
-      <w:r>
-        <w:rPr>
-          <w:b/>
-          <w:bCs/>
-          <w:sz w:val="24"/>
-          <w:szCs w:val="24"/>
-          <w:u w:val="single"/>
-        </w:rPr>
-        <w:t>2.3.1 Coding Style:</w:t>
-      </w:r>
-    </w:p>
-    <w:p>
-      <w:pPr>
-        <w:rPr>
-          <w:bCs/>
-        </w:rPr>
-      </w:pPr>
-      <w:r>
-        <w:rPr>
-          <w:bCs/>
-        </w:rPr>
-        <w:tab/>
-        <w:t xml:space="preserve">1. </w:t>
-      </w:r>
-      <w:proofErr w:type="spellStart"/>
-      <w:r>
-        <w:rPr>
-          <w:bCs/>
-        </w:rPr>
-        <w:t>PascalCase</w:t>
-      </w:r>
-      <w:proofErr w:type="spellEnd"/>
-      <w:r>
-        <w:rPr>
-          <w:bCs/>
-        </w:rPr>
-        <w:t xml:space="preserve"> für Klassennamen: Klassennamen wie </w:t>
-      </w:r>
-      <w:r>
-        <w:rPr>
-          <w:bCs/>
-        </w:rPr>
-        <w:t>„</w:t>
-      </w:r>
-      <w:r>
-        <w:rPr>
-          <w:bCs/>
-        </w:rPr>
-        <w:t>Player</w:t>
-      </w:r>
-      <w:r>
-        <w:rPr>
-          <w:bCs/>
-        </w:rPr>
-        <w:t>“</w:t>
-      </w:r>
-      <w:r>
-        <w:rPr>
-          <w:bCs/>
-        </w:rPr>
-        <w:t xml:space="preserve"> verwenden den </w:t>
-      </w:r>
-      <w:proofErr w:type="spellStart"/>
-      <w:r>
-        <w:rPr>
-          <w:bCs/>
-        </w:rPr>
-        <w:t>PascalCase</w:t>
-      </w:r>
-      <w:proofErr w:type="spellEnd"/>
-      <w:r>
-        <w:rPr>
-          <w:bCs/>
-        </w:rPr>
-        <w:t>-Stil</w:t>
-      </w:r>
-      <w:r>
-        <w:rPr>
-          <w:bCs/>
-        </w:rPr>
-        <w:t>.</w:t>
-      </w:r>
-    </w:p>
-    <w:p>
-      <w:pPr>
-        <w:rPr>
-          <w:bCs/>
-          <w:lang w:val="en-US"/>
-        </w:rPr>
-      </w:pPr>
-      <w:r>
-        <w:rPr>
-          <w:bCs/>
-        </w:rPr>
-        <w:tab/>
-        <w:t xml:space="preserve">2. </w:t>
-      </w:r>
-      <w:r>
-        <w:rPr>
-          <w:bCs/>
-        </w:rPr>
-        <w:t xml:space="preserve">Konstante Variablen </w:t>
-      </w:r>
-      <w:r>
-        <w:rPr>
-          <w:bCs/>
-        </w:rPr>
-        <w:t xml:space="preserve">werden groß geschrieben. </w:t>
-      </w:r>
-      <w:proofErr w:type="spellStart"/>
-      <w:r>
-        <w:rPr>
-          <w:bCs/>
-          <w:lang w:val="en-US"/>
-        </w:rPr>
-        <w:t>Bsp</w:t>
-      </w:r>
-      <w:proofErr w:type="spellEnd"/>
-      <w:r>
-        <w:rPr>
-          <w:bCs/>
-          <w:lang w:val="en-US"/>
-        </w:rPr>
-        <w:t>.: SPEED, JUMP_VELOCITY</w:t>
-      </w:r>
-    </w:p>
-    <w:p>
-      <w:pPr>
-        <w:rPr>
-          <w:b/>
-          <w:sz w:val="24"/>
-          <w:szCs w:val="24"/>
-          <w:u w:val="single"/>
-          <w:lang w:val="en-US"/>
-        </w:rPr>
-      </w:pPr>
-      <w:r>
-        <w:rPr>
-          <w:b/>
-          <w:sz w:val="24"/>
-          <w:szCs w:val="24"/>
-          <w:u w:val="single"/>
-          <w:lang w:val="en-US"/>
-        </w:rPr>
-        <w:t>2.3.</w:t>
-      </w:r>
-      <w:r>
-        <w:rPr>
-          <w:b/>
-          <w:sz w:val="24"/>
-          <w:szCs w:val="24"/>
-          <w:u w:val="single"/>
-          <w:lang w:val="en-US"/>
-        </w:rPr>
-        <w:t>2</w:t>
-      </w:r>
-      <w:r>
-        <w:rPr>
-          <w:b/>
-          <w:sz w:val="24"/>
-          <w:szCs w:val="24"/>
-          <w:u w:val="single"/>
-          <w:lang w:val="en-US"/>
-        </w:rPr>
-        <w:t xml:space="preserve"> </w:t>
-      </w:r>
-      <w:proofErr w:type="spellStart"/>
-      <w:r>
-        <w:rPr>
-          <w:b/>
-          <w:sz w:val="24"/>
-          <w:szCs w:val="24"/>
-          <w:u w:val="single"/>
-          <w:lang w:val="en-US"/>
-        </w:rPr>
-        <w:t>Wartbarkeit</w:t>
-      </w:r>
-      <w:proofErr w:type="spellEnd"/>
-      <w:r>
-        <w:rPr>
-          <w:b/>
-          <w:sz w:val="24"/>
-          <w:szCs w:val="24"/>
-          <w:u w:val="single"/>
-          <w:lang w:val="en-US"/>
-        </w:rPr>
-        <w:t>:</w:t>
-      </w:r>
-    </w:p>
-    <w:p>
-      <w:pPr>
-        <w:rPr>
-          <w:bCs/>
-        </w:rPr>
-      </w:pPr>
-      <w:r>
-        <w:rPr>
-          <w:bCs/>
-          <w:lang w:val="en-US"/>
-        </w:rPr>
-        <w:tab/>
-      </w:r>
-      <w:r>
-        <w:rPr>
-          <w:bCs/>
-        </w:rPr>
-        <w:t>1. Das Spiel muss so entwickelt werden, damit es in der Zukunft nachvollziehbar und weiterentwickelbar ist.</w:t>
-      </w:r>
-    </w:p>
-    <w:p>
-      <w:pPr>
-        <w:rPr>
-          <w:bCs/>
-        </w:rPr>
-      </w:pPr>
-      <w:r>
-        <w:rPr>
-          <w:bCs/>
-        </w:rPr>
-        <w:tab/>
-        <w:t xml:space="preserve">2. </w:t>
-      </w:r>
-      <w:r>
-        <w:rPr>
-          <w:bCs/>
-        </w:rPr>
-        <w:t xml:space="preserve">Der Code muss mit </w:t>
-      </w:r>
-      <w:proofErr w:type="spellStart"/>
-      <w:r>
-        <w:rPr>
-          <w:bCs/>
-        </w:rPr>
-        <w:t>Doxygen</w:t>
-      </w:r>
-      <w:proofErr w:type="spellEnd"/>
-      <w:r>
-        <w:rPr>
-          <w:bCs/>
-        </w:rPr>
-        <w:t xml:space="preserve"> dokumentiert werden.</w:t>
-      </w:r>
-    </w:p>
-    <w:p>
-      <w:pPr>
-        <w:rPr>
-          <w:b/>
-          <w:bCs/>
-          <w:sz w:val="24"/>
-          <w:szCs w:val="24"/>
-          <w:u w:val="single"/>
-        </w:rPr>
-      </w:pPr>
-    </w:p>
-    <w:p>
-      <w:pPr>
-        <w:rPr>
-          <w:b/>
-          <w:bCs/>
-        </w:rPr>
-      </w:pPr>
-      <w:r>
-        <w:rPr>
-          <w:b/>
-          <w:bCs/>
-          <w:sz w:val="24"/>
-          <w:szCs w:val="24"/>
-          <w:u w:val="single"/>
-        </w:rPr>
-        <w:t>2.3.</w:t>
-      </w:r>
-      <w:r>
-        <w:rPr>
-          <w:b/>
-          <w:bCs/>
-          <w:sz w:val="24"/>
-          <w:szCs w:val="24"/>
-          <w:u w:val="single"/>
-        </w:rPr>
-        <w:t>3</w:t>
-      </w:r>
-      <w:r>
-        <w:rPr>
-          <w:b/>
-          <w:bCs/>
-          <w:sz w:val="24"/>
-          <w:szCs w:val="24"/>
-          <w:u w:val="single"/>
-        </w:rPr>
-        <w:t xml:space="preserve"> Leistung</w:t>
-      </w:r>
-      <w:r>
-        <w:rPr>
-          <w:b/>
-          <w:bCs/>
-          <w:sz w:val="24"/>
-          <w:szCs w:val="24"/>
-          <w:u w:val="single"/>
-        </w:rPr>
-        <w:t>:</w:t>
-      </w:r>
-    </w:p>
-    <w:p>
-      <w:pPr>
-        <w:rPr>
-          <w:bCs/>
-        </w:rPr>
-      </w:pPr>
-      <w:r>
-        <w:rPr>
-          <w:b/>
-          <w:bCs/>
-        </w:rPr>
-        <w:tab/>
-      </w:r>
-      <w:r>
-        <w:rPr>
-          <w:bCs/>
-        </w:rPr>
-        <w:t>1.  Das Spiel muss flüssig laufen mit mindestens 30FPS</w:t>
-      </w:r>
-    </w:p>
-    <w:p>
-      <w:pPr>
-        <w:rPr>
-          <w:bCs/>
-        </w:rPr>
-      </w:pPr>
-      <w:r>
-        <w:rPr>
-          <w:bCs/>
-        </w:rPr>
-        <w:tab/>
-        <w:t>2. Das Spiel muss Absturzfrei laufen (0 Abstürze pro Stunde)</w:t>
       </w:r>
     </w:p>
     <w:p>
@@ -2906,7 +2921,6 @@
   <w:style w:type="character" w:default="1" w:styleId="Absatz-Standardschriftart">
     <w:name w:val="Default Paragraph Font"/>
     <w:uiPriority w:val="1"/>
-    <w:semiHidden/>
     <w:unhideWhenUsed/>
   </w:style>
   <w:style w:type="table" w:default="1" w:styleId="NormaleTabelle">

</xml_diff>